<commit_message>
add plot about anweight to m&m
</commit_message>
<xml_diff>
--- a/master_thesis/stefano_master_thesis_cu.docx
+++ b/master_thesis/stefano_master_thesis_cu.docx
@@ -1691,7 +1691,7 @@
                 <w:sz w:val="24"/>
                 <w:szCs w:val="24"/>
               </w:rPr>
-              <w:t>6</w:t>
+              <w:t>7</w:t>
             </w:r>
             <w:r>
               <w:rPr>
@@ -1810,7 +1810,7 @@
                 <w:sz w:val="24"/>
                 <w:szCs w:val="24"/>
               </w:rPr>
-              <w:t>7</w:t>
+              <w:t>8</w:t>
             </w:r>
             <w:r>
               <w:rPr>
@@ -1929,7 +1929,7 @@
                 <w:sz w:val="24"/>
                 <w:szCs w:val="24"/>
               </w:rPr>
-              <w:t>7</w:t>
+              <w:t>8</w:t>
             </w:r>
             <w:r>
               <w:rPr>
@@ -2048,7 +2048,7 @@
                 <w:sz w:val="24"/>
                 <w:szCs w:val="24"/>
               </w:rPr>
-              <w:t>8</w:t>
+              <w:t>9</w:t>
             </w:r>
             <w:r>
               <w:rPr>
@@ -2167,7 +2167,7 @@
                 <w:sz w:val="24"/>
                 <w:szCs w:val="24"/>
               </w:rPr>
-              <w:t>8</w:t>
+              <w:t>9</w:t>
             </w:r>
             <w:r>
               <w:rPr>
@@ -2286,7 +2286,7 @@
                 <w:sz w:val="24"/>
                 <w:szCs w:val="24"/>
               </w:rPr>
-              <w:t>9</w:t>
+              <w:t>10</w:t>
             </w:r>
             <w:r>
               <w:rPr>
@@ -2405,7 +2405,7 @@
                 <w:sz w:val="24"/>
                 <w:szCs w:val="24"/>
               </w:rPr>
-              <w:t>10</w:t>
+              <w:t>11</w:t>
             </w:r>
             <w:r>
               <w:rPr>
@@ -2524,7 +2524,7 @@
                 <w:sz w:val="24"/>
                 <w:szCs w:val="24"/>
               </w:rPr>
-              <w:t>11</w:t>
+              <w:t>12</w:t>
             </w:r>
             <w:r>
               <w:rPr>
@@ -2643,7 +2643,7 @@
                 <w:sz w:val="24"/>
                 <w:szCs w:val="24"/>
               </w:rPr>
-              <w:t>11</w:t>
+              <w:t>12</w:t>
             </w:r>
             <w:r>
               <w:rPr>
@@ -2762,7 +2762,7 @@
                 <w:sz w:val="24"/>
                 <w:szCs w:val="24"/>
               </w:rPr>
-              <w:t>13</w:t>
+              <w:t>14</w:t>
             </w:r>
             <w:r>
               <w:rPr>
@@ -2881,7 +2881,7 @@
                 <w:sz w:val="24"/>
                 <w:szCs w:val="24"/>
               </w:rPr>
-              <w:t>14</w:t>
+              <w:t>15</w:t>
             </w:r>
             <w:r>
               <w:rPr>
@@ -3004,7 +3004,7 @@
                 <w:sz w:val="24"/>
                 <w:szCs w:val="24"/>
               </w:rPr>
-              <w:t>17</w:t>
+              <w:t>18</w:t>
             </w:r>
             <w:r>
               <w:rPr>
@@ -3123,7 +3123,7 @@
                 <w:sz w:val="24"/>
                 <w:szCs w:val="24"/>
               </w:rPr>
-              <w:t>17</w:t>
+              <w:t>18</w:t>
             </w:r>
             <w:r>
               <w:rPr>
@@ -3242,7 +3242,7 @@
                 <w:sz w:val="24"/>
                 <w:szCs w:val="24"/>
               </w:rPr>
-              <w:t>19</w:t>
+              <w:t>20</w:t>
             </w:r>
             <w:r>
               <w:rPr>
@@ -3361,7 +3361,7 @@
                 <w:sz w:val="24"/>
                 <w:szCs w:val="24"/>
               </w:rPr>
-              <w:t>21</w:t>
+              <w:t>22</w:t>
             </w:r>
             <w:r>
               <w:rPr>
@@ -3480,7 +3480,7 @@
                 <w:sz w:val="24"/>
                 <w:szCs w:val="24"/>
               </w:rPr>
-              <w:t>23</w:t>
+              <w:t>24</w:t>
             </w:r>
             <w:r>
               <w:rPr>
@@ -3603,7 +3603,7 @@
                 <w:sz w:val="24"/>
                 <w:szCs w:val="24"/>
               </w:rPr>
-              <w:t>26</w:t>
+              <w:t>27</w:t>
             </w:r>
             <w:r>
               <w:rPr>
@@ -3722,7 +3722,7 @@
                 <w:sz w:val="24"/>
                 <w:szCs w:val="24"/>
               </w:rPr>
-              <w:t>26</w:t>
+              <w:t>27</w:t>
             </w:r>
             <w:r>
               <w:rPr>
@@ -3841,7 +3841,7 @@
                 <w:sz w:val="24"/>
                 <w:szCs w:val="24"/>
               </w:rPr>
-              <w:t>32</w:t>
+              <w:t>33</w:t>
             </w:r>
             <w:r>
               <w:rPr>
@@ -3960,7 +3960,7 @@
                 <w:sz w:val="24"/>
                 <w:szCs w:val="24"/>
               </w:rPr>
-              <w:t>33</w:t>
+              <w:t>34</w:t>
             </w:r>
             <w:r>
               <w:rPr>
@@ -4083,7 +4083,7 @@
                 <w:sz w:val="24"/>
                 <w:szCs w:val="24"/>
               </w:rPr>
-              <w:t>34</w:t>
+              <w:t>35</w:t>
             </w:r>
             <w:r>
               <w:rPr>
@@ -5383,7 +5383,7 @@
           <w:szCs w:val="24"/>
           <w:lang w:val="en-IE" w:eastAsia="de-DE"/>
         </w:rPr>
-        <w:t xml:space="preserve"> from the website of the European Social Survey Data Portal (ESS Data Portal, 2024) using the inbuilt datafile builder wizard tool which allows to specific selection of the variables, rounds, and countries of interest and extracts the resulting data set as a CSV file. The data for our analysis comprised the following 39 European countries Albania, Austria, Belgium, Bulgaria, Croatia, Cyprus, Czechia, Denmark, Estonia, Finland, France, Germany, Greece, Hungary, Iceland, Ireland, Israel, Italy, Kosovo, Latvia, Lithuania, Luxembourg, Montenegro, Netherlands, North Macedonia, Norway, Poland, Portugal, Romania, Russia, Serbia, Slovakia, Slovenia, Spain, Sweden, Switzerland, Turkey, Ukraine and The United Kingdom. The data surveyed by the ESS are on a typical Likert scale. This type of scale measures attitudes, opinions, or perceptions and provides a range of options for respondents to choose from. It often ranges from strongly disagree (0) to neutral (5) to strongly agree (10), with shades in between (e.g., Jamieson, 2004). The Likert scale is often used in social science in order to quantify subjective data such as attitudes and satisfaction levels (Journal of Social Sciences, 2022). The focus on was on three variables related to opinions about migration, which ranged from 0 to 10. Thus, 0 would indicate strong resentment, 5 a neutral sentiment, and 10 a strong approval of immigration. Other values encoding questionnaire answers such as 77 = ‘Refusal’, 88 = ‘Don’t know’ and 99 = ‘No answer’ were present in the data as well. Those values were re-labeled as missing data points and subsequently removed them from the data set. The three relevant variables were </w:t>
+        <w:t xml:space="preserve"> from the website of the European Social Survey Data Portal (ESS Data Portal, 2024) using the inbuilt datafile builder wizard tool which allows to specific selection of the variables, rounds, and countries of interest and extracts the resulting data set as a CSV file. The data for our analysis comprised the following 39 European countries Albania, Austria, Belgium, Bulgaria, Croatia, Cyprus, Czechia, Denmark, Estonia, Finland, France, Germany, Greece, Hungary, Iceland, Ireland, Israel, Italy, Kosovo, Latvia, Lithuania, Luxembourg, Montenegro, Netherlands, North Macedonia, Norway, Poland, Portugal, Romania, Serbia, Slovakia, Slovenia, Spain, Sweden, Switzerland, Turkey, Ukraine and The United Kingdom. The data surveyed by the ESS are on a typical Likert scale. This type of scale measures attitudes, opinions, or perceptions and provides a range of options for respondents to choose from. It often ranges from strongly disagree (0) to neutral (5) to strongly agree (10), with shades in between (e.g., Jamieson, 2004). The Likert scale is often used in social science in order to quantify subjective data such as attitudes and satisfaction levels (Journal of Social Sciences, 2022). The focus on was on three variables related to opinions about migration, which ranged from 0 to 10. Thus, 0 would indicate strong resentment, 5 a neutral sentiment, and 10 a strong approval of immigration. Other values encoding questionnaire answers such as 77 = ‘Refusal’, 88 = ‘Don’t know’ and 99 = ‘No answer’ were present in the data as well. Those values were re-labeled as missing data points and subsequently removed them from the data set. The three relevant variables were </w:t>
       </w:r>
       <w:r>
         <w:rPr>
@@ -5593,7 +5593,6 @@
         <w:spacing w:line="360" w:lineRule="auto"/>
         <w:rPr>
           <w:rFonts w:ascii="Times New Roman" w:hAnsi="Times New Roman" w:cs="Times New Roman"/>
-          <w:color w:val="FF0000"/>
           <w:sz w:val="24"/>
           <w:szCs w:val="24"/>
           <w:lang w:val="en-IE" w:eastAsia="de-DE"/>
@@ -5606,7 +5605,7 @@
           <w:szCs w:val="24"/>
           <w:lang w:val="en-IE" w:eastAsia="de-DE"/>
         </w:rPr>
-        <w:t xml:space="preserve">Weights are crucial in survey data as they help to ensure that the survey results accurately reflect the population being studied. Surveys aim to gather information from a sample of the population, but it's often difficult to get a perfectly representative sample. Some groups within </w:t>
+        <w:t>Weights are crucial in survey data as they help to ensure that the survey results accurately reflect the population being studied</w:t>
       </w:r>
       <w:r>
         <w:rPr>
@@ -5615,8 +5614,62 @@
           <w:szCs w:val="24"/>
           <w:lang w:val="en-IE" w:eastAsia="de-DE"/>
         </w:rPr>
+        <w:t xml:space="preserve">. </w:t>
+      </w:r>
+      <w:r>
+        <w:rPr>
+          <w:rFonts w:ascii="Times New Roman" w:hAnsi="Times New Roman" w:cs="Times New Roman"/>
+          <w:sz w:val="24"/>
+          <w:szCs w:val="24"/>
+          <w:lang w:val="en-IE" w:eastAsia="de-DE"/>
+        </w:rPr>
+        <w:t xml:space="preserve">Surveys aim to gather information from a sample of the population, but it's often difficult to get a perfectly representative sample. Some groups within </w:t>
+      </w:r>
+      <w:r>
+        <w:rPr>
+          <w:rFonts w:ascii="Times New Roman" w:hAnsi="Times New Roman" w:cs="Times New Roman"/>
+          <w:sz w:val="24"/>
+          <w:szCs w:val="24"/>
+          <w:lang w:val="en-IE" w:eastAsia="de-DE"/>
+        </w:rPr>
         <w:lastRenderedPageBreak/>
-        <w:t xml:space="preserve">the population may be over-represented or under-represented in the sample due to factors like sampling design and responsiveness (some people chosen for the survey don't participate). Weights adjust the data to compensate for these imbalances, giving more influence to the responses of under-represented groups and less influence to the responses of over-represented groups (Pfeffermann, 1996; Ciol et al., 2006). The ESS provides several survey weight variables. The analysis weight (variable name </w:t>
+        <w:t>the population may be over-represented or under-represented in the sample due to factors like sampling design and responsiveness. Weights adjust the data to compensate for these imbalances, giving more influence to the responses of under-represented groups and less influence to the responses of over-represented groups (Pfeffermann, 1996; Ciol et al., 2006).</w:t>
+      </w:r>
+      <w:r>
+        <w:rPr>
+          <w:rFonts w:ascii="Times New Roman" w:hAnsi="Times New Roman" w:cs="Times New Roman"/>
+          <w:sz w:val="24"/>
+          <w:szCs w:val="24"/>
+          <w:lang w:val="en-IE" w:eastAsia="de-DE"/>
+        </w:rPr>
+        <w:t xml:space="preserve"> For a study about Europe, for example,</w:t>
+      </w:r>
+      <w:r>
+        <w:rPr>
+          <w:rFonts w:ascii="Times New Roman" w:hAnsi="Times New Roman" w:cs="Times New Roman"/>
+          <w:sz w:val="24"/>
+          <w:szCs w:val="24"/>
+          <w:lang w:val="en-IE" w:eastAsia="de-DE"/>
+        </w:rPr>
+        <w:t xml:space="preserve"> the values for Germany would have larger weights than those for Luxemburg in order to reflect the vastly different population sizes of these countries, reflecting the different magnitudes of contribution to the whole.</w:t>
+      </w:r>
+      <w:r>
+        <w:rPr>
+          <w:rFonts w:ascii="Times New Roman" w:hAnsi="Times New Roman" w:cs="Times New Roman"/>
+          <w:sz w:val="24"/>
+          <w:szCs w:val="24"/>
+          <w:lang w:val="en-IE" w:eastAsia="de-DE"/>
+        </w:rPr>
+        <w:t xml:space="preserve"> </w:t>
+      </w:r>
+      <w:r>
+        <w:rPr>
+          <w:rFonts w:ascii="Times New Roman" w:hAnsi="Times New Roman" w:cs="Times New Roman"/>
+          <w:sz w:val="24"/>
+          <w:szCs w:val="24"/>
+          <w:lang w:val="en-IE" w:eastAsia="de-DE"/>
+        </w:rPr>
+        <w:t>The ESS provides several survey weight variables. The analysis weight (</w:t>
       </w:r>
       <w:r>
         <w:rPr>
@@ -5712,30 +5765,97 @@
       <w:r>
         <w:rPr>
           <w:rFonts w:ascii="Times New Roman" w:hAnsi="Times New Roman" w:cs="Times New Roman"/>
-          <w:sz w:val="24"/>
-          <w:szCs w:val="24"/>
-          <w:lang w:val="en-IE" w:eastAsia="de-DE"/>
-        </w:rPr>
-        <w:t xml:space="preserve"> with </w:t>
-      </w:r>
-      <w:r>
-        <w:rPr>
-          <w:rFonts w:ascii="Times New Roman" w:hAnsi="Times New Roman" w:cs="Times New Roman"/>
           <w:i/>
           <w:iCs/>
           <w:sz w:val="24"/>
           <w:szCs w:val="24"/>
           <w:lang w:val="en-IE" w:eastAsia="de-DE"/>
         </w:rPr>
+        <w:t xml:space="preserve"> </w:t>
+      </w:r>
+      <w:r>
+        <w:rPr>
+          <w:rFonts w:ascii="Times New Roman" w:hAnsi="Times New Roman" w:cs="Times New Roman"/>
+          <w:sz w:val="24"/>
+          <w:szCs w:val="24"/>
+          <w:lang w:val="en-IE" w:eastAsia="de-DE"/>
+        </w:rPr>
+        <w:t>(</w:t>
+      </w:r>
+      <w:r>
+        <w:rPr>
+          <w:rFonts w:ascii="Times New Roman" w:hAnsi="Times New Roman" w:cs="Times New Roman"/>
+          <w:sz w:val="24"/>
+          <w:szCs w:val="24"/>
+          <w:lang w:val="en-IE" w:eastAsia="de-DE"/>
+        </w:rPr>
+        <w:t>Post-stratification</w:t>
+      </w:r>
+      <w:r>
+        <w:rPr>
+          <w:rFonts w:ascii="Times New Roman" w:hAnsi="Times New Roman" w:cs="Times New Roman"/>
+          <w:sz w:val="24"/>
+          <w:szCs w:val="24"/>
+          <w:lang w:val="en-IE" w:eastAsia="de-DE"/>
+        </w:rPr>
+        <w:t xml:space="preserve"> weight</w:t>
+      </w:r>
+      <w:r>
+        <w:rPr>
+          <w:rFonts w:ascii="Times New Roman" w:hAnsi="Times New Roman" w:cs="Times New Roman"/>
+          <w:sz w:val="24"/>
+          <w:szCs w:val="24"/>
+          <w:lang w:val="en-IE" w:eastAsia="de-DE"/>
+        </w:rPr>
+        <w:t>)</w:t>
+      </w:r>
+      <w:r>
+        <w:rPr>
+          <w:rFonts w:ascii="Times New Roman" w:hAnsi="Times New Roman" w:cs="Times New Roman"/>
+          <w:sz w:val="24"/>
+          <w:szCs w:val="24"/>
+          <w:lang w:val="en-IE" w:eastAsia="de-DE"/>
+        </w:rPr>
+        <w:t xml:space="preserve"> with </w:t>
+      </w:r>
+      <w:r>
+        <w:rPr>
+          <w:rFonts w:ascii="Times New Roman" w:hAnsi="Times New Roman" w:cs="Times New Roman"/>
+          <w:i/>
+          <w:iCs/>
+          <w:sz w:val="24"/>
+          <w:szCs w:val="24"/>
+          <w:lang w:val="en-IE" w:eastAsia="de-DE"/>
+        </w:rPr>
         <w:t>pweight</w:t>
       </w:r>
       <w:r>
         <w:rPr>
           <w:rFonts w:ascii="Times New Roman" w:hAnsi="Times New Roman" w:cs="Times New Roman"/>
+          <w:i/>
+          <w:iCs/>
           <w:sz w:val="24"/>
           <w:szCs w:val="24"/>
           <w:lang w:val="en-IE" w:eastAsia="de-DE"/>
         </w:rPr>
+        <w:t xml:space="preserve"> </w:t>
+      </w:r>
+      <w:r>
+        <w:rPr>
+          <w:rFonts w:ascii="Times New Roman" w:hAnsi="Times New Roman" w:cs="Times New Roman"/>
+          <w:sz w:val="24"/>
+          <w:szCs w:val="24"/>
+          <w:lang w:val="en-IE" w:eastAsia="de-DE"/>
+        </w:rPr>
+        <w:t>(Population weight)</w:t>
+      </w:r>
+      <w:r>
+        <w:rPr>
+          <w:rFonts w:ascii="Times New Roman" w:hAnsi="Times New Roman" w:cs="Times New Roman"/>
+          <w:sz w:val="24"/>
+          <w:szCs w:val="24"/>
+          <w:lang w:val="en-IE" w:eastAsia="de-DE"/>
+        </w:rPr>
         <w:t xml:space="preserve"> in accordance with instructions provided by the ESS (</w:t>
       </w:r>
       <w:bookmarkStart w:id="5" w:name="_Hlk194600615"/>
@@ -5757,6 +5877,173 @@
           <w:lang w:val="en-IE" w:eastAsia="de-DE"/>
         </w:rPr>
         <w:t>).</w:t>
+      </w:r>
+      <w:r>
+        <w:rPr>
+          <w:rFonts w:ascii="Times New Roman" w:hAnsi="Times New Roman" w:cs="Times New Roman"/>
+          <w:sz w:val="24"/>
+          <w:szCs w:val="24"/>
+          <w:lang w:val="en-IE" w:eastAsia="de-DE"/>
+        </w:rPr>
+        <w:t xml:space="preserve"> On average over the entire available time span (2002 to 2022), it seems to be that the central and western European countries have gotten higher weights</w:t>
+      </w:r>
+      <w:r>
+        <w:rPr>
+          <w:rFonts w:ascii="Times New Roman" w:hAnsi="Times New Roman" w:cs="Times New Roman"/>
+          <w:sz w:val="24"/>
+          <w:szCs w:val="24"/>
+          <w:lang w:val="en-IE" w:eastAsia="de-DE"/>
+        </w:rPr>
+        <w:t xml:space="preserve"> (with the exception of very small countries such as Luxembourg)</w:t>
+      </w:r>
+      <w:r>
+        <w:rPr>
+          <w:rFonts w:ascii="Times New Roman" w:hAnsi="Times New Roman" w:cs="Times New Roman"/>
+          <w:sz w:val="24"/>
+          <w:szCs w:val="24"/>
+          <w:lang w:val="en-IE" w:eastAsia="de-DE"/>
+        </w:rPr>
+        <w:t xml:space="preserve"> in comparison with northern and eastern Europe (Fig. 2.1)</w:t>
+      </w:r>
+    </w:p>
+    <w:p>
+      <w:pPr>
+        <w:spacing w:line="360" w:lineRule="auto"/>
+        <w:rPr>
+          <w:rFonts w:ascii="Times New Roman" w:hAnsi="Times New Roman" w:cs="Times New Roman"/>
+          <w:color w:val="FF0000"/>
+          <w:sz w:val="24"/>
+          <w:szCs w:val="24"/>
+          <w:lang w:val="en-IE" w:eastAsia="de-DE"/>
+        </w:rPr>
+      </w:pPr>
+      <w:r>
+        <w:rPr>
+          <w:noProof/>
+        </w:rPr>
+        <w:lastRenderedPageBreak/>
+        <w:drawing>
+          <wp:inline distT="0" distB="0" distL="0" distR="0" wp14:anchorId="7E298304" wp14:editId="542F26EE">
+            <wp:extent cx="5760720" cy="4388485"/>
+            <wp:effectExtent l="0" t="0" r="0" b="0"/>
+            <wp:docPr id="22" name="Grafik 22"/>
+            <wp:cNvGraphicFramePr>
+              <a:graphicFrameLocks xmlns:a="http://schemas.openxmlformats.org/drawingml/2006/main" noChangeAspect="1"/>
+            </wp:cNvGraphicFramePr>
+            <a:graphic xmlns:a="http://schemas.openxmlformats.org/drawingml/2006/main">
+              <a:graphicData uri="http://schemas.openxmlformats.org/drawingml/2006/picture">
+                <pic:pic xmlns:pic="http://schemas.openxmlformats.org/drawingml/2006/picture">
+                  <pic:nvPicPr>
+                    <pic:cNvPr id="0" name="Picture 1"/>
+                    <pic:cNvPicPr>
+                      <a:picLocks noChangeAspect="1" noChangeArrowheads="1"/>
+                    </pic:cNvPicPr>
+                  </pic:nvPicPr>
+                  <pic:blipFill>
+                    <a:blip r:embed="rId12">
+                      <a:extLst>
+                        <a:ext uri="{28A0092B-C50C-407E-A947-70E740481C1C}">
+                          <a14:useLocalDpi xmlns:a14="http://schemas.microsoft.com/office/drawing/2010/main" val="0"/>
+                        </a:ext>
+                      </a:extLst>
+                    </a:blip>
+                    <a:srcRect/>
+                    <a:stretch>
+                      <a:fillRect/>
+                    </a:stretch>
+                  </pic:blipFill>
+                  <pic:spPr bwMode="auto">
+                    <a:xfrm>
+                      <a:off x="0" y="0"/>
+                      <a:ext cx="5760720" cy="4388485"/>
+                    </a:xfrm>
+                    <a:prstGeom prst="rect">
+                      <a:avLst/>
+                    </a:prstGeom>
+                    <a:noFill/>
+                    <a:ln>
+                      <a:noFill/>
+                    </a:ln>
+                  </pic:spPr>
+                </pic:pic>
+              </a:graphicData>
+            </a:graphic>
+          </wp:inline>
+        </w:drawing>
+      </w:r>
+    </w:p>
+    <w:p>
+      <w:pPr>
+        <w:spacing w:line="360" w:lineRule="auto"/>
+        <w:rPr>
+          <w:rFonts w:ascii="Times New Roman" w:hAnsi="Times New Roman" w:cs="Times New Roman"/>
+          <w:color w:val="FF0000"/>
+          <w:sz w:val="24"/>
+          <w:szCs w:val="24"/>
+          <w:lang w:val="en-IE" w:eastAsia="de-DE"/>
+        </w:rPr>
+      </w:pPr>
+      <w:r>
+        <w:rPr>
+          <w:rFonts w:ascii="Times New Roman" w:hAnsi="Times New Roman" w:cs="Times New Roman"/>
+          <w:b/>
+          <w:bCs/>
+          <w:sz w:val="20"/>
+          <w:szCs w:val="20"/>
+          <w:lang w:val="en-IE"/>
+        </w:rPr>
+        <w:t>Fig 2.</w:t>
+      </w:r>
+      <w:r>
+        <w:rPr>
+          <w:rFonts w:ascii="Times New Roman" w:hAnsi="Times New Roman" w:cs="Times New Roman"/>
+          <w:b/>
+          <w:bCs/>
+          <w:sz w:val="20"/>
+          <w:szCs w:val="20"/>
+          <w:lang w:val="en-IE"/>
+        </w:rPr>
+        <w:t>1</w:t>
+      </w:r>
+      <w:r>
+        <w:rPr>
+          <w:rFonts w:ascii="Times New Roman" w:hAnsi="Times New Roman" w:cs="Times New Roman"/>
+          <w:sz w:val="20"/>
+          <w:szCs w:val="20"/>
+          <w:lang w:val="en-IE"/>
+        </w:rPr>
+        <w:t xml:space="preserve"> Mean </w:t>
+      </w:r>
+      <w:r>
+        <w:rPr>
+          <w:rFonts w:ascii="Times New Roman" w:hAnsi="Times New Roman" w:cs="Times New Roman"/>
+          <w:i/>
+          <w:iCs/>
+          <w:sz w:val="20"/>
+          <w:szCs w:val="20"/>
+          <w:lang w:val="en-IE"/>
+        </w:rPr>
+        <w:t>anweight</w:t>
+      </w:r>
+      <w:r>
+        <w:rPr>
+          <w:rFonts w:ascii="Times New Roman" w:hAnsi="Times New Roman" w:cs="Times New Roman"/>
+          <w:i/>
+          <w:iCs/>
+          <w:sz w:val="20"/>
+          <w:szCs w:val="20"/>
+          <w:lang w:val="en-IE"/>
+        </w:rPr>
+        <w:t xml:space="preserve"> </w:t>
+      </w:r>
+      <w:r>
+        <w:rPr>
+          <w:rFonts w:ascii="Times New Roman" w:hAnsi="Times New Roman" w:cs="Times New Roman"/>
+          <w:sz w:val="20"/>
+          <w:szCs w:val="20"/>
+          <w:lang w:val="en-IE"/>
+        </w:rPr>
+        <w:t>values for the ESS countries averaged over all rounds. The brighter the color, the larger the anweight value, meaning that responses central European countries such as France were contributing more to all following calculations than records from, for example, Scandinavian countries.</w:t>
       </w:r>
     </w:p>
     <w:p>
@@ -5866,7 +6153,17 @@
           <w:szCs w:val="24"/>
           <w:lang w:val="en-IE"/>
         </w:rPr>
-        <w:t xml:space="preserve">, whereas the exploratory web application can be found at </w:t>
+        <w:t xml:space="preserve">, whereas the exploratory web application can be </w:t>
+      </w:r>
+      <w:r>
+        <w:rPr>
+          <w:rFonts w:ascii="Times New Roman" w:hAnsi="Times New Roman" w:cs="Times New Roman"/>
+          <w:sz w:val="24"/>
+          <w:szCs w:val="24"/>
+          <w:lang w:val="en-IE"/>
+        </w:rPr>
+        <w:lastRenderedPageBreak/>
+        <w:t xml:space="preserve">found at </w:t>
       </w:r>
       <w:r>
         <w:rPr>
@@ -5896,19 +6193,6 @@
         </w:rPr>
         <w:t xml:space="preserve"> Lastly, the Consensus web application was used for literature research, and Google Gemini 2.0 Flash was used for spellchecking and rephrasing.</w:t>
       </w:r>
-    </w:p>
-    <w:p>
-      <w:pPr>
-        <w:spacing w:line="360" w:lineRule="auto"/>
-        <w:rPr>
-          <w:rFonts w:ascii="Times New Roman" w:hAnsi="Times New Roman" w:cs="Times New Roman"/>
-          <w:color w:val="FF0000"/>
-          <w:sz w:val="24"/>
-          <w:szCs w:val="24"/>
-          <w:u w:val="single"/>
-          <w:lang w:val="en-IE"/>
-        </w:rPr>
-      </w:pPr>
     </w:p>
     <w:p>
       <w:pPr>
@@ -5933,7 +6217,6 @@
           <w:u w:val="single"/>
           <w:lang w:val="en-IE"/>
         </w:rPr>
-        <w:lastRenderedPageBreak/>
         <w:t>Polarization metrics</w:t>
       </w:r>
       <w:bookmarkEnd w:id="7"/>
@@ -6531,7 +6814,7 @@
           <w:szCs w:val="24"/>
           <w:lang w:val="en-IE"/>
         </w:rPr>
-        <w:t xml:space="preserve"> on a 0-10 scale) indicates polarization by measuring the proportion of individuals with non-impartial views. Increased non-neutrality on immigration implies fewer neutral opinions, with more people leaning towards acceptance or objection. A completely polarized society would lack any neutral stances, aligning with Esteban and Ray's (1994) axiom that polarization increases when population mass moves away from the center. Ademmer and Stöhr (2018) also used a low fraction of central responses as a polarization </w:t>
+        <w:t xml:space="preserve"> on a 0-10 scale) indicates polarization by measuring the proportion of individuals with non-impartial views. Increased non-neutrality on immigration implies fewer neutral opinions, with more people leaning towards acceptance or objection. A </w:t>
       </w:r>
       <w:r>
         <w:rPr>
@@ -6541,7 +6824,7 @@
           <w:lang w:val="en-IE"/>
         </w:rPr>
         <w:lastRenderedPageBreak/>
-        <w:t>measure (cf. Abramowitz and Saunders, 2008; Fiorina and Abrams, 2008 in the US). Our reversed measure reflects Draca and Schwarz's (2021) "disappearing centre" effect.</w:t>
+        <w:t>completely polarized society would lack any neutral stances, aligning with Esteban and Ray's (1994) axiom that polarization increases when population mass moves away from the center. Ademmer and Stöhr (2018) also used a low fraction of central responses as a polarization measure (cf. Abramowitz and Saunders, 2008; Fiorina and Abrams, 2008 in the US). Our reversed measure reflects Draca and Schwarz's (2021) "disappearing centre" effect.</w:t>
       </w:r>
     </w:p>
     <w:p>
@@ -7829,7 +8112,17 @@
           <w:szCs w:val="24"/>
           <w:lang w:val="en-IE"/>
         </w:rPr>
-        <w:t xml:space="preserve">The measure's maximal value is again normalized to 1 by a factor of </w:t>
+        <w:t xml:space="preserve">The </w:t>
+      </w:r>
+      <w:r>
+        <w:rPr>
+          <w:rFonts w:ascii="Times New Roman" w:hAnsi="Times New Roman" w:cs="Times New Roman"/>
+          <w:sz w:val="24"/>
+          <w:szCs w:val="24"/>
+          <w:lang w:val="en-IE"/>
+        </w:rPr>
+        <w:lastRenderedPageBreak/>
+        <w:t xml:space="preserve">measure's maximal value is again normalized to 1 by a factor of </w:t>
       </w:r>
       <m:oMath>
         <m:f>
@@ -7912,17 +8205,7 @@
           <w:szCs w:val="24"/>
           <w:lang w:val="en-IE"/>
         </w:rPr>
-        <w:t xml:space="preserve">eviation of the mean </w:t>
-      </w:r>
-      <w:r>
-        <w:rPr>
-          <w:rFonts w:ascii="Times New Roman" w:hAnsi="Times New Roman" w:cs="Times New Roman"/>
-          <w:sz w:val="24"/>
-          <w:szCs w:val="24"/>
-          <w:lang w:val="en-IE"/>
-        </w:rPr>
-        <w:lastRenderedPageBreak/>
-        <w:t>from a fixed value (5)</w:t>
+        <w:t>eviation of the mean from a fixed value (5)</w:t>
       </w:r>
       <w:r>
         <w:rPr>
@@ -10232,7 +10515,7 @@
           <w:szCs w:val="24"/>
           <w:lang w:val="en-IE"/>
         </w:rPr>
-        <w:t xml:space="preserve">As Bramson et al. (2016) note, the preceding three aspects don't fully encompass polarization. They propose measures considering group divergence, internal consensus, and size parity, assuming group existence. While US research often uses self-identified partisans as exogenous groups (suitable for the two-party system), this doesn't readily apply to Europe. Bramson et al. (2016) suggest endogenous group formation based on distribution. Lorenz (2017) identified five endogenous groups in ESS opinion distributions: extreme left, moderate left, neutrals, moderate right, and extreme right. We operationalize analogous groups per item: 0 (full acceptors), 1-4 (moderate acceptors), 5 (neutrals), 6-9 (moderate opponents), and 10 (full opponents). Separating scale mid- and endpoints acknowledges their distinct treatment by respondents, with midpoints as neutral and endpoints representing "the most extreme instances" (Tourangeau, 2018). To define the group-based polarization aspects </w:t>
+        <w:t xml:space="preserve">As Bramson et al. (2016) note, the preceding three aspects don't fully encompass polarization. They propose measures considering group divergence, internal consensus, and size parity, assuming group existence. While US research often uses self-identified partisans as exogenous groups (suitable for the two-party system), this doesn't readily apply to Europe. Bramson et al. (2016) suggest endogenous group formation based on distribution. Lorenz (2017) identified five endogenous groups in ESS opinion distributions: extreme left, moderate left, neutrals, moderate right, and extreme right. We operationalize analogous groups per </w:t>
       </w:r>
       <w:r>
         <w:rPr>
@@ -10242,7 +10525,7 @@
           <w:lang w:val="en-IE"/>
         </w:rPr>
         <w:lastRenderedPageBreak/>
-        <w:t xml:space="preserve">described by Bramson et al. (2016) we use two endogenous groups: The moderate accepting group </w:t>
+        <w:t xml:space="preserve">item: 0 (full acceptors), 1-4 (moderate acceptors), 5 (neutrals), 6-9 (moderate opponents), and 10 (full opponents). Separating scale mid- and endpoints acknowledges their distinct treatment by respondents, with midpoints as neutral and endpoints representing "the most extreme instances" (Tourangeau, 2018). To define the group-based polarization aspects described by Bramson et al. (2016) we use two endogenous groups: The moderate accepting group </w:t>
       </w:r>
       <m:oMath>
         <m:sSub>
@@ -13220,7 +13503,17 @@
           <w:szCs w:val="24"/>
           <w:lang w:val="en-IE"/>
         </w:rPr>
-        <w:t xml:space="preserve"> is measured by the mean absolute deviation (MAD) within the two moderate groups. Unlike with the dispersion metric, higher group consensus corresponds to lower MAD within these groups. For public opinion on immigration, increasing moderate group consensus means greater agreement among members of each moderate group. Maximum polarization in this sense occurs when each group perfectly agrees on a single opinion. This aspect was introduced by </w:t>
+        <w:t xml:space="preserve"> is measured by the mean absolute deviation (MAD) within the two moderate groups. Unlike with the dispersion metric, higher group consensus corresponds to lower MAD within these groups. For public opinion on immigration, increasing moderate </w:t>
+      </w:r>
+      <w:r>
+        <w:rPr>
+          <w:rFonts w:ascii="Times New Roman" w:hAnsi="Times New Roman" w:cs="Times New Roman"/>
+          <w:sz w:val="24"/>
+          <w:szCs w:val="24"/>
+          <w:lang w:val="en-IE"/>
+        </w:rPr>
+        <w:lastRenderedPageBreak/>
+        <w:t xml:space="preserve">group consensus means greater agreement among members of each moderate group. Maximum polarization in this sense occurs when each group perfectly agrees on a single opinion. This aspect was introduced by </w:t>
       </w:r>
       <w:r>
         <w:rPr>
@@ -13250,7 +13543,6 @@
           <w:szCs w:val="24"/>
           <w:lang w:val="en-IE"/>
         </w:rPr>
-        <w:lastRenderedPageBreak/>
         <w:t xml:space="preserve">aspect in </w:t>
       </w:r>
       <w:r>
@@ -14153,7 +14445,7 @@
           <w:szCs w:val="24"/>
           <w:lang w:val="en-IE"/>
         </w:rPr>
-        <w:t xml:space="preserve"> the top few principal components - those with the highest explained variance -, it is possible to reduce the dimensionality of the original data (e.g., Abdi &amp; Williams, 2010; Gewers et al., 2018). In essence, PCA is a way to find the most important patterns in a complex dataset by finding the directions of greatest variance, and then using those directions to represent the data in a simpler way. To use an </w:t>
+        <w:t xml:space="preserve"> the top few principal components - those with the highest explained variance -, it is possible to reduce the dimensionality of the </w:t>
       </w:r>
       <w:r>
         <w:rPr>
@@ -14163,7 +14455,7 @@
           <w:lang w:val="en-IE"/>
         </w:rPr>
         <w:lastRenderedPageBreak/>
-        <w:t>analogy, one could think of a shadow shining a light on a cloud of dots representing data points. The shadow on the wall is a simplified version of the cloud. PCA is like finding the best angle to shine the light, so the shadow captures as much of the original shape as possible. Now, imagine stretching the cloud along its longest stretch and squeezing it along its shortest stretch. PCA is like finding the right stretches and squeezes to simplify the cloud.</w:t>
+        <w:t>original data (e.g., Abdi &amp; Williams, 2010; Gewers et al., 2018). In essence, PCA is a way to find the most important patterns in a complex dataset by finding the directions of greatest variance, and then using those directions to represent the data in a simpler way. To use an analogy, one could think of a shadow shining a light on a cloud of dots representing data points. The shadow on the wall is a simplified version of the cloud. PCA is like finding the best angle to shine the light, so the shadow captures as much of the original shape as possible. Now, imagine stretching the cloud along its longest stretch and squeezing it along its shortest stretch. PCA is like finding the right stretches and squeezes to simplify the cloud.</w:t>
       </w:r>
     </w:p>
     <w:p>
@@ -14210,7 +14502,16 @@
           <w:szCs w:val="24"/>
           <w:lang w:val="en-IE"/>
         </w:rPr>
-        <w:t>2.1</w:t>
+        <w:t>2.</w:t>
+      </w:r>
+      <w:r>
+        <w:rPr>
+          <w:rFonts w:ascii="Times New Roman" w:hAnsi="Times New Roman" w:cs="Times New Roman"/>
+          <w:sz w:val="24"/>
+          <w:szCs w:val="24"/>
+          <w:lang w:val="en-IE"/>
+        </w:rPr>
+        <w:t>2</w:t>
       </w:r>
       <w:r>
         <w:rPr>
@@ -14255,7 +14556,7 @@
                     </pic:cNvPicPr>
                   </pic:nvPicPr>
                   <pic:blipFill>
-                    <a:blip r:embed="rId12">
+                    <a:blip r:embed="rId13">
                       <a:extLst>
                         <a:ext uri="{28A0092B-C50C-407E-A947-70E740481C1C}">
                           <a14:useLocalDpi xmlns:a14="http://schemas.microsoft.com/office/drawing/2010/main" val="0"/>
@@ -14317,7 +14618,7 @@
           <w:szCs w:val="20"/>
           <w:lang w:val="en-IE"/>
         </w:rPr>
-        <w:t>1</w:t>
+        <w:t>2</w:t>
       </w:r>
       <w:r>
         <w:rPr>
@@ -14392,28 +14693,6 @@
           <w:lang w:val="en-IE"/>
         </w:rPr>
       </w:pPr>
-    </w:p>
-    <w:p>
-      <w:pPr>
-        <w:spacing w:line="360" w:lineRule="auto"/>
-        <w:rPr>
-          <w:rFonts w:ascii="Times New Roman" w:hAnsi="Times New Roman" w:cs="Times New Roman"/>
-          <w:sz w:val="20"/>
-          <w:szCs w:val="20"/>
-          <w:lang w:val="en-IE"/>
-        </w:rPr>
-      </w:pPr>
-    </w:p>
-    <w:p>
-      <w:pPr>
-        <w:spacing w:line="360" w:lineRule="auto"/>
-        <w:rPr>
-          <w:rFonts w:ascii="Times New Roman" w:hAnsi="Times New Roman" w:cs="Times New Roman"/>
-          <w:sz w:val="20"/>
-          <w:szCs w:val="20"/>
-          <w:lang w:val="en-IE"/>
-        </w:rPr>
-      </w:pPr>
       <w:r>
         <w:rPr>
           <w:rFonts w:ascii="Times New Roman" w:hAnsi="Times New Roman" w:cs="Times New Roman"/>
@@ -14422,25 +14701,25 @@
           <w:lang w:val="en-IE"/>
         </w:rPr>
         <w:lastRenderedPageBreak/>
-        <w:t xml:space="preserve">Additionally, </w:t>
-      </w:r>
-      <w:r>
-        <w:rPr>
-          <w:rFonts w:ascii="Times New Roman" w:hAnsi="Times New Roman" w:cs="Times New Roman"/>
-          <w:sz w:val="24"/>
-          <w:szCs w:val="24"/>
-          <w:lang w:val="en-IE"/>
-        </w:rPr>
-        <w:t>we had to make sure that</w:t>
-      </w:r>
-      <w:r>
-        <w:rPr>
-          <w:rFonts w:ascii="Times New Roman" w:hAnsi="Times New Roman" w:cs="Times New Roman"/>
-          <w:sz w:val="24"/>
-          <w:szCs w:val="24"/>
-          <w:lang w:val="en-IE"/>
-        </w:rPr>
-        <w:t xml:space="preserve"> the variable loading values of PC1 would remain consistent over time, at least when averaged across Europe, in order to make sure it would consistently capture the general attitude towards immigration. This was indeed the case (Fig. 2.2).</w:t>
+        <w:t>Additionally, we had to make sure that the variable loading values of PC1 would remain consistent over time, at least when averaged across Europe, in order to make sure it would consistently capture the general attitude towards immigration. This was indeed the case (Fig. 2.</w:t>
+      </w:r>
+      <w:r>
+        <w:rPr>
+          <w:rFonts w:ascii="Times New Roman" w:hAnsi="Times New Roman" w:cs="Times New Roman"/>
+          <w:sz w:val="24"/>
+          <w:szCs w:val="24"/>
+          <w:lang w:val="en-IE"/>
+        </w:rPr>
+        <w:t>3</w:t>
+      </w:r>
+      <w:r>
+        <w:rPr>
+          <w:rFonts w:ascii="Times New Roman" w:hAnsi="Times New Roman" w:cs="Times New Roman"/>
+          <w:sz w:val="24"/>
+          <w:szCs w:val="24"/>
+          <w:lang w:val="en-IE"/>
+        </w:rPr>
+        <w:t>).</w:t>
       </w:r>
     </w:p>
     <w:p>
@@ -14476,7 +14755,7 @@
                     </pic:cNvPicPr>
                   </pic:nvPicPr>
                   <pic:blipFill>
-                    <a:blip r:embed="rId13">
+                    <a:blip r:embed="rId14">
                       <a:extLst>
                         <a:ext uri="{28A0092B-C50C-407E-A947-70E740481C1C}">
                           <a14:useLocalDpi xmlns:a14="http://schemas.microsoft.com/office/drawing/2010/main" val="0"/>
@@ -14538,7 +14817,7 @@
           <w:szCs w:val="20"/>
           <w:lang w:val="en-IE"/>
         </w:rPr>
-        <w:t>2</w:t>
+        <w:t>3</w:t>
       </w:r>
       <w:r>
         <w:rPr>
@@ -14814,21 +15093,7 @@
               <w:rFonts w:ascii="Cambria Math" w:hAnsi="Cambria Math"/>
               <w:lang w:val="en-IE"/>
             </w:rPr>
-            <m:t>A</m:t>
-          </m:r>
-          <m:r>
-            <w:rPr>
-              <w:rFonts w:ascii="Cambria Math" w:hAnsi="Cambria Math"/>
-              <w:lang w:val="en-IE"/>
-            </w:rPr>
-            <m:t>verage Opinion</m:t>
-          </m:r>
-          <m:r>
-            <w:rPr>
-              <w:rFonts w:ascii="Cambria Math" w:hAnsi="Cambria Math"/>
-              <w:lang w:val="en-IE"/>
-            </w:rPr>
-            <m:t>=</m:t>
+            <m:t>Average Opinion=</m:t>
           </m:r>
           <m:f>
             <m:fPr>
@@ -15042,7 +15307,7 @@
           <w:szCs w:val="24"/>
           <w:lang w:val="en-IE"/>
         </w:rPr>
-        <w:t>3</w:t>
+        <w:t>4</w:t>
       </w:r>
       <w:r>
         <w:rPr>
@@ -15060,7 +15325,7 @@
           <w:szCs w:val="24"/>
           <w:lang w:val="en-IE"/>
         </w:rPr>
-        <w:t>6</w:t>
+        <w:t>7</w:t>
       </w:r>
       <w:r>
         <w:rPr>
@@ -15116,7 +15381,7 @@
                     </pic:cNvPicPr>
                   </pic:nvPicPr>
                   <pic:blipFill>
-                    <a:blip r:embed="rId14" cstate="print">
+                    <a:blip r:embed="rId15" cstate="print">
                       <a:extLst>
                         <a:ext uri="{28A0092B-C50C-407E-A947-70E740481C1C}">
                           <a14:useLocalDpi xmlns:a14="http://schemas.microsoft.com/office/drawing/2010/main" val="0"/>
@@ -15179,7 +15444,7 @@
           <w:szCs w:val="20"/>
           <w:lang w:val="en-IE"/>
         </w:rPr>
-        <w:t>3</w:t>
+        <w:t>4</w:t>
       </w:r>
       <w:r>
         <w:rPr>
@@ -15227,7 +15492,7 @@
                     <pic:cNvPicPr/>
                   </pic:nvPicPr>
                   <pic:blipFill>
-                    <a:blip r:embed="rId15"/>
+                    <a:blip r:embed="rId16"/>
                     <a:stretch>
                       <a:fillRect/>
                     </a:stretch>
@@ -15279,7 +15544,7 @@
           <w:szCs w:val="20"/>
           <w:lang w:val="en-IE"/>
         </w:rPr>
-        <w:t>4</w:t>
+        <w:t>5</w:t>
       </w:r>
       <w:r>
         <w:rPr>
@@ -15336,7 +15601,7 @@
                     </pic:cNvPicPr>
                   </pic:nvPicPr>
                   <pic:blipFill>
-                    <a:blip r:embed="rId16" cstate="print">
+                    <a:blip r:embed="rId17" cstate="print">
                       <a:extLst>
                         <a:ext uri="{28A0092B-C50C-407E-A947-70E740481C1C}">
                           <a14:useLocalDpi xmlns:a14="http://schemas.microsoft.com/office/drawing/2010/main" val="0"/>
@@ -15376,7 +15641,7 @@
           <w:szCs w:val="20"/>
           <w:lang w:val="en-IE"/>
         </w:rPr>
-        <w:t>Fig 2.</w:t>
+        <w:t>Fig 2</w:t>
       </w:r>
       <w:r>
         <w:rPr>
@@ -15387,7 +15652,7 @@
           <w:szCs w:val="20"/>
           <w:lang w:val="en-IE"/>
         </w:rPr>
-        <w:t>5</w:t>
+        <w:t>.6</w:t>
       </w:r>
       <w:r>
         <w:rPr>
@@ -15434,7 +15699,7 @@
                     </pic:cNvPicPr>
                   </pic:nvPicPr>
                   <pic:blipFill>
-                    <a:blip r:embed="rId17" cstate="print">
+                    <a:blip r:embed="rId18" cstate="print">
                       <a:extLst>
                         <a:ext uri="{28A0092B-C50C-407E-A947-70E740481C1C}">
                           <a14:useLocalDpi xmlns:a14="http://schemas.microsoft.com/office/drawing/2010/main" val="0"/>
@@ -15497,7 +15762,7 @@
           <w:szCs w:val="20"/>
           <w:lang w:val="en-IE"/>
         </w:rPr>
-        <w:t>6</w:t>
+        <w:t>7</w:t>
       </w:r>
       <w:r>
         <w:rPr>
@@ -15991,7 +16256,7 @@
                     </pic:cNvPicPr>
                   </pic:nvPicPr>
                   <pic:blipFill>
-                    <a:blip r:embed="rId18" cstate="print">
+                    <a:blip r:embed="rId19" cstate="print">
                       <a:extLst>
                         <a:ext uri="{28A0092B-C50C-407E-A947-70E740481C1C}">
                           <a14:useLocalDpi xmlns:a14="http://schemas.microsoft.com/office/drawing/2010/main" val="0"/>
@@ -16732,7 +16997,7 @@
                     </pic:cNvPicPr>
                   </pic:nvPicPr>
                   <pic:blipFill>
-                    <a:blip r:embed="rId19" cstate="print">
+                    <a:blip r:embed="rId20" cstate="print">
                       <a:extLst>
                         <a:ext uri="{28A0092B-C50C-407E-A947-70E740481C1C}">
                           <a14:useLocalDpi xmlns:a14="http://schemas.microsoft.com/office/drawing/2010/main" val="0"/>
@@ -17206,7 +17471,7 @@
                     </pic:cNvPicPr>
                   </pic:nvPicPr>
                   <pic:blipFill>
-                    <a:blip r:embed="rId20" cstate="print">
+                    <a:blip r:embed="rId21" cstate="print">
                       <a:extLst>
                         <a:ext uri="{28A0092B-C50C-407E-A947-70E740481C1C}">
                           <a14:useLocalDpi xmlns:a14="http://schemas.microsoft.com/office/drawing/2010/main" val="0"/>
@@ -20053,7 +20318,7 @@
         </w:rPr>
         <w:t xml:space="preserve">Bíró-Nagy, A., 2021. Orbán’s political jackpot: migration and the Hungarian electorate. Journal of Ethnic and Migration Studies, 48, pp. 405 - 424. </w:t>
       </w:r>
-      <w:hyperlink r:id="rId21" w:history="1">
+      <w:hyperlink r:id="rId22" w:history="1">
         <w:r>
           <w:rPr>
             <w:rStyle w:val="Hyperlink"/>
@@ -22269,7 +22534,7 @@
                     </pic:cNvPicPr>
                   </pic:nvPicPr>
                   <pic:blipFill>
-                    <a:blip r:embed="rId22">
+                    <a:blip r:embed="rId23">
                       <a:extLst>
                         <a:ext uri="{28A0092B-C50C-407E-A947-70E740481C1C}">
                           <a14:useLocalDpi xmlns:a14="http://schemas.microsoft.com/office/drawing/2010/main" val="0"/>
@@ -22374,7 +22639,7 @@
       </w:r>
     </w:p>
     <w:sectPr>
-      <w:footerReference w:type="default" r:id="rId23"/>
+      <w:footerReference w:type="default" r:id="rId24"/>
       <w:pgSz w:w="11906" w:h="16838"/>
       <w:pgMar w:top="1417" w:right="1417" w:bottom="1134" w:left="1417" w:header="708" w:footer="708" w:gutter="0"/>
       <w:pgNumType w:start="1"/>

</xml_diff>

<commit_message>
change phrasing to passive
</commit_message>
<xml_diff>
--- a/master_thesis/stefano_master_thesis_cu.docx
+++ b/master_thesis/stefano_master_thesis_cu.docx
@@ -1276,8 +1276,10 @@
               <w:tab w:val="right" w:leader="dot" w:pos="9062"/>
             </w:tabs>
             <w:rPr>
-              <w:rFonts w:eastAsiaTheme="minorEastAsia"/>
+              <w:rFonts w:ascii="Times New Roman" w:eastAsiaTheme="minorEastAsia" w:hAnsi="Times New Roman" w:cs="Times New Roman"/>
               <w:noProof/>
+              <w:sz w:val="24"/>
+              <w:szCs w:val="24"/>
               <w:lang w:eastAsia="de-DE"/>
             </w:rPr>
           </w:pPr>
@@ -1305,7 +1307,7 @@
             </w:rPr>
             <w:fldChar w:fldCharType="separate"/>
           </w:r>
-          <w:hyperlink w:anchor="_Toc198327626" w:history="1">
+          <w:hyperlink w:anchor="_Toc198330068" w:history="1">
             <w:r>
               <w:rPr>
                 <w:rStyle w:val="Hyperlink"/>
@@ -1313,56 +1315,78 @@
                 <w:b/>
                 <w:bCs/>
                 <w:noProof/>
-                <w:color w:val="auto"/>
+                <w:sz w:val="24"/>
+                <w:szCs w:val="24"/>
                 <w:lang w:val="en-IE"/>
               </w:rPr>
               <w:t>Abstract</w:t>
             </w:r>
             <w:r>
               <w:rPr>
+                <w:rFonts w:ascii="Times New Roman" w:hAnsi="Times New Roman" w:cs="Times New Roman"/>
                 <w:noProof/>
                 <w:webHidden/>
+                <w:sz w:val="24"/>
+                <w:szCs w:val="24"/>
               </w:rPr>
               <w:tab/>
             </w:r>
             <w:r>
               <w:rPr>
+                <w:rFonts w:ascii="Times New Roman" w:hAnsi="Times New Roman" w:cs="Times New Roman"/>
                 <w:noProof/>
                 <w:webHidden/>
+                <w:sz w:val="24"/>
+                <w:szCs w:val="24"/>
               </w:rPr>
               <w:fldChar w:fldCharType="begin"/>
             </w:r>
             <w:r>
               <w:rPr>
+                <w:rFonts w:ascii="Times New Roman" w:hAnsi="Times New Roman" w:cs="Times New Roman"/>
                 <w:noProof/>
                 <w:webHidden/>
-              </w:rPr>
-              <w:instrText xml:space="preserve"> PAGEREF _Toc198327626 \h </w:instrText>
+                <w:sz w:val="24"/>
+                <w:szCs w:val="24"/>
+              </w:rPr>
+              <w:instrText xml:space="preserve"> PAGEREF _Toc198330068 \h </w:instrText>
             </w:r>
             <w:r>
               <w:rPr>
+                <w:rFonts w:ascii="Times New Roman" w:hAnsi="Times New Roman" w:cs="Times New Roman"/>
                 <w:noProof/>
                 <w:webHidden/>
+                <w:sz w:val="24"/>
+                <w:szCs w:val="24"/>
               </w:rPr>
             </w:r>
             <w:r>
               <w:rPr>
+                <w:rFonts w:ascii="Times New Roman" w:hAnsi="Times New Roman" w:cs="Times New Roman"/>
                 <w:noProof/>
                 <w:webHidden/>
+                <w:sz w:val="24"/>
+                <w:szCs w:val="24"/>
               </w:rPr>
               <w:fldChar w:fldCharType="separate"/>
             </w:r>
             <w:r>
               <w:rPr>
+                <w:rFonts w:ascii="Times New Roman" w:hAnsi="Times New Roman" w:cs="Times New Roman"/>
                 <w:noProof/>
                 <w:webHidden/>
+                <w:sz w:val="24"/>
+                <w:szCs w:val="24"/>
               </w:rPr>
               <w:t>1</w:t>
             </w:r>
             <w:r>
               <w:rPr>
+                <w:rFonts w:ascii="Times New Roman" w:hAnsi="Times New Roman" w:cs="Times New Roman"/>
                 <w:noProof/>
                 <w:webHidden/>
+                <w:sz w:val="24"/>
+                <w:szCs w:val="24"/>
               </w:rPr>
               <w:fldChar w:fldCharType="end"/>
             </w:r>
@@ -1376,12 +1400,14 @@
               <w:tab w:val="right" w:leader="dot" w:pos="9062"/>
             </w:tabs>
             <w:rPr>
-              <w:rFonts w:eastAsiaTheme="minorEastAsia"/>
+              <w:rFonts w:ascii="Times New Roman" w:eastAsiaTheme="minorEastAsia" w:hAnsi="Times New Roman" w:cs="Times New Roman"/>
               <w:noProof/>
+              <w:sz w:val="24"/>
+              <w:szCs w:val="24"/>
               <w:lang w:eastAsia="de-DE"/>
             </w:rPr>
           </w:pPr>
-          <w:hyperlink w:anchor="_Toc198327627" w:history="1">
+          <w:hyperlink w:anchor="_Toc198330069" w:history="1">
             <w:r>
               <w:rPr>
                 <w:rStyle w:val="Hyperlink"/>
@@ -1389,15 +1415,18 @@
                 <w:b/>
                 <w:bCs/>
                 <w:noProof/>
-                <w:color w:val="auto"/>
+                <w:sz w:val="24"/>
+                <w:szCs w:val="24"/>
                 <w:lang w:val="en-IE"/>
               </w:rPr>
               <w:t>1</w:t>
             </w:r>
             <w:r>
               <w:rPr>
-                <w:rFonts w:eastAsiaTheme="minorEastAsia"/>
+                <w:rFonts w:ascii="Times New Roman" w:eastAsiaTheme="minorEastAsia" w:hAnsi="Times New Roman" w:cs="Times New Roman"/>
                 <w:noProof/>
+                <w:sz w:val="24"/>
+                <w:szCs w:val="24"/>
                 <w:lang w:eastAsia="de-DE"/>
               </w:rPr>
               <w:tab/>
@@ -1409,56 +1438,78 @@
                 <w:b/>
                 <w:bCs/>
                 <w:noProof/>
-                <w:color w:val="auto"/>
+                <w:sz w:val="24"/>
+                <w:szCs w:val="24"/>
                 <w:lang w:val="en-IE"/>
               </w:rPr>
               <w:t>Introduction</w:t>
             </w:r>
             <w:r>
               <w:rPr>
+                <w:rFonts w:ascii="Times New Roman" w:hAnsi="Times New Roman" w:cs="Times New Roman"/>
                 <w:noProof/>
                 <w:webHidden/>
+                <w:sz w:val="24"/>
+                <w:szCs w:val="24"/>
               </w:rPr>
               <w:tab/>
             </w:r>
             <w:r>
               <w:rPr>
+                <w:rFonts w:ascii="Times New Roman" w:hAnsi="Times New Roman" w:cs="Times New Roman"/>
                 <w:noProof/>
                 <w:webHidden/>
+                <w:sz w:val="24"/>
+                <w:szCs w:val="24"/>
               </w:rPr>
               <w:fldChar w:fldCharType="begin"/>
             </w:r>
             <w:r>
               <w:rPr>
+                <w:rFonts w:ascii="Times New Roman" w:hAnsi="Times New Roman" w:cs="Times New Roman"/>
                 <w:noProof/>
                 <w:webHidden/>
-              </w:rPr>
-              <w:instrText xml:space="preserve"> PAGEREF _Toc198327627 \h </w:instrText>
+                <w:sz w:val="24"/>
+                <w:szCs w:val="24"/>
+              </w:rPr>
+              <w:instrText xml:space="preserve"> PAGEREF _Toc198330069 \h </w:instrText>
             </w:r>
             <w:r>
               <w:rPr>
+                <w:rFonts w:ascii="Times New Roman" w:hAnsi="Times New Roman" w:cs="Times New Roman"/>
                 <w:noProof/>
                 <w:webHidden/>
+                <w:sz w:val="24"/>
+                <w:szCs w:val="24"/>
               </w:rPr>
             </w:r>
             <w:r>
               <w:rPr>
+                <w:rFonts w:ascii="Times New Roman" w:hAnsi="Times New Roman" w:cs="Times New Roman"/>
                 <w:noProof/>
                 <w:webHidden/>
+                <w:sz w:val="24"/>
+                <w:szCs w:val="24"/>
               </w:rPr>
               <w:fldChar w:fldCharType="separate"/>
             </w:r>
             <w:r>
               <w:rPr>
+                <w:rFonts w:ascii="Times New Roman" w:hAnsi="Times New Roman" w:cs="Times New Roman"/>
                 <w:noProof/>
                 <w:webHidden/>
+                <w:sz w:val="24"/>
+                <w:szCs w:val="24"/>
               </w:rPr>
               <w:t>2</w:t>
             </w:r>
             <w:r>
               <w:rPr>
+                <w:rFonts w:ascii="Times New Roman" w:hAnsi="Times New Roman" w:cs="Times New Roman"/>
                 <w:noProof/>
                 <w:webHidden/>
+                <w:sz w:val="24"/>
+                <w:szCs w:val="24"/>
               </w:rPr>
               <w:fldChar w:fldCharType="end"/>
             </w:r>
@@ -1472,12 +1523,14 @@
               <w:tab w:val="right" w:leader="dot" w:pos="9062"/>
             </w:tabs>
             <w:rPr>
-              <w:rFonts w:eastAsiaTheme="minorEastAsia"/>
+              <w:rFonts w:ascii="Times New Roman" w:eastAsiaTheme="minorEastAsia" w:hAnsi="Times New Roman" w:cs="Times New Roman"/>
               <w:noProof/>
+              <w:sz w:val="24"/>
+              <w:szCs w:val="24"/>
               <w:lang w:eastAsia="de-DE"/>
             </w:rPr>
           </w:pPr>
-          <w:hyperlink w:anchor="_Toc198327628" w:history="1">
+          <w:hyperlink w:anchor="_Toc198330070" w:history="1">
             <w:r>
               <w:rPr>
                 <w:rStyle w:val="Hyperlink"/>
@@ -1485,15 +1538,18 @@
                 <w:b/>
                 <w:bCs/>
                 <w:noProof/>
-                <w:color w:val="auto"/>
+                <w:sz w:val="24"/>
+                <w:szCs w:val="24"/>
                 <w:lang w:val="en-IE"/>
               </w:rPr>
               <w:t>2</w:t>
             </w:r>
             <w:r>
               <w:rPr>
-                <w:rFonts w:eastAsiaTheme="minorEastAsia"/>
+                <w:rFonts w:ascii="Times New Roman" w:eastAsiaTheme="minorEastAsia" w:hAnsi="Times New Roman" w:cs="Times New Roman"/>
                 <w:noProof/>
+                <w:sz w:val="24"/>
+                <w:szCs w:val="24"/>
                 <w:lang w:eastAsia="de-DE"/>
               </w:rPr>
               <w:tab/>
@@ -1505,56 +1561,78 @@
                 <w:b/>
                 <w:bCs/>
                 <w:noProof/>
-                <w:color w:val="auto"/>
+                <w:sz w:val="24"/>
+                <w:szCs w:val="24"/>
                 <w:lang w:val="en-IE"/>
               </w:rPr>
               <w:t>Methods</w:t>
             </w:r>
             <w:r>
               <w:rPr>
+                <w:rFonts w:ascii="Times New Roman" w:hAnsi="Times New Roman" w:cs="Times New Roman"/>
                 <w:noProof/>
                 <w:webHidden/>
+                <w:sz w:val="24"/>
+                <w:szCs w:val="24"/>
               </w:rPr>
               <w:tab/>
             </w:r>
             <w:r>
               <w:rPr>
+                <w:rFonts w:ascii="Times New Roman" w:hAnsi="Times New Roman" w:cs="Times New Roman"/>
                 <w:noProof/>
                 <w:webHidden/>
+                <w:sz w:val="24"/>
+                <w:szCs w:val="24"/>
               </w:rPr>
               <w:fldChar w:fldCharType="begin"/>
             </w:r>
             <w:r>
               <w:rPr>
+                <w:rFonts w:ascii="Times New Roman" w:hAnsi="Times New Roman" w:cs="Times New Roman"/>
                 <w:noProof/>
                 <w:webHidden/>
-              </w:rPr>
-              <w:instrText xml:space="preserve"> PAGEREF _Toc198327628 \h </w:instrText>
+                <w:sz w:val="24"/>
+                <w:szCs w:val="24"/>
+              </w:rPr>
+              <w:instrText xml:space="preserve"> PAGEREF _Toc198330070 \h </w:instrText>
             </w:r>
             <w:r>
               <w:rPr>
+                <w:rFonts w:ascii="Times New Roman" w:hAnsi="Times New Roman" w:cs="Times New Roman"/>
                 <w:noProof/>
                 <w:webHidden/>
+                <w:sz w:val="24"/>
+                <w:szCs w:val="24"/>
               </w:rPr>
             </w:r>
             <w:r>
               <w:rPr>
+                <w:rFonts w:ascii="Times New Roman" w:hAnsi="Times New Roman" w:cs="Times New Roman"/>
                 <w:noProof/>
                 <w:webHidden/>
+                <w:sz w:val="24"/>
+                <w:szCs w:val="24"/>
               </w:rPr>
               <w:fldChar w:fldCharType="separate"/>
             </w:r>
             <w:r>
               <w:rPr>
+                <w:rFonts w:ascii="Times New Roman" w:hAnsi="Times New Roman" w:cs="Times New Roman"/>
                 <w:noProof/>
                 <w:webHidden/>
+                <w:sz w:val="24"/>
+                <w:szCs w:val="24"/>
               </w:rPr>
               <w:t>5</w:t>
             </w:r>
             <w:r>
               <w:rPr>
+                <w:rFonts w:ascii="Times New Roman" w:hAnsi="Times New Roman" w:cs="Times New Roman"/>
                 <w:noProof/>
                 <w:webHidden/>
+                <w:sz w:val="24"/>
+                <w:szCs w:val="24"/>
               </w:rPr>
               <w:fldChar w:fldCharType="end"/>
             </w:r>
@@ -1568,26 +1646,31 @@
               <w:tab w:val="right" w:leader="dot" w:pos="9062"/>
             </w:tabs>
             <w:rPr>
-              <w:rFonts w:eastAsiaTheme="minorEastAsia"/>
+              <w:rFonts w:ascii="Times New Roman" w:eastAsiaTheme="minorEastAsia" w:hAnsi="Times New Roman" w:cs="Times New Roman"/>
               <w:noProof/>
+              <w:sz w:val="24"/>
+              <w:szCs w:val="24"/>
               <w:lang w:eastAsia="de-DE"/>
             </w:rPr>
           </w:pPr>
-          <w:hyperlink w:anchor="_Toc198327629" w:history="1">
+          <w:hyperlink w:anchor="_Toc198330071" w:history="1">
             <w:r>
               <w:rPr>
                 <w:rStyle w:val="Hyperlink"/>
                 <w:rFonts w:ascii="Times New Roman" w:hAnsi="Times New Roman" w:cs="Times New Roman"/>
                 <w:noProof/>
-                <w:color w:val="auto"/>
+                <w:sz w:val="24"/>
+                <w:szCs w:val="24"/>
                 <w:lang w:val="en-IE" w:eastAsia="de-DE"/>
               </w:rPr>
               <w:t>2.1</w:t>
             </w:r>
             <w:r>
               <w:rPr>
-                <w:rFonts w:eastAsiaTheme="minorEastAsia"/>
+                <w:rFonts w:ascii="Times New Roman" w:eastAsiaTheme="minorEastAsia" w:hAnsi="Times New Roman" w:cs="Times New Roman"/>
                 <w:noProof/>
+                <w:sz w:val="24"/>
+                <w:szCs w:val="24"/>
                 <w:lang w:eastAsia="de-DE"/>
               </w:rPr>
               <w:tab/>
@@ -1597,56 +1680,78 @@
                 <w:rStyle w:val="Hyperlink"/>
                 <w:rFonts w:ascii="Times New Roman" w:hAnsi="Times New Roman" w:cs="Times New Roman"/>
                 <w:noProof/>
-                <w:color w:val="auto"/>
+                <w:sz w:val="24"/>
+                <w:szCs w:val="24"/>
                 <w:lang w:val="en-IE" w:eastAsia="de-DE"/>
               </w:rPr>
               <w:t>ESS data</w:t>
             </w:r>
             <w:r>
               <w:rPr>
+                <w:rFonts w:ascii="Times New Roman" w:hAnsi="Times New Roman" w:cs="Times New Roman"/>
                 <w:noProof/>
                 <w:webHidden/>
+                <w:sz w:val="24"/>
+                <w:szCs w:val="24"/>
               </w:rPr>
               <w:tab/>
             </w:r>
             <w:r>
               <w:rPr>
+                <w:rFonts w:ascii="Times New Roman" w:hAnsi="Times New Roman" w:cs="Times New Roman"/>
                 <w:noProof/>
                 <w:webHidden/>
+                <w:sz w:val="24"/>
+                <w:szCs w:val="24"/>
               </w:rPr>
               <w:fldChar w:fldCharType="begin"/>
             </w:r>
             <w:r>
               <w:rPr>
+                <w:rFonts w:ascii="Times New Roman" w:hAnsi="Times New Roman" w:cs="Times New Roman"/>
                 <w:noProof/>
                 <w:webHidden/>
-              </w:rPr>
-              <w:instrText xml:space="preserve"> PAGEREF _Toc198327629 \h </w:instrText>
+                <w:sz w:val="24"/>
+                <w:szCs w:val="24"/>
+              </w:rPr>
+              <w:instrText xml:space="preserve"> PAGEREF _Toc198330071 \h </w:instrText>
             </w:r>
             <w:r>
               <w:rPr>
+                <w:rFonts w:ascii="Times New Roman" w:hAnsi="Times New Roman" w:cs="Times New Roman"/>
                 <w:noProof/>
                 <w:webHidden/>
+                <w:sz w:val="24"/>
+                <w:szCs w:val="24"/>
               </w:rPr>
             </w:r>
             <w:r>
               <w:rPr>
+                <w:rFonts w:ascii="Times New Roman" w:hAnsi="Times New Roman" w:cs="Times New Roman"/>
                 <w:noProof/>
                 <w:webHidden/>
+                <w:sz w:val="24"/>
+                <w:szCs w:val="24"/>
               </w:rPr>
               <w:fldChar w:fldCharType="separate"/>
             </w:r>
             <w:r>
               <w:rPr>
+                <w:rFonts w:ascii="Times New Roman" w:hAnsi="Times New Roman" w:cs="Times New Roman"/>
                 <w:noProof/>
                 <w:webHidden/>
+                <w:sz w:val="24"/>
+                <w:szCs w:val="24"/>
               </w:rPr>
               <w:t>5</w:t>
             </w:r>
             <w:r>
               <w:rPr>
+                <w:rFonts w:ascii="Times New Roman" w:hAnsi="Times New Roman" w:cs="Times New Roman"/>
                 <w:noProof/>
                 <w:webHidden/>
+                <w:sz w:val="24"/>
+                <w:szCs w:val="24"/>
               </w:rPr>
               <w:fldChar w:fldCharType="end"/>
             </w:r>
@@ -1660,26 +1765,31 @@
               <w:tab w:val="right" w:leader="dot" w:pos="9062"/>
             </w:tabs>
             <w:rPr>
-              <w:rFonts w:eastAsiaTheme="minorEastAsia"/>
+              <w:rFonts w:ascii="Times New Roman" w:eastAsiaTheme="minorEastAsia" w:hAnsi="Times New Roman" w:cs="Times New Roman"/>
               <w:noProof/>
+              <w:sz w:val="24"/>
+              <w:szCs w:val="24"/>
               <w:lang w:eastAsia="de-DE"/>
             </w:rPr>
           </w:pPr>
-          <w:hyperlink w:anchor="_Toc198327630" w:history="1">
+          <w:hyperlink w:anchor="_Toc198330072" w:history="1">
             <w:r>
               <w:rPr>
                 <w:rStyle w:val="Hyperlink"/>
                 <w:rFonts w:ascii="Times New Roman" w:hAnsi="Times New Roman" w:cs="Times New Roman"/>
                 <w:noProof/>
-                <w:color w:val="auto"/>
+                <w:sz w:val="24"/>
+                <w:szCs w:val="24"/>
                 <w:lang w:val="en-IE"/>
               </w:rPr>
               <w:t>2.2</w:t>
             </w:r>
             <w:r>
               <w:rPr>
-                <w:rFonts w:eastAsiaTheme="minorEastAsia"/>
+                <w:rFonts w:ascii="Times New Roman" w:eastAsiaTheme="minorEastAsia" w:hAnsi="Times New Roman" w:cs="Times New Roman"/>
                 <w:noProof/>
+                <w:sz w:val="24"/>
+                <w:szCs w:val="24"/>
                 <w:lang w:eastAsia="de-DE"/>
               </w:rPr>
               <w:tab/>
@@ -1689,56 +1799,78 @@
                 <w:rStyle w:val="Hyperlink"/>
                 <w:rFonts w:ascii="Times New Roman" w:hAnsi="Times New Roman" w:cs="Times New Roman"/>
                 <w:noProof/>
-                <w:color w:val="auto"/>
+                <w:sz w:val="24"/>
+                <w:szCs w:val="24"/>
                 <w:lang w:val="en-IE"/>
               </w:rPr>
               <w:t>Software and packages</w:t>
             </w:r>
             <w:r>
               <w:rPr>
+                <w:rFonts w:ascii="Times New Roman" w:hAnsi="Times New Roman" w:cs="Times New Roman"/>
                 <w:noProof/>
                 <w:webHidden/>
+                <w:sz w:val="24"/>
+                <w:szCs w:val="24"/>
               </w:rPr>
               <w:tab/>
             </w:r>
             <w:r>
               <w:rPr>
+                <w:rFonts w:ascii="Times New Roman" w:hAnsi="Times New Roman" w:cs="Times New Roman"/>
                 <w:noProof/>
                 <w:webHidden/>
+                <w:sz w:val="24"/>
+                <w:szCs w:val="24"/>
               </w:rPr>
               <w:fldChar w:fldCharType="begin"/>
             </w:r>
             <w:r>
               <w:rPr>
+                <w:rFonts w:ascii="Times New Roman" w:hAnsi="Times New Roman" w:cs="Times New Roman"/>
                 <w:noProof/>
                 <w:webHidden/>
-              </w:rPr>
-              <w:instrText xml:space="preserve"> PAGEREF _Toc198327630 \h </w:instrText>
+                <w:sz w:val="24"/>
+                <w:szCs w:val="24"/>
+              </w:rPr>
+              <w:instrText xml:space="preserve"> PAGEREF _Toc198330072 \h </w:instrText>
             </w:r>
             <w:r>
               <w:rPr>
+                <w:rFonts w:ascii="Times New Roman" w:hAnsi="Times New Roman" w:cs="Times New Roman"/>
                 <w:noProof/>
                 <w:webHidden/>
+                <w:sz w:val="24"/>
+                <w:szCs w:val="24"/>
               </w:rPr>
             </w:r>
             <w:r>
               <w:rPr>
+                <w:rFonts w:ascii="Times New Roman" w:hAnsi="Times New Roman" w:cs="Times New Roman"/>
                 <w:noProof/>
                 <w:webHidden/>
+                <w:sz w:val="24"/>
+                <w:szCs w:val="24"/>
               </w:rPr>
               <w:fldChar w:fldCharType="separate"/>
             </w:r>
             <w:r>
               <w:rPr>
+                <w:rFonts w:ascii="Times New Roman" w:hAnsi="Times New Roman" w:cs="Times New Roman"/>
                 <w:noProof/>
                 <w:webHidden/>
+                <w:sz w:val="24"/>
+                <w:szCs w:val="24"/>
               </w:rPr>
               <w:t>7</w:t>
             </w:r>
             <w:r>
               <w:rPr>
+                <w:rFonts w:ascii="Times New Roman" w:hAnsi="Times New Roman" w:cs="Times New Roman"/>
                 <w:noProof/>
                 <w:webHidden/>
+                <w:sz w:val="24"/>
+                <w:szCs w:val="24"/>
               </w:rPr>
               <w:fldChar w:fldCharType="end"/>
             </w:r>
@@ -1752,26 +1884,31 @@
               <w:tab w:val="right" w:leader="dot" w:pos="9062"/>
             </w:tabs>
             <w:rPr>
-              <w:rFonts w:eastAsiaTheme="minorEastAsia"/>
+              <w:rFonts w:ascii="Times New Roman" w:eastAsiaTheme="minorEastAsia" w:hAnsi="Times New Roman" w:cs="Times New Roman"/>
               <w:noProof/>
+              <w:sz w:val="24"/>
+              <w:szCs w:val="24"/>
               <w:lang w:eastAsia="de-DE"/>
             </w:rPr>
           </w:pPr>
-          <w:hyperlink w:anchor="_Toc198327631" w:history="1">
+          <w:hyperlink w:anchor="_Toc198330073" w:history="1">
             <w:r>
               <w:rPr>
                 <w:rStyle w:val="Hyperlink"/>
                 <w:rFonts w:ascii="Times New Roman" w:hAnsi="Times New Roman" w:cs="Times New Roman"/>
                 <w:noProof/>
-                <w:color w:val="auto"/>
+                <w:sz w:val="24"/>
+                <w:szCs w:val="24"/>
                 <w:lang w:val="en-IE"/>
               </w:rPr>
               <w:t>2.3</w:t>
             </w:r>
             <w:r>
               <w:rPr>
-                <w:rFonts w:eastAsiaTheme="minorEastAsia"/>
+                <w:rFonts w:ascii="Times New Roman" w:eastAsiaTheme="minorEastAsia" w:hAnsi="Times New Roman" w:cs="Times New Roman"/>
                 <w:noProof/>
+                <w:sz w:val="24"/>
+                <w:szCs w:val="24"/>
                 <w:lang w:eastAsia="de-DE"/>
               </w:rPr>
               <w:tab/>
@@ -1781,56 +1918,78 @@
                 <w:rStyle w:val="Hyperlink"/>
                 <w:rFonts w:ascii="Times New Roman" w:hAnsi="Times New Roman" w:cs="Times New Roman"/>
                 <w:noProof/>
-                <w:color w:val="auto"/>
+                <w:sz w:val="24"/>
+                <w:szCs w:val="24"/>
                 <w:lang w:val="en-IE"/>
               </w:rPr>
               <w:t>Polarization metrics</w:t>
             </w:r>
             <w:r>
               <w:rPr>
+                <w:rFonts w:ascii="Times New Roman" w:hAnsi="Times New Roman" w:cs="Times New Roman"/>
                 <w:noProof/>
                 <w:webHidden/>
+                <w:sz w:val="24"/>
+                <w:szCs w:val="24"/>
               </w:rPr>
               <w:tab/>
             </w:r>
             <w:r>
               <w:rPr>
+                <w:rFonts w:ascii="Times New Roman" w:hAnsi="Times New Roman" w:cs="Times New Roman"/>
                 <w:noProof/>
                 <w:webHidden/>
+                <w:sz w:val="24"/>
+                <w:szCs w:val="24"/>
               </w:rPr>
               <w:fldChar w:fldCharType="begin"/>
             </w:r>
             <w:r>
               <w:rPr>
+                <w:rFonts w:ascii="Times New Roman" w:hAnsi="Times New Roman" w:cs="Times New Roman"/>
                 <w:noProof/>
                 <w:webHidden/>
-              </w:rPr>
-              <w:instrText xml:space="preserve"> PAGEREF _Toc198327631 \h </w:instrText>
+                <w:sz w:val="24"/>
+                <w:szCs w:val="24"/>
+              </w:rPr>
+              <w:instrText xml:space="preserve"> PAGEREF _Toc198330073 \h </w:instrText>
             </w:r>
             <w:r>
               <w:rPr>
+                <w:rFonts w:ascii="Times New Roman" w:hAnsi="Times New Roman" w:cs="Times New Roman"/>
                 <w:noProof/>
                 <w:webHidden/>
+                <w:sz w:val="24"/>
+                <w:szCs w:val="24"/>
               </w:rPr>
             </w:r>
             <w:r>
               <w:rPr>
+                <w:rFonts w:ascii="Times New Roman" w:hAnsi="Times New Roman" w:cs="Times New Roman"/>
                 <w:noProof/>
                 <w:webHidden/>
+                <w:sz w:val="24"/>
+                <w:szCs w:val="24"/>
               </w:rPr>
               <w:fldChar w:fldCharType="separate"/>
             </w:r>
             <w:r>
               <w:rPr>
+                <w:rFonts w:ascii="Times New Roman" w:hAnsi="Times New Roman" w:cs="Times New Roman"/>
                 <w:noProof/>
                 <w:webHidden/>
+                <w:sz w:val="24"/>
+                <w:szCs w:val="24"/>
               </w:rPr>
               <w:t>7</w:t>
             </w:r>
             <w:r>
               <w:rPr>
+                <w:rFonts w:ascii="Times New Roman" w:hAnsi="Times New Roman" w:cs="Times New Roman"/>
                 <w:noProof/>
                 <w:webHidden/>
+                <w:sz w:val="24"/>
+                <w:szCs w:val="24"/>
               </w:rPr>
               <w:fldChar w:fldCharType="end"/>
             </w:r>
@@ -1844,26 +2003,31 @@
               <w:tab w:val="right" w:leader="dot" w:pos="9062"/>
             </w:tabs>
             <w:rPr>
-              <w:rFonts w:eastAsiaTheme="minorEastAsia"/>
+              <w:rFonts w:ascii="Times New Roman" w:eastAsiaTheme="minorEastAsia" w:hAnsi="Times New Roman" w:cs="Times New Roman"/>
               <w:noProof/>
+              <w:sz w:val="24"/>
+              <w:szCs w:val="24"/>
               <w:lang w:eastAsia="de-DE"/>
             </w:rPr>
           </w:pPr>
-          <w:hyperlink w:anchor="_Toc198327632" w:history="1">
+          <w:hyperlink w:anchor="_Toc198330074" w:history="1">
             <w:r>
               <w:rPr>
                 <w:rStyle w:val="Hyperlink"/>
                 <w:rFonts w:ascii="Times New Roman" w:hAnsi="Times New Roman" w:cs="Times New Roman"/>
                 <w:noProof/>
-                <w:color w:val="auto"/>
+                <w:sz w:val="24"/>
+                <w:szCs w:val="24"/>
                 <w:lang w:val="en-IE"/>
               </w:rPr>
               <w:t>2.3.1</w:t>
             </w:r>
             <w:r>
               <w:rPr>
-                <w:rFonts w:eastAsiaTheme="minorEastAsia"/>
+                <w:rFonts w:ascii="Times New Roman" w:eastAsiaTheme="minorEastAsia" w:hAnsi="Times New Roman" w:cs="Times New Roman"/>
                 <w:noProof/>
+                <w:sz w:val="24"/>
+                <w:szCs w:val="24"/>
                 <w:lang w:eastAsia="de-DE"/>
               </w:rPr>
               <w:tab/>
@@ -1873,56 +2037,78 @@
                 <w:rStyle w:val="Hyperlink"/>
                 <w:rFonts w:ascii="Times New Roman" w:hAnsi="Times New Roman" w:cs="Times New Roman"/>
                 <w:noProof/>
-                <w:color w:val="auto"/>
+                <w:sz w:val="24"/>
+                <w:szCs w:val="24"/>
                 <w:lang w:val="en-IE"/>
               </w:rPr>
               <w:t>Non-neutrality</w:t>
             </w:r>
             <w:r>
               <w:rPr>
+                <w:rFonts w:ascii="Times New Roman" w:hAnsi="Times New Roman" w:cs="Times New Roman"/>
                 <w:noProof/>
                 <w:webHidden/>
+                <w:sz w:val="24"/>
+                <w:szCs w:val="24"/>
               </w:rPr>
               <w:tab/>
             </w:r>
             <w:r>
               <w:rPr>
+                <w:rFonts w:ascii="Times New Roman" w:hAnsi="Times New Roman" w:cs="Times New Roman"/>
                 <w:noProof/>
                 <w:webHidden/>
+                <w:sz w:val="24"/>
+                <w:szCs w:val="24"/>
               </w:rPr>
               <w:fldChar w:fldCharType="begin"/>
             </w:r>
             <w:r>
               <w:rPr>
+                <w:rFonts w:ascii="Times New Roman" w:hAnsi="Times New Roman" w:cs="Times New Roman"/>
                 <w:noProof/>
                 <w:webHidden/>
-              </w:rPr>
-              <w:instrText xml:space="preserve"> PAGEREF _Toc198327632 \h </w:instrText>
+                <w:sz w:val="24"/>
+                <w:szCs w:val="24"/>
+              </w:rPr>
+              <w:instrText xml:space="preserve"> PAGEREF _Toc198330074 \h </w:instrText>
             </w:r>
             <w:r>
               <w:rPr>
+                <w:rFonts w:ascii="Times New Roman" w:hAnsi="Times New Roman" w:cs="Times New Roman"/>
                 <w:noProof/>
                 <w:webHidden/>
+                <w:sz w:val="24"/>
+                <w:szCs w:val="24"/>
               </w:rPr>
             </w:r>
             <w:r>
               <w:rPr>
+                <w:rFonts w:ascii="Times New Roman" w:hAnsi="Times New Roman" w:cs="Times New Roman"/>
                 <w:noProof/>
                 <w:webHidden/>
+                <w:sz w:val="24"/>
+                <w:szCs w:val="24"/>
               </w:rPr>
               <w:fldChar w:fldCharType="separate"/>
             </w:r>
             <w:r>
               <w:rPr>
+                <w:rFonts w:ascii="Times New Roman" w:hAnsi="Times New Roman" w:cs="Times New Roman"/>
                 <w:noProof/>
                 <w:webHidden/>
+                <w:sz w:val="24"/>
+                <w:szCs w:val="24"/>
               </w:rPr>
               <w:t>8</w:t>
             </w:r>
             <w:r>
               <w:rPr>
+                <w:rFonts w:ascii="Times New Roman" w:hAnsi="Times New Roman" w:cs="Times New Roman"/>
                 <w:noProof/>
                 <w:webHidden/>
+                <w:sz w:val="24"/>
+                <w:szCs w:val="24"/>
               </w:rPr>
               <w:fldChar w:fldCharType="end"/>
             </w:r>
@@ -1936,26 +2122,31 @@
               <w:tab w:val="right" w:leader="dot" w:pos="9062"/>
             </w:tabs>
             <w:rPr>
-              <w:rFonts w:eastAsiaTheme="minorEastAsia"/>
+              <w:rFonts w:ascii="Times New Roman" w:eastAsiaTheme="minorEastAsia" w:hAnsi="Times New Roman" w:cs="Times New Roman"/>
               <w:noProof/>
+              <w:sz w:val="24"/>
+              <w:szCs w:val="24"/>
               <w:lang w:eastAsia="de-DE"/>
             </w:rPr>
           </w:pPr>
-          <w:hyperlink w:anchor="_Toc198327633" w:history="1">
+          <w:hyperlink w:anchor="_Toc198330075" w:history="1">
             <w:r>
               <w:rPr>
                 <w:rStyle w:val="Hyperlink"/>
                 <w:rFonts w:ascii="Times New Roman" w:hAnsi="Times New Roman" w:cs="Times New Roman"/>
                 <w:noProof/>
-                <w:color w:val="auto"/>
+                <w:sz w:val="24"/>
+                <w:szCs w:val="24"/>
                 <w:lang w:val="en-IE"/>
               </w:rPr>
               <w:t>2.3.2</w:t>
             </w:r>
             <w:r>
               <w:rPr>
-                <w:rFonts w:eastAsiaTheme="minorEastAsia"/>
+                <w:rFonts w:ascii="Times New Roman" w:eastAsiaTheme="minorEastAsia" w:hAnsi="Times New Roman" w:cs="Times New Roman"/>
                 <w:noProof/>
+                <w:sz w:val="24"/>
+                <w:szCs w:val="24"/>
                 <w:lang w:eastAsia="de-DE"/>
               </w:rPr>
               <w:tab/>
@@ -1965,56 +2156,78 @@
                 <w:rStyle w:val="Hyperlink"/>
                 <w:rFonts w:ascii="Times New Roman" w:hAnsi="Times New Roman" w:cs="Times New Roman"/>
                 <w:noProof/>
-                <w:color w:val="auto"/>
+                <w:sz w:val="24"/>
+                <w:szCs w:val="24"/>
                 <w:lang w:val="en-IE"/>
               </w:rPr>
               <w:t>Average deviation from neutrality</w:t>
             </w:r>
             <w:r>
               <w:rPr>
+                <w:rFonts w:ascii="Times New Roman" w:hAnsi="Times New Roman" w:cs="Times New Roman"/>
                 <w:noProof/>
                 <w:webHidden/>
+                <w:sz w:val="24"/>
+                <w:szCs w:val="24"/>
               </w:rPr>
               <w:tab/>
             </w:r>
             <w:r>
               <w:rPr>
+                <w:rFonts w:ascii="Times New Roman" w:hAnsi="Times New Roman" w:cs="Times New Roman"/>
                 <w:noProof/>
                 <w:webHidden/>
+                <w:sz w:val="24"/>
+                <w:szCs w:val="24"/>
               </w:rPr>
               <w:fldChar w:fldCharType="begin"/>
             </w:r>
             <w:r>
               <w:rPr>
+                <w:rFonts w:ascii="Times New Roman" w:hAnsi="Times New Roman" w:cs="Times New Roman"/>
                 <w:noProof/>
                 <w:webHidden/>
-              </w:rPr>
-              <w:instrText xml:space="preserve"> PAGEREF _Toc198327633 \h </w:instrText>
+                <w:sz w:val="24"/>
+                <w:szCs w:val="24"/>
+              </w:rPr>
+              <w:instrText xml:space="preserve"> PAGEREF _Toc198330075 \h </w:instrText>
             </w:r>
             <w:r>
               <w:rPr>
+                <w:rFonts w:ascii="Times New Roman" w:hAnsi="Times New Roman" w:cs="Times New Roman"/>
                 <w:noProof/>
                 <w:webHidden/>
+                <w:sz w:val="24"/>
+                <w:szCs w:val="24"/>
               </w:rPr>
             </w:r>
             <w:r>
               <w:rPr>
+                <w:rFonts w:ascii="Times New Roman" w:hAnsi="Times New Roman" w:cs="Times New Roman"/>
                 <w:noProof/>
                 <w:webHidden/>
+                <w:sz w:val="24"/>
+                <w:szCs w:val="24"/>
               </w:rPr>
               <w:fldChar w:fldCharType="separate"/>
             </w:r>
             <w:r>
               <w:rPr>
+                <w:rFonts w:ascii="Times New Roman" w:hAnsi="Times New Roman" w:cs="Times New Roman"/>
                 <w:noProof/>
                 <w:webHidden/>
+                <w:sz w:val="24"/>
+                <w:szCs w:val="24"/>
               </w:rPr>
               <w:t>8</w:t>
             </w:r>
             <w:r>
               <w:rPr>
+                <w:rFonts w:ascii="Times New Roman" w:hAnsi="Times New Roman" w:cs="Times New Roman"/>
                 <w:noProof/>
                 <w:webHidden/>
+                <w:sz w:val="24"/>
+                <w:szCs w:val="24"/>
               </w:rPr>
               <w:fldChar w:fldCharType="end"/>
             </w:r>
@@ -2028,26 +2241,31 @@
               <w:tab w:val="right" w:leader="dot" w:pos="9062"/>
             </w:tabs>
             <w:rPr>
-              <w:rFonts w:eastAsiaTheme="minorEastAsia"/>
+              <w:rFonts w:ascii="Times New Roman" w:eastAsiaTheme="minorEastAsia" w:hAnsi="Times New Roman" w:cs="Times New Roman"/>
               <w:noProof/>
+              <w:sz w:val="24"/>
+              <w:szCs w:val="24"/>
               <w:lang w:eastAsia="de-DE"/>
             </w:rPr>
           </w:pPr>
-          <w:hyperlink w:anchor="_Toc198327634" w:history="1">
+          <w:hyperlink w:anchor="_Toc198330076" w:history="1">
             <w:r>
               <w:rPr>
                 <w:rStyle w:val="Hyperlink"/>
                 <w:rFonts w:ascii="Times New Roman" w:hAnsi="Times New Roman" w:cs="Times New Roman"/>
                 <w:noProof/>
-                <w:color w:val="auto"/>
+                <w:sz w:val="24"/>
+                <w:szCs w:val="24"/>
                 <w:lang w:val="en-IE"/>
               </w:rPr>
               <w:t>2.3.3</w:t>
             </w:r>
             <w:r>
               <w:rPr>
-                <w:rFonts w:eastAsiaTheme="minorEastAsia"/>
+                <w:rFonts w:ascii="Times New Roman" w:eastAsiaTheme="minorEastAsia" w:hAnsi="Times New Roman" w:cs="Times New Roman"/>
                 <w:noProof/>
+                <w:sz w:val="24"/>
+                <w:szCs w:val="24"/>
                 <w:lang w:eastAsia="de-DE"/>
               </w:rPr>
               <w:tab/>
@@ -2057,56 +2275,78 @@
                 <w:rStyle w:val="Hyperlink"/>
                 <w:rFonts w:ascii="Times New Roman" w:hAnsi="Times New Roman" w:cs="Times New Roman"/>
                 <w:noProof/>
-                <w:color w:val="auto"/>
+                <w:sz w:val="24"/>
+                <w:szCs w:val="24"/>
                 <w:lang w:val="en-IE"/>
               </w:rPr>
               <w:t>Dispersion</w:t>
             </w:r>
             <w:r>
               <w:rPr>
+                <w:rFonts w:ascii="Times New Roman" w:hAnsi="Times New Roman" w:cs="Times New Roman"/>
                 <w:noProof/>
                 <w:webHidden/>
+                <w:sz w:val="24"/>
+                <w:szCs w:val="24"/>
               </w:rPr>
               <w:tab/>
             </w:r>
             <w:r>
               <w:rPr>
+                <w:rFonts w:ascii="Times New Roman" w:hAnsi="Times New Roman" w:cs="Times New Roman"/>
                 <w:noProof/>
                 <w:webHidden/>
+                <w:sz w:val="24"/>
+                <w:szCs w:val="24"/>
               </w:rPr>
               <w:fldChar w:fldCharType="begin"/>
             </w:r>
             <w:r>
               <w:rPr>
+                <w:rFonts w:ascii="Times New Roman" w:hAnsi="Times New Roman" w:cs="Times New Roman"/>
                 <w:noProof/>
                 <w:webHidden/>
-              </w:rPr>
-              <w:instrText xml:space="preserve"> PAGEREF _Toc198327634 \h </w:instrText>
+                <w:sz w:val="24"/>
+                <w:szCs w:val="24"/>
+              </w:rPr>
+              <w:instrText xml:space="preserve"> PAGEREF _Toc198330076 \h </w:instrText>
             </w:r>
             <w:r>
               <w:rPr>
+                <w:rFonts w:ascii="Times New Roman" w:hAnsi="Times New Roman" w:cs="Times New Roman"/>
                 <w:noProof/>
                 <w:webHidden/>
+                <w:sz w:val="24"/>
+                <w:szCs w:val="24"/>
               </w:rPr>
             </w:r>
             <w:r>
               <w:rPr>
+                <w:rFonts w:ascii="Times New Roman" w:hAnsi="Times New Roman" w:cs="Times New Roman"/>
                 <w:noProof/>
                 <w:webHidden/>
+                <w:sz w:val="24"/>
+                <w:szCs w:val="24"/>
               </w:rPr>
               <w:fldChar w:fldCharType="separate"/>
             </w:r>
             <w:r>
               <w:rPr>
+                <w:rFonts w:ascii="Times New Roman" w:hAnsi="Times New Roman" w:cs="Times New Roman"/>
                 <w:noProof/>
                 <w:webHidden/>
+                <w:sz w:val="24"/>
+                <w:szCs w:val="24"/>
               </w:rPr>
               <w:t>9</w:t>
             </w:r>
             <w:r>
               <w:rPr>
+                <w:rFonts w:ascii="Times New Roman" w:hAnsi="Times New Roman" w:cs="Times New Roman"/>
                 <w:noProof/>
                 <w:webHidden/>
+                <w:sz w:val="24"/>
+                <w:szCs w:val="24"/>
               </w:rPr>
               <w:fldChar w:fldCharType="end"/>
             </w:r>
@@ -2120,26 +2360,31 @@
               <w:tab w:val="right" w:leader="dot" w:pos="9062"/>
             </w:tabs>
             <w:rPr>
-              <w:rFonts w:eastAsiaTheme="minorEastAsia"/>
+              <w:rFonts w:ascii="Times New Roman" w:eastAsiaTheme="minorEastAsia" w:hAnsi="Times New Roman" w:cs="Times New Roman"/>
               <w:noProof/>
+              <w:sz w:val="24"/>
+              <w:szCs w:val="24"/>
               <w:lang w:eastAsia="de-DE"/>
             </w:rPr>
           </w:pPr>
-          <w:hyperlink w:anchor="_Toc198327635" w:history="1">
+          <w:hyperlink w:anchor="_Toc198330077" w:history="1">
             <w:r>
               <w:rPr>
                 <w:rStyle w:val="Hyperlink"/>
                 <w:rFonts w:ascii="Times New Roman" w:hAnsi="Times New Roman" w:cs="Times New Roman"/>
                 <w:noProof/>
-                <w:color w:val="auto"/>
+                <w:sz w:val="24"/>
+                <w:szCs w:val="24"/>
                 <w:lang w:val="en-IE"/>
               </w:rPr>
               <w:t>2.3.4</w:t>
             </w:r>
             <w:r>
               <w:rPr>
-                <w:rFonts w:eastAsiaTheme="minorEastAsia"/>
+                <w:rFonts w:ascii="Times New Roman" w:eastAsiaTheme="minorEastAsia" w:hAnsi="Times New Roman" w:cs="Times New Roman"/>
                 <w:noProof/>
+                <w:sz w:val="24"/>
+                <w:szCs w:val="24"/>
                 <w:lang w:eastAsia="de-DE"/>
               </w:rPr>
               <w:tab/>
@@ -2149,56 +2394,78 @@
                 <w:rStyle w:val="Hyperlink"/>
                 <w:rFonts w:ascii="Times New Roman" w:hAnsi="Times New Roman" w:cs="Times New Roman"/>
                 <w:noProof/>
-                <w:color w:val="auto"/>
+                <w:sz w:val="24"/>
+                <w:szCs w:val="24"/>
                 <w:lang w:val="en-IE"/>
               </w:rPr>
               <w:t>Moderate divergence</w:t>
             </w:r>
             <w:r>
               <w:rPr>
+                <w:rFonts w:ascii="Times New Roman" w:hAnsi="Times New Roman" w:cs="Times New Roman"/>
                 <w:noProof/>
                 <w:webHidden/>
+                <w:sz w:val="24"/>
+                <w:szCs w:val="24"/>
               </w:rPr>
               <w:tab/>
             </w:r>
             <w:r>
               <w:rPr>
+                <w:rFonts w:ascii="Times New Roman" w:hAnsi="Times New Roman" w:cs="Times New Roman"/>
                 <w:noProof/>
                 <w:webHidden/>
+                <w:sz w:val="24"/>
+                <w:szCs w:val="24"/>
               </w:rPr>
               <w:fldChar w:fldCharType="begin"/>
             </w:r>
             <w:r>
               <w:rPr>
+                <w:rFonts w:ascii="Times New Roman" w:hAnsi="Times New Roman" w:cs="Times New Roman"/>
                 <w:noProof/>
                 <w:webHidden/>
-              </w:rPr>
-              <w:instrText xml:space="preserve"> PAGEREF _Toc198327635 \h </w:instrText>
+                <w:sz w:val="24"/>
+                <w:szCs w:val="24"/>
+              </w:rPr>
+              <w:instrText xml:space="preserve"> PAGEREF _Toc198330077 \h </w:instrText>
             </w:r>
             <w:r>
               <w:rPr>
+                <w:rFonts w:ascii="Times New Roman" w:hAnsi="Times New Roman" w:cs="Times New Roman"/>
                 <w:noProof/>
                 <w:webHidden/>
+                <w:sz w:val="24"/>
+                <w:szCs w:val="24"/>
               </w:rPr>
             </w:r>
             <w:r>
               <w:rPr>
+                <w:rFonts w:ascii="Times New Roman" w:hAnsi="Times New Roman" w:cs="Times New Roman"/>
                 <w:noProof/>
                 <w:webHidden/>
+                <w:sz w:val="24"/>
+                <w:szCs w:val="24"/>
               </w:rPr>
               <w:fldChar w:fldCharType="separate"/>
             </w:r>
             <w:r>
               <w:rPr>
+                <w:rFonts w:ascii="Times New Roman" w:hAnsi="Times New Roman" w:cs="Times New Roman"/>
                 <w:noProof/>
                 <w:webHidden/>
+                <w:sz w:val="24"/>
+                <w:szCs w:val="24"/>
               </w:rPr>
               <w:t>10</w:t>
             </w:r>
             <w:r>
               <w:rPr>
+                <w:rFonts w:ascii="Times New Roman" w:hAnsi="Times New Roman" w:cs="Times New Roman"/>
                 <w:noProof/>
                 <w:webHidden/>
+                <w:sz w:val="24"/>
+                <w:szCs w:val="24"/>
               </w:rPr>
               <w:fldChar w:fldCharType="end"/>
             </w:r>
@@ -2212,26 +2479,31 @@
               <w:tab w:val="right" w:leader="dot" w:pos="9062"/>
             </w:tabs>
             <w:rPr>
-              <w:rFonts w:eastAsiaTheme="minorEastAsia"/>
+              <w:rFonts w:ascii="Times New Roman" w:eastAsiaTheme="minorEastAsia" w:hAnsi="Times New Roman" w:cs="Times New Roman"/>
               <w:noProof/>
+              <w:sz w:val="24"/>
+              <w:szCs w:val="24"/>
               <w:lang w:eastAsia="de-DE"/>
             </w:rPr>
           </w:pPr>
-          <w:hyperlink w:anchor="_Toc198327636" w:history="1">
+          <w:hyperlink w:anchor="_Toc198330078" w:history="1">
             <w:r>
               <w:rPr>
                 <w:rStyle w:val="Hyperlink"/>
                 <w:rFonts w:ascii="Times New Roman" w:hAnsi="Times New Roman" w:cs="Times New Roman"/>
                 <w:noProof/>
-                <w:color w:val="auto"/>
+                <w:sz w:val="24"/>
+                <w:szCs w:val="24"/>
                 <w:lang w:val="en-IE"/>
               </w:rPr>
               <w:t>2.3.5</w:t>
             </w:r>
             <w:r>
               <w:rPr>
-                <w:rFonts w:eastAsiaTheme="minorEastAsia"/>
+                <w:rFonts w:ascii="Times New Roman" w:eastAsiaTheme="minorEastAsia" w:hAnsi="Times New Roman" w:cs="Times New Roman"/>
                 <w:noProof/>
+                <w:sz w:val="24"/>
+                <w:szCs w:val="24"/>
                 <w:lang w:eastAsia="de-DE"/>
               </w:rPr>
               <w:tab/>
@@ -2241,56 +2513,78 @@
                 <w:rStyle w:val="Hyperlink"/>
                 <w:rFonts w:ascii="Times New Roman" w:hAnsi="Times New Roman" w:cs="Times New Roman"/>
                 <w:noProof/>
-                <w:color w:val="auto"/>
+                <w:sz w:val="24"/>
+                <w:szCs w:val="24"/>
                 <w:lang w:val="en-IE"/>
               </w:rPr>
               <w:t>Moderate group consensus</w:t>
             </w:r>
             <w:r>
               <w:rPr>
+                <w:rFonts w:ascii="Times New Roman" w:hAnsi="Times New Roman" w:cs="Times New Roman"/>
                 <w:noProof/>
                 <w:webHidden/>
+                <w:sz w:val="24"/>
+                <w:szCs w:val="24"/>
               </w:rPr>
               <w:tab/>
             </w:r>
             <w:r>
               <w:rPr>
+                <w:rFonts w:ascii="Times New Roman" w:hAnsi="Times New Roman" w:cs="Times New Roman"/>
                 <w:noProof/>
                 <w:webHidden/>
+                <w:sz w:val="24"/>
+                <w:szCs w:val="24"/>
               </w:rPr>
               <w:fldChar w:fldCharType="begin"/>
             </w:r>
             <w:r>
               <w:rPr>
+                <w:rFonts w:ascii="Times New Roman" w:hAnsi="Times New Roman" w:cs="Times New Roman"/>
                 <w:noProof/>
                 <w:webHidden/>
-              </w:rPr>
-              <w:instrText xml:space="preserve"> PAGEREF _Toc198327636 \h </w:instrText>
+                <w:sz w:val="24"/>
+                <w:szCs w:val="24"/>
+              </w:rPr>
+              <w:instrText xml:space="preserve"> PAGEREF _Toc198330078 \h </w:instrText>
             </w:r>
             <w:r>
               <w:rPr>
+                <w:rFonts w:ascii="Times New Roman" w:hAnsi="Times New Roman" w:cs="Times New Roman"/>
                 <w:noProof/>
                 <w:webHidden/>
+                <w:sz w:val="24"/>
+                <w:szCs w:val="24"/>
               </w:rPr>
             </w:r>
             <w:r>
               <w:rPr>
+                <w:rFonts w:ascii="Times New Roman" w:hAnsi="Times New Roman" w:cs="Times New Roman"/>
                 <w:noProof/>
                 <w:webHidden/>
+                <w:sz w:val="24"/>
+                <w:szCs w:val="24"/>
               </w:rPr>
               <w:fldChar w:fldCharType="separate"/>
             </w:r>
             <w:r>
               <w:rPr>
+                <w:rFonts w:ascii="Times New Roman" w:hAnsi="Times New Roman" w:cs="Times New Roman"/>
                 <w:noProof/>
                 <w:webHidden/>
+                <w:sz w:val="24"/>
+                <w:szCs w:val="24"/>
               </w:rPr>
               <w:t>11</w:t>
             </w:r>
             <w:r>
               <w:rPr>
+                <w:rFonts w:ascii="Times New Roman" w:hAnsi="Times New Roman" w:cs="Times New Roman"/>
                 <w:noProof/>
                 <w:webHidden/>
+                <w:sz w:val="24"/>
+                <w:szCs w:val="24"/>
               </w:rPr>
               <w:fldChar w:fldCharType="end"/>
             </w:r>
@@ -2304,26 +2598,31 @@
               <w:tab w:val="right" w:leader="dot" w:pos="9062"/>
             </w:tabs>
             <w:rPr>
-              <w:rFonts w:eastAsiaTheme="minorEastAsia"/>
+              <w:rFonts w:ascii="Times New Roman" w:eastAsiaTheme="minorEastAsia" w:hAnsi="Times New Roman" w:cs="Times New Roman"/>
               <w:noProof/>
+              <w:sz w:val="24"/>
+              <w:szCs w:val="24"/>
               <w:lang w:eastAsia="de-DE"/>
             </w:rPr>
           </w:pPr>
-          <w:hyperlink w:anchor="_Toc198327637" w:history="1">
+          <w:hyperlink w:anchor="_Toc198330079" w:history="1">
             <w:r>
               <w:rPr>
                 <w:rStyle w:val="Hyperlink"/>
                 <w:rFonts w:ascii="Times New Roman" w:hAnsi="Times New Roman" w:cs="Times New Roman"/>
                 <w:noProof/>
-                <w:color w:val="auto"/>
+                <w:sz w:val="24"/>
+                <w:szCs w:val="24"/>
                 <w:lang w:val="en-IE"/>
               </w:rPr>
               <w:t>2.3.6</w:t>
             </w:r>
             <w:r>
               <w:rPr>
-                <w:rFonts w:eastAsiaTheme="minorEastAsia"/>
+                <w:rFonts w:ascii="Times New Roman" w:eastAsiaTheme="minorEastAsia" w:hAnsi="Times New Roman" w:cs="Times New Roman"/>
                 <w:noProof/>
+                <w:sz w:val="24"/>
+                <w:szCs w:val="24"/>
                 <w:lang w:eastAsia="de-DE"/>
               </w:rPr>
               <w:tab/>
@@ -2333,56 +2632,78 @@
                 <w:rStyle w:val="Hyperlink"/>
                 <w:rFonts w:ascii="Times New Roman" w:hAnsi="Times New Roman" w:cs="Times New Roman"/>
                 <w:noProof/>
-                <w:color w:val="auto"/>
+                <w:sz w:val="24"/>
+                <w:szCs w:val="24"/>
                 <w:lang w:val="en-IE"/>
               </w:rPr>
               <w:t>Moderate size parity</w:t>
             </w:r>
             <w:r>
               <w:rPr>
+                <w:rFonts w:ascii="Times New Roman" w:hAnsi="Times New Roman" w:cs="Times New Roman"/>
                 <w:noProof/>
                 <w:webHidden/>
+                <w:sz w:val="24"/>
+                <w:szCs w:val="24"/>
               </w:rPr>
               <w:tab/>
             </w:r>
             <w:r>
               <w:rPr>
+                <w:rFonts w:ascii="Times New Roman" w:hAnsi="Times New Roman" w:cs="Times New Roman"/>
                 <w:noProof/>
                 <w:webHidden/>
+                <w:sz w:val="24"/>
+                <w:szCs w:val="24"/>
               </w:rPr>
               <w:fldChar w:fldCharType="begin"/>
             </w:r>
             <w:r>
               <w:rPr>
+                <w:rFonts w:ascii="Times New Roman" w:hAnsi="Times New Roman" w:cs="Times New Roman"/>
                 <w:noProof/>
                 <w:webHidden/>
-              </w:rPr>
-              <w:instrText xml:space="preserve"> PAGEREF _Toc198327637 \h </w:instrText>
+                <w:sz w:val="24"/>
+                <w:szCs w:val="24"/>
+              </w:rPr>
+              <w:instrText xml:space="preserve"> PAGEREF _Toc198330079 \h </w:instrText>
             </w:r>
             <w:r>
               <w:rPr>
+                <w:rFonts w:ascii="Times New Roman" w:hAnsi="Times New Roman" w:cs="Times New Roman"/>
                 <w:noProof/>
                 <w:webHidden/>
+                <w:sz w:val="24"/>
+                <w:szCs w:val="24"/>
               </w:rPr>
             </w:r>
             <w:r>
               <w:rPr>
+                <w:rFonts w:ascii="Times New Roman" w:hAnsi="Times New Roman" w:cs="Times New Roman"/>
                 <w:noProof/>
                 <w:webHidden/>
+                <w:sz w:val="24"/>
+                <w:szCs w:val="24"/>
               </w:rPr>
               <w:fldChar w:fldCharType="separate"/>
             </w:r>
             <w:r>
               <w:rPr>
+                <w:rFonts w:ascii="Times New Roman" w:hAnsi="Times New Roman" w:cs="Times New Roman"/>
                 <w:noProof/>
                 <w:webHidden/>
+                <w:sz w:val="24"/>
+                <w:szCs w:val="24"/>
               </w:rPr>
               <w:t>11</w:t>
             </w:r>
             <w:r>
               <w:rPr>
+                <w:rFonts w:ascii="Times New Roman" w:hAnsi="Times New Roman" w:cs="Times New Roman"/>
                 <w:noProof/>
                 <w:webHidden/>
+                <w:sz w:val="24"/>
+                <w:szCs w:val="24"/>
               </w:rPr>
               <w:fldChar w:fldCharType="end"/>
             </w:r>
@@ -2396,26 +2717,31 @@
               <w:tab w:val="right" w:leader="dot" w:pos="9062"/>
             </w:tabs>
             <w:rPr>
-              <w:rFonts w:eastAsiaTheme="minorEastAsia"/>
+              <w:rFonts w:ascii="Times New Roman" w:eastAsiaTheme="minorEastAsia" w:hAnsi="Times New Roman" w:cs="Times New Roman"/>
               <w:noProof/>
+              <w:sz w:val="24"/>
+              <w:szCs w:val="24"/>
               <w:lang w:eastAsia="de-DE"/>
             </w:rPr>
           </w:pPr>
-          <w:hyperlink w:anchor="_Toc198327638" w:history="1">
+          <w:hyperlink w:anchor="_Toc198330080" w:history="1">
             <w:r>
               <w:rPr>
                 <w:rStyle w:val="Hyperlink"/>
                 <w:rFonts w:ascii="Times New Roman" w:hAnsi="Times New Roman" w:cs="Times New Roman"/>
                 <w:noProof/>
-                <w:color w:val="auto"/>
+                <w:sz w:val="24"/>
+                <w:szCs w:val="24"/>
                 <w:lang w:val="en-IE"/>
               </w:rPr>
               <w:t>2.3.7</w:t>
             </w:r>
             <w:r>
               <w:rPr>
-                <w:rFonts w:eastAsiaTheme="minorEastAsia"/>
+                <w:rFonts w:ascii="Times New Roman" w:eastAsiaTheme="minorEastAsia" w:hAnsi="Times New Roman" w:cs="Times New Roman"/>
                 <w:noProof/>
+                <w:sz w:val="24"/>
+                <w:szCs w:val="24"/>
                 <w:lang w:eastAsia="de-DE"/>
               </w:rPr>
               <w:tab/>
@@ -2425,56 +2751,78 @@
                 <w:rStyle w:val="Hyperlink"/>
                 <w:rFonts w:ascii="Times New Roman" w:hAnsi="Times New Roman" w:cs="Times New Roman"/>
                 <w:noProof/>
-                <w:color w:val="auto"/>
+                <w:sz w:val="24"/>
+                <w:szCs w:val="24"/>
                 <w:lang w:val="en-IE"/>
               </w:rPr>
               <w:t>Explained variance of the first principal component</w:t>
             </w:r>
             <w:r>
               <w:rPr>
+                <w:rFonts w:ascii="Times New Roman" w:hAnsi="Times New Roman" w:cs="Times New Roman"/>
                 <w:noProof/>
                 <w:webHidden/>
+                <w:sz w:val="24"/>
+                <w:szCs w:val="24"/>
               </w:rPr>
               <w:tab/>
             </w:r>
             <w:r>
               <w:rPr>
+                <w:rFonts w:ascii="Times New Roman" w:hAnsi="Times New Roman" w:cs="Times New Roman"/>
                 <w:noProof/>
                 <w:webHidden/>
+                <w:sz w:val="24"/>
+                <w:szCs w:val="24"/>
               </w:rPr>
               <w:fldChar w:fldCharType="begin"/>
             </w:r>
             <w:r>
               <w:rPr>
+                <w:rFonts w:ascii="Times New Roman" w:hAnsi="Times New Roman" w:cs="Times New Roman"/>
                 <w:noProof/>
                 <w:webHidden/>
-              </w:rPr>
-              <w:instrText xml:space="preserve"> PAGEREF _Toc198327638 \h </w:instrText>
+                <w:sz w:val="24"/>
+                <w:szCs w:val="24"/>
+              </w:rPr>
+              <w:instrText xml:space="preserve"> PAGEREF _Toc198330080 \h </w:instrText>
             </w:r>
             <w:r>
               <w:rPr>
+                <w:rFonts w:ascii="Times New Roman" w:hAnsi="Times New Roman" w:cs="Times New Roman"/>
                 <w:noProof/>
                 <w:webHidden/>
+                <w:sz w:val="24"/>
+                <w:szCs w:val="24"/>
               </w:rPr>
             </w:r>
             <w:r>
               <w:rPr>
+                <w:rFonts w:ascii="Times New Roman" w:hAnsi="Times New Roman" w:cs="Times New Roman"/>
                 <w:noProof/>
                 <w:webHidden/>
+                <w:sz w:val="24"/>
+                <w:szCs w:val="24"/>
               </w:rPr>
               <w:fldChar w:fldCharType="separate"/>
             </w:r>
             <w:r>
               <w:rPr>
+                <w:rFonts w:ascii="Times New Roman" w:hAnsi="Times New Roman" w:cs="Times New Roman"/>
                 <w:noProof/>
                 <w:webHidden/>
+                <w:sz w:val="24"/>
+                <w:szCs w:val="24"/>
               </w:rPr>
               <w:t>12</w:t>
             </w:r>
             <w:r>
               <w:rPr>
+                <w:rFonts w:ascii="Times New Roman" w:hAnsi="Times New Roman" w:cs="Times New Roman"/>
                 <w:noProof/>
                 <w:webHidden/>
+                <w:sz w:val="24"/>
+                <w:szCs w:val="24"/>
               </w:rPr>
               <w:fldChar w:fldCharType="end"/>
             </w:r>
@@ -2488,26 +2836,31 @@
               <w:tab w:val="right" w:leader="dot" w:pos="9062"/>
             </w:tabs>
             <w:rPr>
-              <w:rFonts w:eastAsiaTheme="minorEastAsia"/>
+              <w:rFonts w:ascii="Times New Roman" w:eastAsiaTheme="minorEastAsia" w:hAnsi="Times New Roman" w:cs="Times New Roman"/>
               <w:noProof/>
+              <w:sz w:val="24"/>
+              <w:szCs w:val="24"/>
               <w:lang w:eastAsia="de-DE"/>
             </w:rPr>
           </w:pPr>
-          <w:hyperlink w:anchor="_Toc198327639" w:history="1">
+          <w:hyperlink w:anchor="_Toc198330081" w:history="1">
             <w:r>
               <w:rPr>
                 <w:rStyle w:val="Hyperlink"/>
                 <w:rFonts w:ascii="Times New Roman" w:hAnsi="Times New Roman" w:cs="Times New Roman"/>
                 <w:noProof/>
-                <w:color w:val="auto"/>
+                <w:sz w:val="24"/>
+                <w:szCs w:val="24"/>
                 <w:lang w:val="en-IE"/>
               </w:rPr>
               <w:t>2.3.8</w:t>
             </w:r>
             <w:r>
               <w:rPr>
-                <w:rFonts w:eastAsiaTheme="minorEastAsia"/>
+                <w:rFonts w:ascii="Times New Roman" w:eastAsiaTheme="minorEastAsia" w:hAnsi="Times New Roman" w:cs="Times New Roman"/>
                 <w:noProof/>
+                <w:sz w:val="24"/>
+                <w:szCs w:val="24"/>
                 <w:lang w:eastAsia="de-DE"/>
               </w:rPr>
               <w:tab/>
@@ -2517,56 +2870,78 @@
                 <w:rStyle w:val="Hyperlink"/>
                 <w:rFonts w:ascii="Times New Roman" w:hAnsi="Times New Roman" w:cs="Times New Roman"/>
                 <w:noProof/>
-                <w:color w:val="auto"/>
+                <w:sz w:val="24"/>
+                <w:szCs w:val="24"/>
                 <w:lang w:val="en-IE"/>
               </w:rPr>
               <w:t>Average opinion</w:t>
             </w:r>
             <w:r>
               <w:rPr>
+                <w:rFonts w:ascii="Times New Roman" w:hAnsi="Times New Roman" w:cs="Times New Roman"/>
                 <w:noProof/>
                 <w:webHidden/>
+                <w:sz w:val="24"/>
+                <w:szCs w:val="24"/>
               </w:rPr>
               <w:tab/>
             </w:r>
             <w:r>
               <w:rPr>
+                <w:rFonts w:ascii="Times New Roman" w:hAnsi="Times New Roman" w:cs="Times New Roman"/>
                 <w:noProof/>
                 <w:webHidden/>
+                <w:sz w:val="24"/>
+                <w:szCs w:val="24"/>
               </w:rPr>
               <w:fldChar w:fldCharType="begin"/>
             </w:r>
             <w:r>
               <w:rPr>
+                <w:rFonts w:ascii="Times New Roman" w:hAnsi="Times New Roman" w:cs="Times New Roman"/>
                 <w:noProof/>
                 <w:webHidden/>
-              </w:rPr>
-              <w:instrText xml:space="preserve"> PAGEREF _Toc198327639 \h </w:instrText>
+                <w:sz w:val="24"/>
+                <w:szCs w:val="24"/>
+              </w:rPr>
+              <w:instrText xml:space="preserve"> PAGEREF _Toc198330081 \h </w:instrText>
             </w:r>
             <w:r>
               <w:rPr>
+                <w:rFonts w:ascii="Times New Roman" w:hAnsi="Times New Roman" w:cs="Times New Roman"/>
                 <w:noProof/>
                 <w:webHidden/>
+                <w:sz w:val="24"/>
+                <w:szCs w:val="24"/>
               </w:rPr>
             </w:r>
             <w:r>
               <w:rPr>
+                <w:rFonts w:ascii="Times New Roman" w:hAnsi="Times New Roman" w:cs="Times New Roman"/>
                 <w:noProof/>
                 <w:webHidden/>
+                <w:sz w:val="24"/>
+                <w:szCs w:val="24"/>
               </w:rPr>
               <w:fldChar w:fldCharType="separate"/>
             </w:r>
             <w:r>
               <w:rPr>
+                <w:rFonts w:ascii="Times New Roman" w:hAnsi="Times New Roman" w:cs="Times New Roman"/>
                 <w:noProof/>
                 <w:webHidden/>
+                <w:sz w:val="24"/>
+                <w:szCs w:val="24"/>
               </w:rPr>
               <w:t>14</w:t>
             </w:r>
             <w:r>
               <w:rPr>
+                <w:rFonts w:ascii="Times New Roman" w:hAnsi="Times New Roman" w:cs="Times New Roman"/>
                 <w:noProof/>
                 <w:webHidden/>
+                <w:sz w:val="24"/>
+                <w:szCs w:val="24"/>
               </w:rPr>
               <w:fldChar w:fldCharType="end"/>
             </w:r>
@@ -2580,26 +2955,31 @@
               <w:tab w:val="right" w:leader="dot" w:pos="9062"/>
             </w:tabs>
             <w:rPr>
-              <w:rFonts w:eastAsiaTheme="minorEastAsia"/>
+              <w:rFonts w:ascii="Times New Roman" w:eastAsiaTheme="minorEastAsia" w:hAnsi="Times New Roman" w:cs="Times New Roman"/>
               <w:noProof/>
+              <w:sz w:val="24"/>
+              <w:szCs w:val="24"/>
               <w:lang w:eastAsia="de-DE"/>
             </w:rPr>
           </w:pPr>
-          <w:hyperlink w:anchor="_Toc198327640" w:history="1">
+          <w:hyperlink w:anchor="_Toc198330082" w:history="1">
             <w:r>
               <w:rPr>
                 <w:rStyle w:val="Hyperlink"/>
                 <w:rFonts w:ascii="Times New Roman" w:hAnsi="Times New Roman" w:cs="Times New Roman"/>
                 <w:noProof/>
-                <w:color w:val="auto"/>
+                <w:sz w:val="24"/>
+                <w:szCs w:val="24"/>
                 <w:lang w:val="en-IE"/>
               </w:rPr>
               <w:t>2.4</w:t>
             </w:r>
             <w:r>
               <w:rPr>
-                <w:rFonts w:eastAsiaTheme="minorEastAsia"/>
+                <w:rFonts w:ascii="Times New Roman" w:eastAsiaTheme="minorEastAsia" w:hAnsi="Times New Roman" w:cs="Times New Roman"/>
                 <w:noProof/>
+                <w:sz w:val="24"/>
+                <w:szCs w:val="24"/>
                 <w:lang w:eastAsia="de-DE"/>
               </w:rPr>
               <w:tab/>
@@ -2609,56 +2989,78 @@
                 <w:rStyle w:val="Hyperlink"/>
                 <w:rFonts w:ascii="Times New Roman" w:hAnsi="Times New Roman" w:cs="Times New Roman"/>
                 <w:noProof/>
-                <w:color w:val="auto"/>
+                <w:sz w:val="24"/>
+                <w:szCs w:val="24"/>
                 <w:lang w:val="en-IE"/>
               </w:rPr>
               <w:t>Web app for data exploration</w:t>
             </w:r>
             <w:r>
               <w:rPr>
+                <w:rFonts w:ascii="Times New Roman" w:hAnsi="Times New Roman" w:cs="Times New Roman"/>
                 <w:noProof/>
                 <w:webHidden/>
+                <w:sz w:val="24"/>
+                <w:szCs w:val="24"/>
               </w:rPr>
               <w:tab/>
             </w:r>
             <w:r>
               <w:rPr>
+                <w:rFonts w:ascii="Times New Roman" w:hAnsi="Times New Roman" w:cs="Times New Roman"/>
                 <w:noProof/>
                 <w:webHidden/>
+                <w:sz w:val="24"/>
+                <w:szCs w:val="24"/>
               </w:rPr>
               <w:fldChar w:fldCharType="begin"/>
             </w:r>
             <w:r>
               <w:rPr>
+                <w:rFonts w:ascii="Times New Roman" w:hAnsi="Times New Roman" w:cs="Times New Roman"/>
                 <w:noProof/>
                 <w:webHidden/>
-              </w:rPr>
-              <w:instrText xml:space="preserve"> PAGEREF _Toc198327640 \h </w:instrText>
+                <w:sz w:val="24"/>
+                <w:szCs w:val="24"/>
+              </w:rPr>
+              <w:instrText xml:space="preserve"> PAGEREF _Toc198330082 \h </w:instrText>
             </w:r>
             <w:r>
               <w:rPr>
+                <w:rFonts w:ascii="Times New Roman" w:hAnsi="Times New Roman" w:cs="Times New Roman"/>
                 <w:noProof/>
                 <w:webHidden/>
+                <w:sz w:val="24"/>
+                <w:szCs w:val="24"/>
               </w:rPr>
             </w:r>
             <w:r>
               <w:rPr>
+                <w:rFonts w:ascii="Times New Roman" w:hAnsi="Times New Roman" w:cs="Times New Roman"/>
                 <w:noProof/>
                 <w:webHidden/>
+                <w:sz w:val="24"/>
+                <w:szCs w:val="24"/>
               </w:rPr>
               <w:fldChar w:fldCharType="separate"/>
             </w:r>
             <w:r>
               <w:rPr>
+                <w:rFonts w:ascii="Times New Roman" w:hAnsi="Times New Roman" w:cs="Times New Roman"/>
                 <w:noProof/>
                 <w:webHidden/>
+                <w:sz w:val="24"/>
+                <w:szCs w:val="24"/>
               </w:rPr>
               <w:t>14</w:t>
             </w:r>
             <w:r>
               <w:rPr>
+                <w:rFonts w:ascii="Times New Roman" w:hAnsi="Times New Roman" w:cs="Times New Roman"/>
                 <w:noProof/>
                 <w:webHidden/>
+                <w:sz w:val="24"/>
+                <w:szCs w:val="24"/>
               </w:rPr>
               <w:fldChar w:fldCharType="end"/>
             </w:r>
@@ -2672,12 +3074,14 @@
               <w:tab w:val="right" w:leader="dot" w:pos="9062"/>
             </w:tabs>
             <w:rPr>
-              <w:rFonts w:eastAsiaTheme="minorEastAsia"/>
+              <w:rFonts w:ascii="Times New Roman" w:eastAsiaTheme="minorEastAsia" w:hAnsi="Times New Roman" w:cs="Times New Roman"/>
               <w:noProof/>
+              <w:sz w:val="24"/>
+              <w:szCs w:val="24"/>
               <w:lang w:eastAsia="de-DE"/>
             </w:rPr>
           </w:pPr>
-          <w:hyperlink w:anchor="_Toc198327641" w:history="1">
+          <w:hyperlink w:anchor="_Toc198330083" w:history="1">
             <w:r>
               <w:rPr>
                 <w:rStyle w:val="Hyperlink"/>
@@ -2685,15 +3089,18 @@
                 <w:b/>
                 <w:bCs/>
                 <w:noProof/>
-                <w:color w:val="auto"/>
+                <w:sz w:val="24"/>
+                <w:szCs w:val="24"/>
                 <w:lang w:val="en-US"/>
               </w:rPr>
               <w:t>3</w:t>
             </w:r>
             <w:r>
               <w:rPr>
-                <w:rFonts w:eastAsiaTheme="minorEastAsia"/>
+                <w:rFonts w:ascii="Times New Roman" w:eastAsiaTheme="minorEastAsia" w:hAnsi="Times New Roman" w:cs="Times New Roman"/>
                 <w:noProof/>
+                <w:sz w:val="24"/>
+                <w:szCs w:val="24"/>
                 <w:lang w:eastAsia="de-DE"/>
               </w:rPr>
               <w:tab/>
@@ -2705,56 +3112,78 @@
                 <w:b/>
                 <w:bCs/>
                 <w:noProof/>
-                <w:color w:val="auto"/>
+                <w:sz w:val="24"/>
+                <w:szCs w:val="24"/>
                 <w:lang w:val="en-US"/>
               </w:rPr>
               <w:t>Results</w:t>
             </w:r>
             <w:r>
               <w:rPr>
+                <w:rFonts w:ascii="Times New Roman" w:hAnsi="Times New Roman" w:cs="Times New Roman"/>
                 <w:noProof/>
                 <w:webHidden/>
+                <w:sz w:val="24"/>
+                <w:szCs w:val="24"/>
               </w:rPr>
               <w:tab/>
             </w:r>
             <w:r>
               <w:rPr>
+                <w:rFonts w:ascii="Times New Roman" w:hAnsi="Times New Roman" w:cs="Times New Roman"/>
                 <w:noProof/>
                 <w:webHidden/>
+                <w:sz w:val="24"/>
+                <w:szCs w:val="24"/>
               </w:rPr>
               <w:fldChar w:fldCharType="begin"/>
             </w:r>
             <w:r>
               <w:rPr>
+                <w:rFonts w:ascii="Times New Roman" w:hAnsi="Times New Roman" w:cs="Times New Roman"/>
                 <w:noProof/>
                 <w:webHidden/>
-              </w:rPr>
-              <w:instrText xml:space="preserve"> PAGEREF _Toc198327641 \h </w:instrText>
+                <w:sz w:val="24"/>
+                <w:szCs w:val="24"/>
+              </w:rPr>
+              <w:instrText xml:space="preserve"> PAGEREF _Toc198330083 \h </w:instrText>
             </w:r>
             <w:r>
               <w:rPr>
+                <w:rFonts w:ascii="Times New Roman" w:hAnsi="Times New Roman" w:cs="Times New Roman"/>
                 <w:noProof/>
                 <w:webHidden/>
+                <w:sz w:val="24"/>
+                <w:szCs w:val="24"/>
               </w:rPr>
             </w:r>
             <w:r>
               <w:rPr>
+                <w:rFonts w:ascii="Times New Roman" w:hAnsi="Times New Roman" w:cs="Times New Roman"/>
                 <w:noProof/>
                 <w:webHidden/>
+                <w:sz w:val="24"/>
+                <w:szCs w:val="24"/>
               </w:rPr>
               <w:fldChar w:fldCharType="separate"/>
             </w:r>
             <w:r>
               <w:rPr>
+                <w:rFonts w:ascii="Times New Roman" w:hAnsi="Times New Roman" w:cs="Times New Roman"/>
                 <w:noProof/>
                 <w:webHidden/>
+                <w:sz w:val="24"/>
+                <w:szCs w:val="24"/>
               </w:rPr>
               <w:t>17</w:t>
             </w:r>
             <w:r>
               <w:rPr>
+                <w:rFonts w:ascii="Times New Roman" w:hAnsi="Times New Roman" w:cs="Times New Roman"/>
                 <w:noProof/>
                 <w:webHidden/>
+                <w:sz w:val="24"/>
+                <w:szCs w:val="24"/>
               </w:rPr>
               <w:fldChar w:fldCharType="end"/>
             </w:r>
@@ -2768,26 +3197,31 @@
               <w:tab w:val="right" w:leader="dot" w:pos="9062"/>
             </w:tabs>
             <w:rPr>
-              <w:rFonts w:eastAsiaTheme="minorEastAsia"/>
+              <w:rFonts w:ascii="Times New Roman" w:eastAsiaTheme="minorEastAsia" w:hAnsi="Times New Roman" w:cs="Times New Roman"/>
               <w:noProof/>
+              <w:sz w:val="24"/>
+              <w:szCs w:val="24"/>
               <w:lang w:eastAsia="de-DE"/>
             </w:rPr>
           </w:pPr>
-          <w:hyperlink w:anchor="_Toc198327642" w:history="1">
+          <w:hyperlink w:anchor="_Toc198330084" w:history="1">
             <w:r>
               <w:rPr>
                 <w:rStyle w:val="Hyperlink"/>
                 <w:rFonts w:ascii="Times New Roman" w:hAnsi="Times New Roman" w:cs="Times New Roman"/>
                 <w:noProof/>
-                <w:color w:val="auto"/>
+                <w:sz w:val="24"/>
+                <w:szCs w:val="24"/>
                 <w:lang w:val="en-IE"/>
               </w:rPr>
               <w:t>3.1</w:t>
             </w:r>
             <w:r>
               <w:rPr>
-                <w:rFonts w:eastAsiaTheme="minorEastAsia"/>
+                <w:rFonts w:ascii="Times New Roman" w:eastAsiaTheme="minorEastAsia" w:hAnsi="Times New Roman" w:cs="Times New Roman"/>
                 <w:noProof/>
+                <w:sz w:val="24"/>
+                <w:szCs w:val="24"/>
                 <w:lang w:eastAsia="de-DE"/>
               </w:rPr>
               <w:tab/>
@@ -2797,56 +3231,78 @@
                 <w:rStyle w:val="Hyperlink"/>
                 <w:rFonts w:ascii="Times New Roman" w:hAnsi="Times New Roman" w:cs="Times New Roman"/>
                 <w:noProof/>
-                <w:color w:val="auto"/>
+                <w:sz w:val="24"/>
+                <w:szCs w:val="24"/>
                 <w:lang w:val="en-IE"/>
               </w:rPr>
               <w:t>Europe</w:t>
             </w:r>
             <w:r>
               <w:rPr>
+                <w:rFonts w:ascii="Times New Roman" w:hAnsi="Times New Roman" w:cs="Times New Roman"/>
                 <w:noProof/>
                 <w:webHidden/>
+                <w:sz w:val="24"/>
+                <w:szCs w:val="24"/>
               </w:rPr>
               <w:tab/>
             </w:r>
             <w:r>
               <w:rPr>
+                <w:rFonts w:ascii="Times New Roman" w:hAnsi="Times New Roman" w:cs="Times New Roman"/>
                 <w:noProof/>
                 <w:webHidden/>
+                <w:sz w:val="24"/>
+                <w:szCs w:val="24"/>
               </w:rPr>
               <w:fldChar w:fldCharType="begin"/>
             </w:r>
             <w:r>
               <w:rPr>
+                <w:rFonts w:ascii="Times New Roman" w:hAnsi="Times New Roman" w:cs="Times New Roman"/>
                 <w:noProof/>
                 <w:webHidden/>
-              </w:rPr>
-              <w:instrText xml:space="preserve"> PAGEREF _Toc198327642 \h </w:instrText>
+                <w:sz w:val="24"/>
+                <w:szCs w:val="24"/>
+              </w:rPr>
+              <w:instrText xml:space="preserve"> PAGEREF _Toc198330084 \h </w:instrText>
             </w:r>
             <w:r>
               <w:rPr>
+                <w:rFonts w:ascii="Times New Roman" w:hAnsi="Times New Roman" w:cs="Times New Roman"/>
                 <w:noProof/>
                 <w:webHidden/>
+                <w:sz w:val="24"/>
+                <w:szCs w:val="24"/>
               </w:rPr>
             </w:r>
             <w:r>
               <w:rPr>
+                <w:rFonts w:ascii="Times New Roman" w:hAnsi="Times New Roman" w:cs="Times New Roman"/>
                 <w:noProof/>
                 <w:webHidden/>
+                <w:sz w:val="24"/>
+                <w:szCs w:val="24"/>
               </w:rPr>
               <w:fldChar w:fldCharType="separate"/>
             </w:r>
             <w:r>
               <w:rPr>
+                <w:rFonts w:ascii="Times New Roman" w:hAnsi="Times New Roman" w:cs="Times New Roman"/>
                 <w:noProof/>
                 <w:webHidden/>
+                <w:sz w:val="24"/>
+                <w:szCs w:val="24"/>
               </w:rPr>
               <w:t>17</w:t>
             </w:r>
             <w:r>
               <w:rPr>
+                <w:rFonts w:ascii="Times New Roman" w:hAnsi="Times New Roman" w:cs="Times New Roman"/>
                 <w:noProof/>
                 <w:webHidden/>
+                <w:sz w:val="24"/>
+                <w:szCs w:val="24"/>
               </w:rPr>
               <w:fldChar w:fldCharType="end"/>
             </w:r>
@@ -2860,26 +3316,31 @@
               <w:tab w:val="right" w:leader="dot" w:pos="9062"/>
             </w:tabs>
             <w:rPr>
-              <w:rFonts w:eastAsiaTheme="minorEastAsia"/>
+              <w:rFonts w:ascii="Times New Roman" w:eastAsiaTheme="minorEastAsia" w:hAnsi="Times New Roman" w:cs="Times New Roman"/>
               <w:noProof/>
+              <w:sz w:val="24"/>
+              <w:szCs w:val="24"/>
               <w:lang w:eastAsia="de-DE"/>
             </w:rPr>
           </w:pPr>
-          <w:hyperlink w:anchor="_Toc198327643" w:history="1">
+          <w:hyperlink w:anchor="_Toc198330085" w:history="1">
             <w:r>
               <w:rPr>
                 <w:rStyle w:val="Hyperlink"/>
                 <w:rFonts w:ascii="Times New Roman" w:hAnsi="Times New Roman" w:cs="Times New Roman"/>
                 <w:noProof/>
-                <w:color w:val="auto"/>
+                <w:sz w:val="24"/>
+                <w:szCs w:val="24"/>
                 <w:lang w:val="en-IE"/>
               </w:rPr>
               <w:t>3.2</w:t>
             </w:r>
             <w:r>
               <w:rPr>
-                <w:rFonts w:eastAsiaTheme="minorEastAsia"/>
+                <w:rFonts w:ascii="Times New Roman" w:eastAsiaTheme="minorEastAsia" w:hAnsi="Times New Roman" w:cs="Times New Roman"/>
                 <w:noProof/>
+                <w:sz w:val="24"/>
+                <w:szCs w:val="24"/>
                 <w:lang w:eastAsia="de-DE"/>
               </w:rPr>
               <w:tab/>
@@ -2889,56 +3350,78 @@
                 <w:rStyle w:val="Hyperlink"/>
                 <w:rFonts w:ascii="Times New Roman" w:hAnsi="Times New Roman" w:cs="Times New Roman"/>
                 <w:noProof/>
-                <w:color w:val="auto"/>
+                <w:sz w:val="24"/>
+                <w:szCs w:val="24"/>
                 <w:lang w:val="en-IE"/>
               </w:rPr>
               <w:t>Germany</w:t>
             </w:r>
             <w:r>
               <w:rPr>
+                <w:rFonts w:ascii="Times New Roman" w:hAnsi="Times New Roman" w:cs="Times New Roman"/>
                 <w:noProof/>
                 <w:webHidden/>
+                <w:sz w:val="24"/>
+                <w:szCs w:val="24"/>
               </w:rPr>
               <w:tab/>
             </w:r>
             <w:r>
               <w:rPr>
+                <w:rFonts w:ascii="Times New Roman" w:hAnsi="Times New Roman" w:cs="Times New Roman"/>
                 <w:noProof/>
                 <w:webHidden/>
+                <w:sz w:val="24"/>
+                <w:szCs w:val="24"/>
               </w:rPr>
               <w:fldChar w:fldCharType="begin"/>
             </w:r>
             <w:r>
               <w:rPr>
+                <w:rFonts w:ascii="Times New Roman" w:hAnsi="Times New Roman" w:cs="Times New Roman"/>
                 <w:noProof/>
                 <w:webHidden/>
-              </w:rPr>
-              <w:instrText xml:space="preserve"> PAGEREF _Toc198327643 \h </w:instrText>
+                <w:sz w:val="24"/>
+                <w:szCs w:val="24"/>
+              </w:rPr>
+              <w:instrText xml:space="preserve"> PAGEREF _Toc198330085 \h </w:instrText>
             </w:r>
             <w:r>
               <w:rPr>
+                <w:rFonts w:ascii="Times New Roman" w:hAnsi="Times New Roman" w:cs="Times New Roman"/>
                 <w:noProof/>
                 <w:webHidden/>
+                <w:sz w:val="24"/>
+                <w:szCs w:val="24"/>
               </w:rPr>
             </w:r>
             <w:r>
               <w:rPr>
+                <w:rFonts w:ascii="Times New Roman" w:hAnsi="Times New Roman" w:cs="Times New Roman"/>
                 <w:noProof/>
                 <w:webHidden/>
+                <w:sz w:val="24"/>
+                <w:szCs w:val="24"/>
               </w:rPr>
               <w:fldChar w:fldCharType="separate"/>
             </w:r>
             <w:r>
               <w:rPr>
+                <w:rFonts w:ascii="Times New Roman" w:hAnsi="Times New Roman" w:cs="Times New Roman"/>
                 <w:noProof/>
                 <w:webHidden/>
+                <w:sz w:val="24"/>
+                <w:szCs w:val="24"/>
               </w:rPr>
               <w:t>19</w:t>
             </w:r>
             <w:r>
               <w:rPr>
+                <w:rFonts w:ascii="Times New Roman" w:hAnsi="Times New Roman" w:cs="Times New Roman"/>
                 <w:noProof/>
                 <w:webHidden/>
+                <w:sz w:val="24"/>
+                <w:szCs w:val="24"/>
               </w:rPr>
               <w:fldChar w:fldCharType="end"/>
             </w:r>
@@ -2952,26 +3435,31 @@
               <w:tab w:val="right" w:leader="dot" w:pos="9062"/>
             </w:tabs>
             <w:rPr>
-              <w:rFonts w:eastAsiaTheme="minorEastAsia"/>
+              <w:rFonts w:ascii="Times New Roman" w:eastAsiaTheme="minorEastAsia" w:hAnsi="Times New Roman" w:cs="Times New Roman"/>
               <w:noProof/>
+              <w:sz w:val="24"/>
+              <w:szCs w:val="24"/>
               <w:lang w:eastAsia="de-DE"/>
             </w:rPr>
           </w:pPr>
-          <w:hyperlink w:anchor="_Toc198327644" w:history="1">
+          <w:hyperlink w:anchor="_Toc198330086" w:history="1">
             <w:r>
               <w:rPr>
                 <w:rStyle w:val="Hyperlink"/>
                 <w:rFonts w:ascii="Times New Roman" w:hAnsi="Times New Roman" w:cs="Times New Roman"/>
                 <w:noProof/>
-                <w:color w:val="auto"/>
+                <w:sz w:val="24"/>
+                <w:szCs w:val="24"/>
                 <w:lang w:val="en-IE"/>
               </w:rPr>
               <w:t>3.3</w:t>
             </w:r>
             <w:r>
               <w:rPr>
-                <w:rFonts w:eastAsiaTheme="minorEastAsia"/>
+                <w:rFonts w:ascii="Times New Roman" w:eastAsiaTheme="minorEastAsia" w:hAnsi="Times New Roman" w:cs="Times New Roman"/>
                 <w:noProof/>
+                <w:sz w:val="24"/>
+                <w:szCs w:val="24"/>
                 <w:lang w:eastAsia="de-DE"/>
               </w:rPr>
               <w:tab/>
@@ -2981,56 +3469,78 @@
                 <w:rStyle w:val="Hyperlink"/>
                 <w:rFonts w:ascii="Times New Roman" w:hAnsi="Times New Roman" w:cs="Times New Roman"/>
                 <w:noProof/>
-                <w:color w:val="auto"/>
+                <w:sz w:val="24"/>
+                <w:szCs w:val="24"/>
                 <w:lang w:val="en-IE"/>
               </w:rPr>
               <w:t>Hungary</w:t>
             </w:r>
             <w:r>
               <w:rPr>
+                <w:rFonts w:ascii="Times New Roman" w:hAnsi="Times New Roman" w:cs="Times New Roman"/>
                 <w:noProof/>
                 <w:webHidden/>
+                <w:sz w:val="24"/>
+                <w:szCs w:val="24"/>
               </w:rPr>
               <w:tab/>
             </w:r>
             <w:r>
               <w:rPr>
+                <w:rFonts w:ascii="Times New Roman" w:hAnsi="Times New Roman" w:cs="Times New Roman"/>
                 <w:noProof/>
                 <w:webHidden/>
+                <w:sz w:val="24"/>
+                <w:szCs w:val="24"/>
               </w:rPr>
               <w:fldChar w:fldCharType="begin"/>
             </w:r>
             <w:r>
               <w:rPr>
+                <w:rFonts w:ascii="Times New Roman" w:hAnsi="Times New Roman" w:cs="Times New Roman"/>
                 <w:noProof/>
                 <w:webHidden/>
-              </w:rPr>
-              <w:instrText xml:space="preserve"> PAGEREF _Toc198327644 \h </w:instrText>
+                <w:sz w:val="24"/>
+                <w:szCs w:val="24"/>
+              </w:rPr>
+              <w:instrText xml:space="preserve"> PAGEREF _Toc198330086 \h </w:instrText>
             </w:r>
             <w:r>
               <w:rPr>
+                <w:rFonts w:ascii="Times New Roman" w:hAnsi="Times New Roman" w:cs="Times New Roman"/>
                 <w:noProof/>
                 <w:webHidden/>
+                <w:sz w:val="24"/>
+                <w:szCs w:val="24"/>
               </w:rPr>
             </w:r>
             <w:r>
               <w:rPr>
+                <w:rFonts w:ascii="Times New Roman" w:hAnsi="Times New Roman" w:cs="Times New Roman"/>
                 <w:noProof/>
                 <w:webHidden/>
+                <w:sz w:val="24"/>
+                <w:szCs w:val="24"/>
               </w:rPr>
               <w:fldChar w:fldCharType="separate"/>
             </w:r>
             <w:r>
               <w:rPr>
+                <w:rFonts w:ascii="Times New Roman" w:hAnsi="Times New Roman" w:cs="Times New Roman"/>
                 <w:noProof/>
                 <w:webHidden/>
+                <w:sz w:val="24"/>
+                <w:szCs w:val="24"/>
               </w:rPr>
               <w:t>21</w:t>
             </w:r>
             <w:r>
               <w:rPr>
+                <w:rFonts w:ascii="Times New Roman" w:hAnsi="Times New Roman" w:cs="Times New Roman"/>
                 <w:noProof/>
                 <w:webHidden/>
+                <w:sz w:val="24"/>
+                <w:szCs w:val="24"/>
               </w:rPr>
               <w:fldChar w:fldCharType="end"/>
             </w:r>
@@ -3044,26 +3554,31 @@
               <w:tab w:val="right" w:leader="dot" w:pos="9062"/>
             </w:tabs>
             <w:rPr>
-              <w:rFonts w:eastAsiaTheme="minorEastAsia"/>
+              <w:rFonts w:ascii="Times New Roman" w:eastAsiaTheme="minorEastAsia" w:hAnsi="Times New Roman" w:cs="Times New Roman"/>
               <w:noProof/>
+              <w:sz w:val="24"/>
+              <w:szCs w:val="24"/>
               <w:lang w:eastAsia="de-DE"/>
             </w:rPr>
           </w:pPr>
-          <w:hyperlink w:anchor="_Toc198327645" w:history="1">
+          <w:hyperlink w:anchor="_Toc198330087" w:history="1">
             <w:r>
               <w:rPr>
                 <w:rStyle w:val="Hyperlink"/>
                 <w:rFonts w:ascii="Times New Roman" w:hAnsi="Times New Roman" w:cs="Times New Roman"/>
                 <w:noProof/>
-                <w:color w:val="auto"/>
+                <w:sz w:val="24"/>
+                <w:szCs w:val="24"/>
                 <w:lang w:val="en-IE"/>
               </w:rPr>
               <w:t>3.4</w:t>
             </w:r>
             <w:r>
               <w:rPr>
-                <w:rFonts w:eastAsiaTheme="minorEastAsia"/>
+                <w:rFonts w:ascii="Times New Roman" w:eastAsiaTheme="minorEastAsia" w:hAnsi="Times New Roman" w:cs="Times New Roman"/>
                 <w:noProof/>
+                <w:sz w:val="24"/>
+                <w:szCs w:val="24"/>
                 <w:lang w:eastAsia="de-DE"/>
               </w:rPr>
               <w:tab/>
@@ -3073,56 +3588,78 @@
                 <w:rStyle w:val="Hyperlink"/>
                 <w:rFonts w:ascii="Times New Roman" w:hAnsi="Times New Roman" w:cs="Times New Roman"/>
                 <w:noProof/>
-                <w:color w:val="auto"/>
+                <w:sz w:val="24"/>
+                <w:szCs w:val="24"/>
                 <w:lang w:val="en-IE"/>
               </w:rPr>
               <w:t>Europe vs. Hungary vs. Germany</w:t>
             </w:r>
             <w:r>
               <w:rPr>
+                <w:rFonts w:ascii="Times New Roman" w:hAnsi="Times New Roman" w:cs="Times New Roman"/>
                 <w:noProof/>
                 <w:webHidden/>
+                <w:sz w:val="24"/>
+                <w:szCs w:val="24"/>
               </w:rPr>
               <w:tab/>
             </w:r>
             <w:r>
               <w:rPr>
+                <w:rFonts w:ascii="Times New Roman" w:hAnsi="Times New Roman" w:cs="Times New Roman"/>
                 <w:noProof/>
                 <w:webHidden/>
+                <w:sz w:val="24"/>
+                <w:szCs w:val="24"/>
               </w:rPr>
               <w:fldChar w:fldCharType="begin"/>
             </w:r>
             <w:r>
               <w:rPr>
+                <w:rFonts w:ascii="Times New Roman" w:hAnsi="Times New Roman" w:cs="Times New Roman"/>
                 <w:noProof/>
                 <w:webHidden/>
-              </w:rPr>
-              <w:instrText xml:space="preserve"> PAGEREF _Toc198327645 \h </w:instrText>
+                <w:sz w:val="24"/>
+                <w:szCs w:val="24"/>
+              </w:rPr>
+              <w:instrText xml:space="preserve"> PAGEREF _Toc198330087 \h </w:instrText>
             </w:r>
             <w:r>
               <w:rPr>
+                <w:rFonts w:ascii="Times New Roman" w:hAnsi="Times New Roman" w:cs="Times New Roman"/>
                 <w:noProof/>
                 <w:webHidden/>
+                <w:sz w:val="24"/>
+                <w:szCs w:val="24"/>
               </w:rPr>
             </w:r>
             <w:r>
               <w:rPr>
+                <w:rFonts w:ascii="Times New Roman" w:hAnsi="Times New Roman" w:cs="Times New Roman"/>
                 <w:noProof/>
                 <w:webHidden/>
+                <w:sz w:val="24"/>
+                <w:szCs w:val="24"/>
               </w:rPr>
               <w:fldChar w:fldCharType="separate"/>
             </w:r>
             <w:r>
               <w:rPr>
+                <w:rFonts w:ascii="Times New Roman" w:hAnsi="Times New Roman" w:cs="Times New Roman"/>
                 <w:noProof/>
                 <w:webHidden/>
+                <w:sz w:val="24"/>
+                <w:szCs w:val="24"/>
               </w:rPr>
               <w:t>23</w:t>
             </w:r>
             <w:r>
               <w:rPr>
+                <w:rFonts w:ascii="Times New Roman" w:hAnsi="Times New Roman" w:cs="Times New Roman"/>
                 <w:noProof/>
                 <w:webHidden/>
+                <w:sz w:val="24"/>
+                <w:szCs w:val="24"/>
               </w:rPr>
               <w:fldChar w:fldCharType="end"/>
             </w:r>
@@ -3136,12 +3673,14 @@
               <w:tab w:val="right" w:leader="dot" w:pos="9062"/>
             </w:tabs>
             <w:rPr>
-              <w:rFonts w:eastAsiaTheme="minorEastAsia"/>
+              <w:rFonts w:ascii="Times New Roman" w:eastAsiaTheme="minorEastAsia" w:hAnsi="Times New Roman" w:cs="Times New Roman"/>
               <w:noProof/>
+              <w:sz w:val="24"/>
+              <w:szCs w:val="24"/>
               <w:lang w:eastAsia="de-DE"/>
             </w:rPr>
           </w:pPr>
-          <w:hyperlink w:anchor="_Toc198327646" w:history="1">
+          <w:hyperlink w:anchor="_Toc198330088" w:history="1">
             <w:r>
               <w:rPr>
                 <w:rStyle w:val="Hyperlink"/>
@@ -3149,15 +3688,18 @@
                 <w:b/>
                 <w:bCs/>
                 <w:noProof/>
-                <w:color w:val="auto"/>
+                <w:sz w:val="24"/>
+                <w:szCs w:val="24"/>
                 <w:lang w:val="en-IE"/>
               </w:rPr>
               <w:t>4</w:t>
             </w:r>
             <w:r>
               <w:rPr>
-                <w:rFonts w:eastAsiaTheme="minorEastAsia"/>
+                <w:rFonts w:ascii="Times New Roman" w:eastAsiaTheme="minorEastAsia" w:hAnsi="Times New Roman" w:cs="Times New Roman"/>
                 <w:noProof/>
+                <w:sz w:val="24"/>
+                <w:szCs w:val="24"/>
                 <w:lang w:eastAsia="de-DE"/>
               </w:rPr>
               <w:tab/>
@@ -3169,56 +3711,78 @@
                 <w:b/>
                 <w:bCs/>
                 <w:noProof/>
-                <w:color w:val="auto"/>
+                <w:sz w:val="24"/>
+                <w:szCs w:val="24"/>
                 <w:lang w:val="en-IE"/>
               </w:rPr>
               <w:t>Discussion</w:t>
             </w:r>
             <w:r>
               <w:rPr>
+                <w:rFonts w:ascii="Times New Roman" w:hAnsi="Times New Roman" w:cs="Times New Roman"/>
                 <w:noProof/>
                 <w:webHidden/>
+                <w:sz w:val="24"/>
+                <w:szCs w:val="24"/>
               </w:rPr>
               <w:tab/>
             </w:r>
             <w:r>
               <w:rPr>
+                <w:rFonts w:ascii="Times New Roman" w:hAnsi="Times New Roman" w:cs="Times New Roman"/>
                 <w:noProof/>
                 <w:webHidden/>
+                <w:sz w:val="24"/>
+                <w:szCs w:val="24"/>
               </w:rPr>
               <w:fldChar w:fldCharType="begin"/>
             </w:r>
             <w:r>
               <w:rPr>
+                <w:rFonts w:ascii="Times New Roman" w:hAnsi="Times New Roman" w:cs="Times New Roman"/>
                 <w:noProof/>
                 <w:webHidden/>
-              </w:rPr>
-              <w:instrText xml:space="preserve"> PAGEREF _Toc198327646 \h </w:instrText>
+                <w:sz w:val="24"/>
+                <w:szCs w:val="24"/>
+              </w:rPr>
+              <w:instrText xml:space="preserve"> PAGEREF _Toc198330088 \h </w:instrText>
             </w:r>
             <w:r>
               <w:rPr>
+                <w:rFonts w:ascii="Times New Roman" w:hAnsi="Times New Roman" w:cs="Times New Roman"/>
                 <w:noProof/>
                 <w:webHidden/>
+                <w:sz w:val="24"/>
+                <w:szCs w:val="24"/>
               </w:rPr>
             </w:r>
             <w:r>
               <w:rPr>
+                <w:rFonts w:ascii="Times New Roman" w:hAnsi="Times New Roman" w:cs="Times New Roman"/>
                 <w:noProof/>
                 <w:webHidden/>
+                <w:sz w:val="24"/>
+                <w:szCs w:val="24"/>
               </w:rPr>
               <w:fldChar w:fldCharType="separate"/>
             </w:r>
             <w:r>
               <w:rPr>
+                <w:rFonts w:ascii="Times New Roman" w:hAnsi="Times New Roman" w:cs="Times New Roman"/>
                 <w:noProof/>
                 <w:webHidden/>
+                <w:sz w:val="24"/>
+                <w:szCs w:val="24"/>
               </w:rPr>
               <w:t>25</w:t>
             </w:r>
             <w:r>
               <w:rPr>
+                <w:rFonts w:ascii="Times New Roman" w:hAnsi="Times New Roman" w:cs="Times New Roman"/>
                 <w:noProof/>
                 <w:webHidden/>
+                <w:sz w:val="24"/>
+                <w:szCs w:val="24"/>
               </w:rPr>
               <w:fldChar w:fldCharType="end"/>
             </w:r>
@@ -3232,26 +3796,31 @@
               <w:tab w:val="right" w:leader="dot" w:pos="9062"/>
             </w:tabs>
             <w:rPr>
-              <w:rFonts w:eastAsiaTheme="minorEastAsia"/>
+              <w:rFonts w:ascii="Times New Roman" w:eastAsiaTheme="minorEastAsia" w:hAnsi="Times New Roman" w:cs="Times New Roman"/>
               <w:noProof/>
+              <w:sz w:val="24"/>
+              <w:szCs w:val="24"/>
               <w:lang w:eastAsia="de-DE"/>
             </w:rPr>
           </w:pPr>
-          <w:hyperlink w:anchor="_Toc198327647" w:history="1">
+          <w:hyperlink w:anchor="_Toc198330089" w:history="1">
             <w:r>
               <w:rPr>
                 <w:rStyle w:val="Hyperlink"/>
                 <w:rFonts w:ascii="Times New Roman" w:hAnsi="Times New Roman" w:cs="Times New Roman"/>
                 <w:noProof/>
-                <w:color w:val="auto"/>
+                <w:sz w:val="24"/>
+                <w:szCs w:val="24"/>
                 <w:lang w:val="en-US"/>
               </w:rPr>
               <w:t>4.1</w:t>
             </w:r>
             <w:r>
               <w:rPr>
-                <w:rFonts w:eastAsiaTheme="minorEastAsia"/>
+                <w:rFonts w:ascii="Times New Roman" w:eastAsiaTheme="minorEastAsia" w:hAnsi="Times New Roman" w:cs="Times New Roman"/>
                 <w:noProof/>
+                <w:sz w:val="24"/>
+                <w:szCs w:val="24"/>
                 <w:lang w:eastAsia="de-DE"/>
               </w:rPr>
               <w:tab/>
@@ -3261,56 +3830,78 @@
                 <w:rStyle w:val="Hyperlink"/>
                 <w:rFonts w:ascii="Times New Roman" w:hAnsi="Times New Roman" w:cs="Times New Roman"/>
                 <w:noProof/>
-                <w:color w:val="auto"/>
+                <w:sz w:val="24"/>
+                <w:szCs w:val="24"/>
                 <w:lang w:val="en-US"/>
               </w:rPr>
               <w:t>Interpretation of results</w:t>
             </w:r>
             <w:r>
               <w:rPr>
+                <w:rFonts w:ascii="Times New Roman" w:hAnsi="Times New Roman" w:cs="Times New Roman"/>
                 <w:noProof/>
                 <w:webHidden/>
+                <w:sz w:val="24"/>
+                <w:szCs w:val="24"/>
               </w:rPr>
               <w:tab/>
             </w:r>
             <w:r>
               <w:rPr>
+                <w:rFonts w:ascii="Times New Roman" w:hAnsi="Times New Roman" w:cs="Times New Roman"/>
                 <w:noProof/>
                 <w:webHidden/>
+                <w:sz w:val="24"/>
+                <w:szCs w:val="24"/>
               </w:rPr>
               <w:fldChar w:fldCharType="begin"/>
             </w:r>
             <w:r>
               <w:rPr>
+                <w:rFonts w:ascii="Times New Roman" w:hAnsi="Times New Roman" w:cs="Times New Roman"/>
                 <w:noProof/>
                 <w:webHidden/>
-              </w:rPr>
-              <w:instrText xml:space="preserve"> PAGEREF _Toc198327647 \h </w:instrText>
+                <w:sz w:val="24"/>
+                <w:szCs w:val="24"/>
+              </w:rPr>
+              <w:instrText xml:space="preserve"> PAGEREF _Toc198330089 \h </w:instrText>
             </w:r>
             <w:r>
               <w:rPr>
+                <w:rFonts w:ascii="Times New Roman" w:hAnsi="Times New Roman" w:cs="Times New Roman"/>
                 <w:noProof/>
                 <w:webHidden/>
+                <w:sz w:val="24"/>
+                <w:szCs w:val="24"/>
               </w:rPr>
             </w:r>
             <w:r>
               <w:rPr>
+                <w:rFonts w:ascii="Times New Roman" w:hAnsi="Times New Roman" w:cs="Times New Roman"/>
                 <w:noProof/>
                 <w:webHidden/>
+                <w:sz w:val="24"/>
+                <w:szCs w:val="24"/>
               </w:rPr>
               <w:fldChar w:fldCharType="separate"/>
             </w:r>
             <w:r>
               <w:rPr>
+                <w:rFonts w:ascii="Times New Roman" w:hAnsi="Times New Roman" w:cs="Times New Roman"/>
                 <w:noProof/>
                 <w:webHidden/>
+                <w:sz w:val="24"/>
+                <w:szCs w:val="24"/>
               </w:rPr>
               <w:t>25</w:t>
             </w:r>
             <w:r>
               <w:rPr>
+                <w:rFonts w:ascii="Times New Roman" w:hAnsi="Times New Roman" w:cs="Times New Roman"/>
                 <w:noProof/>
                 <w:webHidden/>
+                <w:sz w:val="24"/>
+                <w:szCs w:val="24"/>
               </w:rPr>
               <w:fldChar w:fldCharType="end"/>
             </w:r>
@@ -3324,26 +3915,31 @@
               <w:tab w:val="right" w:leader="dot" w:pos="9062"/>
             </w:tabs>
             <w:rPr>
-              <w:rFonts w:eastAsiaTheme="minorEastAsia"/>
+              <w:rFonts w:ascii="Times New Roman" w:eastAsiaTheme="minorEastAsia" w:hAnsi="Times New Roman" w:cs="Times New Roman"/>
               <w:noProof/>
+              <w:sz w:val="24"/>
+              <w:szCs w:val="24"/>
               <w:lang w:eastAsia="de-DE"/>
             </w:rPr>
           </w:pPr>
-          <w:hyperlink w:anchor="_Toc198327648" w:history="1">
+          <w:hyperlink w:anchor="_Toc198330090" w:history="1">
             <w:r>
               <w:rPr>
                 <w:rStyle w:val="Hyperlink"/>
                 <w:rFonts w:ascii="Times New Roman" w:hAnsi="Times New Roman" w:cs="Times New Roman"/>
                 <w:noProof/>
-                <w:color w:val="auto"/>
+                <w:sz w:val="24"/>
+                <w:szCs w:val="24"/>
                 <w:lang w:val="en-US"/>
               </w:rPr>
               <w:t>4.2</w:t>
             </w:r>
             <w:r>
               <w:rPr>
-                <w:rFonts w:eastAsiaTheme="minorEastAsia"/>
+                <w:rFonts w:ascii="Times New Roman" w:eastAsiaTheme="minorEastAsia" w:hAnsi="Times New Roman" w:cs="Times New Roman"/>
                 <w:noProof/>
+                <w:sz w:val="24"/>
+                <w:szCs w:val="24"/>
                 <w:lang w:eastAsia="de-DE"/>
               </w:rPr>
               <w:tab/>
@@ -3353,56 +3949,78 @@
                 <w:rStyle w:val="Hyperlink"/>
                 <w:rFonts w:ascii="Times New Roman" w:hAnsi="Times New Roman" w:cs="Times New Roman"/>
                 <w:noProof/>
-                <w:color w:val="auto"/>
+                <w:sz w:val="24"/>
+                <w:szCs w:val="24"/>
                 <w:lang w:val="en-US"/>
               </w:rPr>
               <w:t>Limitations</w:t>
             </w:r>
             <w:r>
               <w:rPr>
+                <w:rFonts w:ascii="Times New Roman" w:hAnsi="Times New Roman" w:cs="Times New Roman"/>
                 <w:noProof/>
                 <w:webHidden/>
+                <w:sz w:val="24"/>
+                <w:szCs w:val="24"/>
               </w:rPr>
               <w:tab/>
             </w:r>
             <w:r>
               <w:rPr>
+                <w:rFonts w:ascii="Times New Roman" w:hAnsi="Times New Roman" w:cs="Times New Roman"/>
                 <w:noProof/>
                 <w:webHidden/>
+                <w:sz w:val="24"/>
+                <w:szCs w:val="24"/>
               </w:rPr>
               <w:fldChar w:fldCharType="begin"/>
             </w:r>
             <w:r>
               <w:rPr>
+                <w:rFonts w:ascii="Times New Roman" w:hAnsi="Times New Roman" w:cs="Times New Roman"/>
                 <w:noProof/>
                 <w:webHidden/>
-              </w:rPr>
-              <w:instrText xml:space="preserve"> PAGEREF _Toc198327648 \h </w:instrText>
+                <w:sz w:val="24"/>
+                <w:szCs w:val="24"/>
+              </w:rPr>
+              <w:instrText xml:space="preserve"> PAGEREF _Toc198330090 \h </w:instrText>
             </w:r>
             <w:r>
               <w:rPr>
+                <w:rFonts w:ascii="Times New Roman" w:hAnsi="Times New Roman" w:cs="Times New Roman"/>
                 <w:noProof/>
                 <w:webHidden/>
+                <w:sz w:val="24"/>
+                <w:szCs w:val="24"/>
               </w:rPr>
             </w:r>
             <w:r>
               <w:rPr>
+                <w:rFonts w:ascii="Times New Roman" w:hAnsi="Times New Roman" w:cs="Times New Roman"/>
                 <w:noProof/>
                 <w:webHidden/>
+                <w:sz w:val="24"/>
+                <w:szCs w:val="24"/>
               </w:rPr>
               <w:fldChar w:fldCharType="separate"/>
             </w:r>
             <w:r>
               <w:rPr>
+                <w:rFonts w:ascii="Times New Roman" w:hAnsi="Times New Roman" w:cs="Times New Roman"/>
                 <w:noProof/>
                 <w:webHidden/>
+                <w:sz w:val="24"/>
+                <w:szCs w:val="24"/>
               </w:rPr>
               <w:t>31</w:t>
             </w:r>
             <w:r>
               <w:rPr>
+                <w:rFonts w:ascii="Times New Roman" w:hAnsi="Times New Roman" w:cs="Times New Roman"/>
                 <w:noProof/>
                 <w:webHidden/>
+                <w:sz w:val="24"/>
+                <w:szCs w:val="24"/>
               </w:rPr>
               <w:fldChar w:fldCharType="end"/>
             </w:r>
@@ -3416,26 +4034,31 @@
               <w:tab w:val="right" w:leader="dot" w:pos="9062"/>
             </w:tabs>
             <w:rPr>
-              <w:rFonts w:eastAsiaTheme="minorEastAsia"/>
+              <w:rFonts w:ascii="Times New Roman" w:eastAsiaTheme="minorEastAsia" w:hAnsi="Times New Roman" w:cs="Times New Roman"/>
               <w:noProof/>
+              <w:sz w:val="24"/>
+              <w:szCs w:val="24"/>
               <w:lang w:eastAsia="de-DE"/>
             </w:rPr>
           </w:pPr>
-          <w:hyperlink w:anchor="_Toc198327649" w:history="1">
+          <w:hyperlink w:anchor="_Toc198330091" w:history="1">
             <w:r>
               <w:rPr>
                 <w:rStyle w:val="Hyperlink"/>
                 <w:rFonts w:ascii="Times New Roman" w:hAnsi="Times New Roman" w:cs="Times New Roman"/>
                 <w:noProof/>
-                <w:color w:val="auto"/>
+                <w:sz w:val="24"/>
+                <w:szCs w:val="24"/>
                 <w:lang w:val="en-US"/>
               </w:rPr>
               <w:t>4.3</w:t>
             </w:r>
             <w:r>
               <w:rPr>
-                <w:rFonts w:eastAsiaTheme="minorEastAsia"/>
+                <w:rFonts w:ascii="Times New Roman" w:eastAsiaTheme="minorEastAsia" w:hAnsi="Times New Roman" w:cs="Times New Roman"/>
                 <w:noProof/>
+                <w:sz w:val="24"/>
+                <w:szCs w:val="24"/>
                 <w:lang w:eastAsia="de-DE"/>
               </w:rPr>
               <w:tab/>
@@ -3445,56 +4068,78 @@
                 <w:rStyle w:val="Hyperlink"/>
                 <w:rFonts w:ascii="Times New Roman" w:hAnsi="Times New Roman" w:cs="Times New Roman"/>
                 <w:noProof/>
-                <w:color w:val="auto"/>
+                <w:sz w:val="24"/>
+                <w:szCs w:val="24"/>
                 <w:lang w:val="en-US"/>
               </w:rPr>
               <w:t>Future prospects</w:t>
             </w:r>
             <w:r>
               <w:rPr>
+                <w:rFonts w:ascii="Times New Roman" w:hAnsi="Times New Roman" w:cs="Times New Roman"/>
                 <w:noProof/>
                 <w:webHidden/>
+                <w:sz w:val="24"/>
+                <w:szCs w:val="24"/>
               </w:rPr>
               <w:tab/>
             </w:r>
             <w:r>
               <w:rPr>
+                <w:rFonts w:ascii="Times New Roman" w:hAnsi="Times New Roman" w:cs="Times New Roman"/>
                 <w:noProof/>
                 <w:webHidden/>
+                <w:sz w:val="24"/>
+                <w:szCs w:val="24"/>
               </w:rPr>
               <w:fldChar w:fldCharType="begin"/>
             </w:r>
             <w:r>
               <w:rPr>
+                <w:rFonts w:ascii="Times New Roman" w:hAnsi="Times New Roman" w:cs="Times New Roman"/>
                 <w:noProof/>
                 <w:webHidden/>
-              </w:rPr>
-              <w:instrText xml:space="preserve"> PAGEREF _Toc198327649 \h </w:instrText>
+                <w:sz w:val="24"/>
+                <w:szCs w:val="24"/>
+              </w:rPr>
+              <w:instrText xml:space="preserve"> PAGEREF _Toc198330091 \h </w:instrText>
             </w:r>
             <w:r>
               <w:rPr>
+                <w:rFonts w:ascii="Times New Roman" w:hAnsi="Times New Roman" w:cs="Times New Roman"/>
                 <w:noProof/>
                 <w:webHidden/>
+                <w:sz w:val="24"/>
+                <w:szCs w:val="24"/>
               </w:rPr>
             </w:r>
             <w:r>
               <w:rPr>
+                <w:rFonts w:ascii="Times New Roman" w:hAnsi="Times New Roman" w:cs="Times New Roman"/>
                 <w:noProof/>
                 <w:webHidden/>
+                <w:sz w:val="24"/>
+                <w:szCs w:val="24"/>
               </w:rPr>
               <w:fldChar w:fldCharType="separate"/>
             </w:r>
             <w:r>
               <w:rPr>
+                <w:rFonts w:ascii="Times New Roman" w:hAnsi="Times New Roman" w:cs="Times New Roman"/>
                 <w:noProof/>
                 <w:webHidden/>
+                <w:sz w:val="24"/>
+                <w:szCs w:val="24"/>
               </w:rPr>
               <w:t>32</w:t>
             </w:r>
             <w:r>
               <w:rPr>
+                <w:rFonts w:ascii="Times New Roman" w:hAnsi="Times New Roman" w:cs="Times New Roman"/>
                 <w:noProof/>
                 <w:webHidden/>
+                <w:sz w:val="24"/>
+                <w:szCs w:val="24"/>
               </w:rPr>
               <w:fldChar w:fldCharType="end"/>
             </w:r>
@@ -3508,12 +4153,14 @@
               <w:tab w:val="right" w:leader="dot" w:pos="9062"/>
             </w:tabs>
             <w:rPr>
-              <w:rFonts w:eastAsiaTheme="minorEastAsia"/>
+              <w:rFonts w:ascii="Times New Roman" w:eastAsiaTheme="minorEastAsia" w:hAnsi="Times New Roman" w:cs="Times New Roman"/>
               <w:noProof/>
+              <w:sz w:val="24"/>
+              <w:szCs w:val="24"/>
               <w:lang w:eastAsia="de-DE"/>
             </w:rPr>
           </w:pPr>
-          <w:hyperlink w:anchor="_Toc198327650" w:history="1">
+          <w:hyperlink w:anchor="_Toc198330092" w:history="1">
             <w:r>
               <w:rPr>
                 <w:rStyle w:val="Hyperlink"/>
@@ -3521,15 +4168,18 @@
                 <w:b/>
                 <w:bCs/>
                 <w:noProof/>
-                <w:color w:val="auto"/>
+                <w:sz w:val="24"/>
+                <w:szCs w:val="24"/>
                 <w:lang w:val="en-IE"/>
               </w:rPr>
               <w:t>5</w:t>
             </w:r>
             <w:r>
               <w:rPr>
-                <w:rFonts w:eastAsiaTheme="minorEastAsia"/>
+                <w:rFonts w:ascii="Times New Roman" w:eastAsiaTheme="minorEastAsia" w:hAnsi="Times New Roman" w:cs="Times New Roman"/>
                 <w:noProof/>
+                <w:sz w:val="24"/>
+                <w:szCs w:val="24"/>
                 <w:lang w:eastAsia="de-DE"/>
               </w:rPr>
               <w:tab/>
@@ -3541,56 +4191,78 @@
                 <w:b/>
                 <w:bCs/>
                 <w:noProof/>
-                <w:color w:val="auto"/>
+                <w:sz w:val="24"/>
+                <w:szCs w:val="24"/>
                 <w:lang w:val="en-IE"/>
               </w:rPr>
               <w:t>References</w:t>
             </w:r>
             <w:r>
               <w:rPr>
+                <w:rFonts w:ascii="Times New Roman" w:hAnsi="Times New Roman" w:cs="Times New Roman"/>
                 <w:noProof/>
                 <w:webHidden/>
+                <w:sz w:val="24"/>
+                <w:szCs w:val="24"/>
               </w:rPr>
               <w:tab/>
             </w:r>
             <w:r>
               <w:rPr>
+                <w:rFonts w:ascii="Times New Roman" w:hAnsi="Times New Roman" w:cs="Times New Roman"/>
                 <w:noProof/>
                 <w:webHidden/>
+                <w:sz w:val="24"/>
+                <w:szCs w:val="24"/>
               </w:rPr>
               <w:fldChar w:fldCharType="begin"/>
             </w:r>
             <w:r>
               <w:rPr>
+                <w:rFonts w:ascii="Times New Roman" w:hAnsi="Times New Roman" w:cs="Times New Roman"/>
                 <w:noProof/>
                 <w:webHidden/>
-              </w:rPr>
-              <w:instrText xml:space="preserve"> PAGEREF _Toc198327650 \h </w:instrText>
+                <w:sz w:val="24"/>
+                <w:szCs w:val="24"/>
+              </w:rPr>
+              <w:instrText xml:space="preserve"> PAGEREF _Toc198330092 \h </w:instrText>
             </w:r>
             <w:r>
               <w:rPr>
+                <w:rFonts w:ascii="Times New Roman" w:hAnsi="Times New Roman" w:cs="Times New Roman"/>
                 <w:noProof/>
                 <w:webHidden/>
+                <w:sz w:val="24"/>
+                <w:szCs w:val="24"/>
               </w:rPr>
             </w:r>
             <w:r>
               <w:rPr>
+                <w:rFonts w:ascii="Times New Roman" w:hAnsi="Times New Roman" w:cs="Times New Roman"/>
                 <w:noProof/>
                 <w:webHidden/>
+                <w:sz w:val="24"/>
+                <w:szCs w:val="24"/>
               </w:rPr>
               <w:fldChar w:fldCharType="separate"/>
             </w:r>
             <w:r>
               <w:rPr>
+                <w:rFonts w:ascii="Times New Roman" w:hAnsi="Times New Roman" w:cs="Times New Roman"/>
                 <w:noProof/>
                 <w:webHidden/>
+                <w:sz w:val="24"/>
+                <w:szCs w:val="24"/>
               </w:rPr>
               <w:t>33</w:t>
             </w:r>
             <w:r>
               <w:rPr>
+                <w:rFonts w:ascii="Times New Roman" w:hAnsi="Times New Roman" w:cs="Times New Roman"/>
                 <w:noProof/>
                 <w:webHidden/>
+                <w:sz w:val="24"/>
+                <w:szCs w:val="24"/>
               </w:rPr>
               <w:fldChar w:fldCharType="end"/>
             </w:r>
@@ -3604,12 +4276,14 @@
               <w:tab w:val="right" w:leader="dot" w:pos="9062"/>
             </w:tabs>
             <w:rPr>
-              <w:rFonts w:eastAsiaTheme="minorEastAsia"/>
+              <w:rFonts w:ascii="Times New Roman" w:eastAsiaTheme="minorEastAsia" w:hAnsi="Times New Roman" w:cs="Times New Roman"/>
               <w:noProof/>
+              <w:sz w:val="24"/>
+              <w:szCs w:val="24"/>
               <w:lang w:eastAsia="de-DE"/>
             </w:rPr>
           </w:pPr>
-          <w:hyperlink w:anchor="_Toc198327651" w:history="1">
+          <w:hyperlink w:anchor="_Toc198330093" w:history="1">
             <w:r>
               <w:rPr>
                 <w:rStyle w:val="Hyperlink"/>
@@ -3617,14 +4291,17 @@
                 <w:b/>
                 <w:bCs/>
                 <w:noProof/>
-                <w:color w:val="auto"/>
+                <w:sz w:val="24"/>
+                <w:szCs w:val="24"/>
               </w:rPr>
               <w:t>6</w:t>
             </w:r>
             <w:r>
               <w:rPr>
-                <w:rFonts w:eastAsiaTheme="minorEastAsia"/>
+                <w:rFonts w:ascii="Times New Roman" w:eastAsiaTheme="minorEastAsia" w:hAnsi="Times New Roman" w:cs="Times New Roman"/>
                 <w:noProof/>
+                <w:sz w:val="24"/>
+                <w:szCs w:val="24"/>
                 <w:lang w:eastAsia="de-DE"/>
               </w:rPr>
               <w:tab/>
@@ -3636,55 +4313,77 @@
                 <w:b/>
                 <w:bCs/>
                 <w:noProof/>
-                <w:color w:val="auto"/>
+                <w:sz w:val="24"/>
+                <w:szCs w:val="24"/>
               </w:rPr>
               <w:t>Appendix</w:t>
             </w:r>
             <w:r>
               <w:rPr>
+                <w:rFonts w:ascii="Times New Roman" w:hAnsi="Times New Roman" w:cs="Times New Roman"/>
                 <w:noProof/>
                 <w:webHidden/>
+                <w:sz w:val="24"/>
+                <w:szCs w:val="24"/>
               </w:rPr>
               <w:tab/>
             </w:r>
             <w:r>
               <w:rPr>
+                <w:rFonts w:ascii="Times New Roman" w:hAnsi="Times New Roman" w:cs="Times New Roman"/>
                 <w:noProof/>
                 <w:webHidden/>
+                <w:sz w:val="24"/>
+                <w:szCs w:val="24"/>
               </w:rPr>
               <w:fldChar w:fldCharType="begin"/>
             </w:r>
             <w:r>
               <w:rPr>
+                <w:rFonts w:ascii="Times New Roman" w:hAnsi="Times New Roman" w:cs="Times New Roman"/>
                 <w:noProof/>
                 <w:webHidden/>
-              </w:rPr>
-              <w:instrText xml:space="preserve"> PAGEREF _Toc198327651 \h </w:instrText>
+                <w:sz w:val="24"/>
+                <w:szCs w:val="24"/>
+              </w:rPr>
+              <w:instrText xml:space="preserve"> PAGEREF _Toc198330093 \h </w:instrText>
             </w:r>
             <w:r>
               <w:rPr>
+                <w:rFonts w:ascii="Times New Roman" w:hAnsi="Times New Roman" w:cs="Times New Roman"/>
                 <w:noProof/>
                 <w:webHidden/>
+                <w:sz w:val="24"/>
+                <w:szCs w:val="24"/>
               </w:rPr>
             </w:r>
             <w:r>
               <w:rPr>
+                <w:rFonts w:ascii="Times New Roman" w:hAnsi="Times New Roman" w:cs="Times New Roman"/>
                 <w:noProof/>
                 <w:webHidden/>
+                <w:sz w:val="24"/>
+                <w:szCs w:val="24"/>
               </w:rPr>
               <w:fldChar w:fldCharType="separate"/>
             </w:r>
             <w:r>
               <w:rPr>
+                <w:rFonts w:ascii="Times New Roman" w:hAnsi="Times New Roman" w:cs="Times New Roman"/>
                 <w:noProof/>
                 <w:webHidden/>
+                <w:sz w:val="24"/>
+                <w:szCs w:val="24"/>
               </w:rPr>
               <w:t>43</w:t>
             </w:r>
             <w:r>
               <w:rPr>
+                <w:rFonts w:ascii="Times New Roman" w:hAnsi="Times New Roman" w:cs="Times New Roman"/>
                 <w:noProof/>
                 <w:webHidden/>
+                <w:sz w:val="24"/>
+                <w:szCs w:val="24"/>
               </w:rPr>
               <w:fldChar w:fldCharType="end"/>
             </w:r>
@@ -3750,7 +4449,7 @@
           <w:lang w:val="en-IE"/>
         </w:rPr>
       </w:pPr>
-      <w:bookmarkStart w:id="1" w:name="_Toc198327626"/>
+      <w:bookmarkStart w:id="1" w:name="_Toc198330068"/>
       <w:r>
         <w:rPr>
           <w:rFonts w:ascii="Times New Roman" w:hAnsi="Times New Roman" w:cs="Times New Roman"/>
@@ -3988,7 +4687,7 @@
           <w:lang w:val="en-IE"/>
         </w:rPr>
       </w:pPr>
-      <w:bookmarkStart w:id="2" w:name="_Toc198327627"/>
+      <w:bookmarkStart w:id="2" w:name="_Toc198330069"/>
       <w:r>
         <w:rPr>
           <w:rFonts w:ascii="Times New Roman" w:hAnsi="Times New Roman" w:cs="Times New Roman"/>
@@ -5231,7 +5930,7 @@
           <w:lang w:val="en-IE"/>
         </w:rPr>
       </w:pPr>
-      <w:bookmarkStart w:id="3" w:name="_Toc198327628"/>
+      <w:bookmarkStart w:id="3" w:name="_Toc198330070"/>
       <w:r>
         <w:rPr>
           <w:rFonts w:ascii="Times New Roman" w:hAnsi="Times New Roman" w:cs="Times New Roman"/>
@@ -5380,7 +6079,7 @@
           <w:lang w:val="en-IE" w:eastAsia="de-DE"/>
         </w:rPr>
       </w:pPr>
-      <w:bookmarkStart w:id="4" w:name="_Toc198327629"/>
+      <w:bookmarkStart w:id="4" w:name="_Toc198330071"/>
       <w:r>
         <w:rPr>
           <w:rFonts w:ascii="Times New Roman" w:hAnsi="Times New Roman" w:cs="Times New Roman"/>
@@ -5429,7 +6128,25 @@
           <w:szCs w:val="24"/>
           <w:lang w:val="en-IE" w:eastAsia="de-DE"/>
         </w:rPr>
-        <w:t>ESS Data Portal, 2024) using the inbuilt datafile builder wizard tool which allows to specific selection of the variables, rounds, and countries of interest and extracts the resulting data set as a CSV file. The data for our analysis comprised the following 3</w:t>
+        <w:t xml:space="preserve">ESS Data Portal, 2024) using the inbuilt datafile builder wizard tool which allows to specific selection of the variables, rounds, and countries of interest and extracts the resulting data set as a CSV file. The data for </w:t>
+      </w:r>
+      <w:r>
+        <w:rPr>
+          <w:rFonts w:ascii="Times New Roman" w:hAnsi="Times New Roman" w:cs="Times New Roman"/>
+          <w:sz w:val="24"/>
+          <w:szCs w:val="24"/>
+          <w:lang w:val="en-IE" w:eastAsia="de-DE"/>
+        </w:rPr>
+        <w:t>the</w:t>
+      </w:r>
+      <w:r>
+        <w:rPr>
+          <w:rFonts w:ascii="Times New Roman" w:hAnsi="Times New Roman" w:cs="Times New Roman"/>
+          <w:sz w:val="24"/>
+          <w:szCs w:val="24"/>
+          <w:lang w:val="en-IE" w:eastAsia="de-DE"/>
+        </w:rPr>
+        <w:t xml:space="preserve"> analysis comprised the following 3</w:t>
       </w:r>
       <w:r>
         <w:rPr>
@@ -6395,7 +7112,7 @@
           <w:lang w:val="en-IE"/>
         </w:rPr>
       </w:pPr>
-      <w:bookmarkStart w:id="6" w:name="_Toc198327630"/>
+      <w:bookmarkStart w:id="6" w:name="_Toc198330072"/>
       <w:r>
         <w:rPr>
           <w:rFonts w:ascii="Times New Roman" w:hAnsi="Times New Roman" w:cs="Times New Roman"/>
@@ -6651,7 +7368,7 @@
           <w:lang w:val="en-IE"/>
         </w:rPr>
       </w:pPr>
-      <w:bookmarkStart w:id="7" w:name="_Toc198327631"/>
+      <w:bookmarkStart w:id="7" w:name="_Toc198330073"/>
       <w:r>
         <w:rPr>
           <w:rFonts w:ascii="Times New Roman" w:hAnsi="Times New Roman" w:cs="Times New Roman"/>
@@ -7416,7 +8133,7 @@
           <w:lang w:val="en-IE"/>
         </w:rPr>
       </w:pPr>
-      <w:bookmarkStart w:id="8" w:name="_Toc198327632"/>
+      <w:bookmarkStart w:id="8" w:name="_Toc198330074"/>
       <w:r>
         <w:rPr>
           <w:rFonts w:ascii="Times New Roman" w:hAnsi="Times New Roman" w:cs="Times New Roman"/>
@@ -7911,7 +8628,7 @@
           <w:lang w:val="en-IE"/>
         </w:rPr>
       </w:pPr>
-      <w:bookmarkStart w:id="9" w:name="_Toc198327633"/>
+      <w:bookmarkStart w:id="9" w:name="_Toc198330075"/>
       <w:r>
         <w:rPr>
           <w:rFonts w:ascii="Times New Roman" w:hAnsi="Times New Roman" w:cs="Times New Roman"/>
@@ -8910,7 +9627,7 @@
           <w:lang w:val="en-IE"/>
         </w:rPr>
       </w:pPr>
-      <w:bookmarkStart w:id="11" w:name="_Toc198327634"/>
+      <w:bookmarkStart w:id="11" w:name="_Toc198330076"/>
       <w:r>
         <w:rPr>
           <w:rFonts w:ascii="Times New Roman" w:hAnsi="Times New Roman" w:cs="Times New Roman"/>
@@ -9799,7 +10516,7 @@
           <w:lang w:val="en-IE"/>
         </w:rPr>
       </w:pPr>
-      <w:bookmarkStart w:id="13" w:name="_Toc198327635"/>
+      <w:bookmarkStart w:id="13" w:name="_Toc198330077"/>
       <w:r>
         <w:rPr>
           <w:rFonts w:ascii="Times New Roman" w:hAnsi="Times New Roman" w:cs="Times New Roman"/>
@@ -13948,7 +14665,7 @@
           <w:lang w:val="en-IE"/>
         </w:rPr>
       </w:pPr>
-      <w:bookmarkStart w:id="14" w:name="_Toc198327636"/>
+      <w:bookmarkStart w:id="14" w:name="_Toc198330078"/>
       <w:r>
         <w:rPr>
           <w:rFonts w:ascii="Times New Roman" w:hAnsi="Times New Roman" w:cs="Times New Roman"/>
@@ -15434,7 +16151,7 @@
           <w:lang w:val="en-IE"/>
         </w:rPr>
       </w:pPr>
-      <w:bookmarkStart w:id="15" w:name="_Toc198327637"/>
+      <w:bookmarkStart w:id="15" w:name="_Toc198330079"/>
       <w:r>
         <w:rPr>
           <w:rFonts w:ascii="Times New Roman" w:hAnsi="Times New Roman" w:cs="Times New Roman"/>
@@ -16156,7 +16873,7 @@
           <w:lang w:val="en-IE"/>
         </w:rPr>
       </w:pPr>
-      <w:bookmarkStart w:id="16" w:name="_Toc198327638"/>
+      <w:bookmarkStart w:id="16" w:name="_Toc198330080"/>
       <w:r>
         <w:rPr>
           <w:rFonts w:ascii="Times New Roman" w:hAnsi="Times New Roman" w:cs="Times New Roman"/>
@@ -16974,7 +17691,7 @@
           <w:lang w:val="en-IE"/>
         </w:rPr>
       </w:pPr>
-      <w:bookmarkStart w:id="17" w:name="_Toc198327639"/>
+      <w:bookmarkStart w:id="17" w:name="_Toc198330081"/>
       <w:r>
         <w:rPr>
           <w:rFonts w:ascii="Times New Roman" w:hAnsi="Times New Roman" w:cs="Times New Roman"/>
@@ -17321,7 +18038,7 @@
           <w:lang w:val="en-IE"/>
         </w:rPr>
       </w:pPr>
-      <w:bookmarkStart w:id="18" w:name="_Toc198327640"/>
+      <w:bookmarkStart w:id="18" w:name="_Toc198330082"/>
       <w:r>
         <w:rPr>
           <w:rFonts w:ascii="Times New Roman" w:hAnsi="Times New Roman" w:cs="Times New Roman"/>
@@ -18162,7 +18879,7 @@
           <w:lang w:val="en-US"/>
         </w:rPr>
       </w:pPr>
-      <w:bookmarkStart w:id="19" w:name="_Toc198327641"/>
+      <w:bookmarkStart w:id="19" w:name="_Toc198330083"/>
       <w:r>
         <w:rPr>
           <w:rFonts w:ascii="Times New Roman" w:hAnsi="Times New Roman" w:cs="Times New Roman"/>
@@ -18266,7 +18983,7 @@
           <w:lang w:val="en-IE"/>
         </w:rPr>
       </w:pPr>
-      <w:bookmarkStart w:id="20" w:name="_Toc198327642"/>
+      <w:bookmarkStart w:id="20" w:name="_Toc198330084"/>
       <w:r>
         <w:rPr>
           <w:rFonts w:ascii="Times New Roman" w:hAnsi="Times New Roman" w:cs="Times New Roman"/>
@@ -19424,7 +20141,7 @@
           <w:lang w:val="en-IE"/>
         </w:rPr>
       </w:pPr>
-      <w:bookmarkStart w:id="21" w:name="_Toc198327643"/>
+      <w:bookmarkStart w:id="21" w:name="_Toc198330085"/>
       <w:r>
         <w:rPr>
           <w:rFonts w:ascii="Times New Roman" w:hAnsi="Times New Roman" w:cs="Times New Roman"/>
@@ -20547,7 +21264,7 @@
           <w:lang w:val="en-IE"/>
         </w:rPr>
       </w:pPr>
-      <w:bookmarkStart w:id="22" w:name="_Toc198327644"/>
+      <w:bookmarkStart w:id="22" w:name="_Toc198330086"/>
       <w:r>
         <w:rPr>
           <w:rFonts w:ascii="Times New Roman" w:hAnsi="Times New Roman" w:cs="Times New Roman"/>
@@ -21634,7 +22351,7 @@
           <w:lang w:val="en-IE"/>
         </w:rPr>
       </w:pPr>
-      <w:bookmarkStart w:id="23" w:name="_Toc198327645"/>
+      <w:bookmarkStart w:id="23" w:name="_Toc198330087"/>
       <w:r>
         <w:rPr>
           <w:rFonts w:ascii="Times New Roman" w:hAnsi="Times New Roman" w:cs="Times New Roman"/>
@@ -22355,7 +23072,25 @@
           <w:szCs w:val="24"/>
           <w:lang w:val="en-IE"/>
         </w:rPr>
-        <w:t xml:space="preserve">n summary, our results indicate that 2015 marked a pivotal point for immigration opinions in Europe. Post-2015, deviations from a neutral stance were observed at both continental and national levels for Germany and Hungary, with economic factors exhibiting the most divisive influence in Germany. Concurrently, an increasing proportion of variance was explained by the first principal component. Furthermore, evidence suggested a growing polarization and size imbalance within moderate groups. However, an increase in average Likert opinion values was also found in European averages. In Germany, a divergence emerged, with </w:t>
+        <w:t xml:space="preserve">n summary, </w:t>
+      </w:r>
+      <w:r>
+        <w:rPr>
+          <w:rFonts w:ascii="Times New Roman" w:hAnsi="Times New Roman" w:cs="Times New Roman"/>
+          <w:sz w:val="24"/>
+          <w:szCs w:val="24"/>
+          <w:lang w:val="en-IE"/>
+        </w:rPr>
+        <w:t>the</w:t>
+      </w:r>
+      <w:r>
+        <w:rPr>
+          <w:rFonts w:ascii="Times New Roman" w:hAnsi="Times New Roman" w:cs="Times New Roman"/>
+          <w:sz w:val="24"/>
+          <w:szCs w:val="24"/>
+          <w:lang w:val="en-IE"/>
+        </w:rPr>
+        <w:t xml:space="preserve"> results indicate that 2015 marked a pivotal point for immigration opinions in Europe. Post-2015, deviations from a neutral stance were observed at both continental and national levels for Germany and Hungary, with economic factors exhibiting the most divisive influence in Germany. Concurrently, an increasing proportion of variance was explained by the first principal component. Furthermore, evidence suggested a growing polarization and size imbalance within moderate groups. However, an increase in average Likert opinion values was also found in European averages. In Germany, a divergence emerged, with </w:t>
       </w:r>
       <w:r>
         <w:rPr>
@@ -22383,7 +23118,7 @@
           <w:lang w:val="en-IE"/>
         </w:rPr>
       </w:pPr>
-      <w:bookmarkStart w:id="24" w:name="_Toc198327646"/>
+      <w:bookmarkStart w:id="24" w:name="_Toc198330088"/>
       <w:r>
         <w:rPr>
           <w:rFonts w:ascii="Times New Roman" w:hAnsi="Times New Roman" w:cs="Times New Roman"/>
@@ -22592,7 +23327,7 @@
           <w:lang w:val="en-US"/>
         </w:rPr>
       </w:pPr>
-      <w:bookmarkStart w:id="25" w:name="_Toc198327647"/>
+      <w:bookmarkStart w:id="25" w:name="_Toc198330089"/>
       <w:r>
         <w:rPr>
           <w:rFonts w:ascii="Times New Roman" w:hAnsi="Times New Roman" w:cs="Times New Roman"/>
@@ -22929,7 +23664,25 @@
           <w:szCs w:val="24"/>
           <w:lang w:val="en-US"/>
         </w:rPr>
-        <w:t>, 2019). While our metric identified economic factors as the divisive force shaping immigration opinion in Germany, other research suggests a more complex interplay of factors. According to Fetzer (2000), cultural marginality and ethnocentrism are often stronger predictors of anti-immigration sentiment than economic self-interest, particularly in Western Germany.</w:t>
+        <w:t xml:space="preserve">, 2019). While </w:t>
+      </w:r>
+      <w:r>
+        <w:rPr>
+          <w:rFonts w:ascii="Times New Roman" w:hAnsi="Times New Roman" w:cs="Times New Roman"/>
+          <w:sz w:val="24"/>
+          <w:szCs w:val="24"/>
+          <w:lang w:val="en-US"/>
+        </w:rPr>
+        <w:t>the</w:t>
+      </w:r>
+      <w:r>
+        <w:rPr>
+          <w:rFonts w:ascii="Times New Roman" w:hAnsi="Times New Roman" w:cs="Times New Roman"/>
+          <w:sz w:val="24"/>
+          <w:szCs w:val="24"/>
+          <w:lang w:val="en-US"/>
+        </w:rPr>
+        <w:t xml:space="preserve"> metric identified economic factors as the divisive force shaping immigration opinion in Germany, other research suggests a more complex interplay of factors. According to Fetzer (2000), cultural marginality and ethnocentrism are often stronger predictors of anti-immigration sentiment than economic self-interest, particularly in Western Germany.</w:t>
       </w:r>
     </w:p>
     <w:p>
@@ -23472,7 +24225,25 @@
           <w:lang w:val="en-US"/>
         </w:rPr>
         <w:lastRenderedPageBreak/>
-        <w:t xml:space="preserve">exhibiting significantly more positive attitudes than preceding ones (Schmidt, 2021). Our findings, however, show stagnation only for </w:t>
+        <w:t xml:space="preserve">exhibiting significantly more positive attitudes than preceding ones (Schmidt, 2021). </w:t>
+      </w:r>
+      <w:r>
+        <w:rPr>
+          <w:rFonts w:ascii="Times New Roman" w:hAnsi="Times New Roman" w:cs="Times New Roman"/>
+          <w:sz w:val="24"/>
+          <w:szCs w:val="24"/>
+          <w:lang w:val="en-US"/>
+        </w:rPr>
+        <w:t>The results</w:t>
+      </w:r>
+      <w:r>
+        <w:rPr>
+          <w:rFonts w:ascii="Times New Roman" w:hAnsi="Times New Roman" w:cs="Times New Roman"/>
+          <w:sz w:val="24"/>
+          <w:szCs w:val="24"/>
+          <w:lang w:val="en-US"/>
+        </w:rPr>
+        <w:t xml:space="preserve">, however, show stagnation only for </w:t>
       </w:r>
       <w:proofErr w:type="spellStart"/>
       <w:r>
@@ -23776,7 +24547,25 @@
           <w:szCs w:val="24"/>
           <w:lang w:val="en-US"/>
         </w:rPr>
-        <w:t>, 2019). The highly politicized media environment in Hungary, characterized by limited pluralism and critical voices, has amplified government messaging and reduced the visibility of alternative perspectives on immigration (Farkas, 2021). Consequently, this trend is largely attributable to deliberate political strategies portraying immigration as a danger to Hungarian values and identity, especially since 2015. However, it is important to note that several of our polarization metrics indicate strong fluctuations for Hungary.</w:t>
+        <w:t xml:space="preserve">, 2019). The highly politicized media environment in Hungary, characterized by limited pluralism and critical voices, has amplified government messaging and reduced the visibility of alternative perspectives on immigration (Farkas, 2021). Consequently, this trend is largely attributable to deliberate political strategies portraying immigration as a danger to Hungarian values and identity, especially since 2015. However, it is important to note that several of </w:t>
+      </w:r>
+      <w:r>
+        <w:rPr>
+          <w:rFonts w:ascii="Times New Roman" w:hAnsi="Times New Roman" w:cs="Times New Roman"/>
+          <w:sz w:val="24"/>
+          <w:szCs w:val="24"/>
+          <w:lang w:val="en-US"/>
+        </w:rPr>
+        <w:t>the</w:t>
+      </w:r>
+      <w:r>
+        <w:rPr>
+          <w:rFonts w:ascii="Times New Roman" w:hAnsi="Times New Roman" w:cs="Times New Roman"/>
+          <w:sz w:val="24"/>
+          <w:szCs w:val="24"/>
+          <w:lang w:val="en-US"/>
+        </w:rPr>
+        <w:t xml:space="preserve"> polarization metrics indicate strong fluctuations for Hungary.</w:t>
       </w:r>
     </w:p>
     <w:p>
@@ -23846,7 +24635,25 @@
           <w:szCs w:val="24"/>
           <w:lang w:val="en-US"/>
         </w:rPr>
-        <w:t xml:space="preserve">, F., 2025). Our findings indicate that the rates of increasing issue alignment have been roughly comparable for both Germany and Hungary after 2015. Germany generally exhibits more positive opinions about immigration than Hungary (see below; </w:t>
+        <w:t xml:space="preserve">, F., 2025). </w:t>
+      </w:r>
+      <w:r>
+        <w:rPr>
+          <w:rFonts w:ascii="Times New Roman" w:hAnsi="Times New Roman" w:cs="Times New Roman"/>
+          <w:sz w:val="24"/>
+          <w:szCs w:val="24"/>
+          <w:lang w:val="en-US"/>
+        </w:rPr>
+        <w:t>The</w:t>
+      </w:r>
+      <w:r>
+        <w:rPr>
+          <w:rFonts w:ascii="Times New Roman" w:hAnsi="Times New Roman" w:cs="Times New Roman"/>
+          <w:sz w:val="24"/>
+          <w:szCs w:val="24"/>
+          <w:lang w:val="en-US"/>
+        </w:rPr>
+        <w:t xml:space="preserve"> findings indicate that the rates of increasing issue alignment have been roughly comparable for both Germany and Hungary after 2015. Germany generally exhibits more positive opinions about immigration than Hungary (see below; </w:t>
       </w:r>
       <w:proofErr w:type="spellStart"/>
       <w:r>
@@ -23966,7 +24773,25 @@
           <w:szCs w:val="24"/>
           <w:lang w:val="en-US"/>
         </w:rPr>
-        <w:t>While the 2015 immigration crisis is a recognized turning point in shaping opinions on immigration, its significant reflection in our polarization results is notable. Several indicators suggest that opinion polarization has occurred at both the European continental and national levels (at least for Germany and Hungary), affecting both moderate and more extreme groups since 2015. Particularly striking are the substantial fluctuations observed in five out of eight metrics for Hungary in that year, indicating a higher degree of change and volatility in opinions than previously understood, potentially even at the individual level. This finding is surprising given (or perhaps precisely because of) the country's autocratic, anti-immigrant leadership.</w:t>
+        <w:t xml:space="preserve">While the 2015 immigration crisis is a recognized turning point in shaping opinions on immigration, its significant reflection in </w:t>
+      </w:r>
+      <w:r>
+        <w:rPr>
+          <w:rFonts w:ascii="Times New Roman" w:hAnsi="Times New Roman" w:cs="Times New Roman"/>
+          <w:sz w:val="24"/>
+          <w:szCs w:val="24"/>
+          <w:lang w:val="en-US"/>
+        </w:rPr>
+        <w:t>the</w:t>
+      </w:r>
+      <w:r>
+        <w:rPr>
+          <w:rFonts w:ascii="Times New Roman" w:hAnsi="Times New Roman" w:cs="Times New Roman"/>
+          <w:sz w:val="24"/>
+          <w:szCs w:val="24"/>
+          <w:lang w:val="en-US"/>
+        </w:rPr>
+        <w:t xml:space="preserve"> polarization results is notable. Several indicators suggest that opinion polarization has occurred at both the European continental and national levels (at least for Germany and Hungary), affecting both moderate and more extreme groups since 2015. Particularly striking are the substantial fluctuations observed in five out of eight metrics for Hungary in that year, indicating a higher degree of change and volatility in opinions than previously understood, potentially even at the individual level. This finding is surprising given (or perhaps precisely because of) the country's autocratic, anti-immigrant leadership.</w:t>
       </w:r>
     </w:p>
     <w:p>
@@ -23986,7 +24811,34 @@
           <w:szCs w:val="24"/>
           <w:lang w:val="en-US"/>
         </w:rPr>
-        <w:t>Our results suggest a nuanced and multifaceted nature of opinion polarization. In Germany, economic considerations appear to be the primary driver of polarized stances, with cultural concerns seemingly secondary. Conversely, the strong fluctuations in Hungary's metrics make it challenging to definitively determine whether economic, cultural, general quality-of-life factors, or a combination thereof, have been driving opinion polarization since 2015. Nevertheless, a concurrent trend of a unifying "overall immigration opinion" appears to be emerging across Europe, as well as in Germany and Hungary. Our analysis also illuminates the less frequently examined moderate group, demonstrating that polarization has also occurred within this group at both continental and national levels.</w:t>
+        <w:t>The</w:t>
+      </w:r>
+      <w:r>
+        <w:rPr>
+          <w:rFonts w:ascii="Times New Roman" w:hAnsi="Times New Roman" w:cs="Times New Roman"/>
+          <w:sz w:val="24"/>
+          <w:szCs w:val="24"/>
+          <w:lang w:val="en-US"/>
+        </w:rPr>
+        <w:t xml:space="preserve"> results suggest a nuanced and multifaceted nature of opinion polarization. In Germany, economic considerations appear to be the primary driver of polarized stances, with cultural concerns seemingly secondary. Conversely, the strong fluctuations in Hungary's metrics make it challenging to definitively determine whether economic, cultural, general quality-of-life factors, or a combination thereof, have been driving opinion polarization since 2015. Nevertheless, a concurrent trend of a unifying "overall immigration opinion" appears to be emerging across Europe, as well as in Germany and Hungary. </w:t>
+      </w:r>
+      <w:r>
+        <w:rPr>
+          <w:rFonts w:ascii="Times New Roman" w:hAnsi="Times New Roman" w:cs="Times New Roman"/>
+          <w:sz w:val="24"/>
+          <w:szCs w:val="24"/>
+          <w:lang w:val="en-US"/>
+        </w:rPr>
+        <w:t>The</w:t>
+      </w:r>
+      <w:r>
+        <w:rPr>
+          <w:rFonts w:ascii="Times New Roman" w:hAnsi="Times New Roman" w:cs="Times New Roman"/>
+          <w:sz w:val="24"/>
+          <w:szCs w:val="24"/>
+          <w:lang w:val="en-US"/>
+        </w:rPr>
+        <w:t xml:space="preserve"> analysis also illuminates the less frequently examined moderate group, demonstrating that polarization has also occurred within this group at both continental and national levels.</w:t>
       </w:r>
     </w:p>
     <w:p>
@@ -24034,7 +24886,7 @@
           <w:lang w:val="en-US"/>
         </w:rPr>
       </w:pPr>
-      <w:bookmarkStart w:id="26" w:name="_Toc198327648"/>
+      <w:bookmarkStart w:id="26" w:name="_Toc198330090"/>
       <w:r>
         <w:rPr>
           <w:rFonts w:ascii="Times New Roman" w:hAnsi="Times New Roman" w:cs="Times New Roman"/>
@@ -24085,7 +24937,7 @@
           <w:szCs w:val="24"/>
           <w:lang w:val="en-US"/>
         </w:rPr>
-        <w:t xml:space="preserve">While frequently corroborating existing research, our study also yielded several novel insights. For Germany, an unreported trend of increasing size parity was observed starting in 2015, along with a stronger influence of economic factors compared to cultural ones. Another previously undocumented finding is the extremely unequal moderate group sizes in Hungary, also commencing around 2015. Contrary to prior research suggesting a faster rate of issue alignment in Germany than in Hungary, our findings indicate a similar pace of "issue alignment" between the two countries. This could imply a closer ideological alignment regarding immigration than previously assumed, or that factors like political tolerance, European identity, and information access are less influential on the speed of issue alignment than other variables. Furthermore, while previous research suggests consistent immigration </w:t>
+        <w:t xml:space="preserve">While frequently corroborating existing research, </w:t>
       </w:r>
       <w:r>
         <w:rPr>
@@ -24094,13 +24946,123 @@
           <w:szCs w:val="24"/>
           <w:lang w:val="en-US"/>
         </w:rPr>
+        <w:t>this</w:t>
+      </w:r>
+      <w:r>
+        <w:rPr>
+          <w:rFonts w:ascii="Times New Roman" w:hAnsi="Times New Roman" w:cs="Times New Roman"/>
+          <w:sz w:val="24"/>
+          <w:szCs w:val="24"/>
+          <w:lang w:val="en-US"/>
+        </w:rPr>
+        <w:t xml:space="preserve"> </w:t>
+      </w:r>
+      <w:r>
+        <w:rPr>
+          <w:rFonts w:ascii="Times New Roman" w:hAnsi="Times New Roman" w:cs="Times New Roman"/>
+          <w:sz w:val="24"/>
+          <w:szCs w:val="24"/>
+          <w:lang w:val="en-US"/>
+        </w:rPr>
+        <w:t>thesis</w:t>
+      </w:r>
+      <w:r>
+        <w:rPr>
+          <w:rFonts w:ascii="Times New Roman" w:hAnsi="Times New Roman" w:cs="Times New Roman"/>
+          <w:sz w:val="24"/>
+          <w:szCs w:val="24"/>
+          <w:lang w:val="en-US"/>
+        </w:rPr>
+        <w:t xml:space="preserve"> also yielded several novel insights. For Germany, an unreported trend of increasing size parity was observed starting in 2015, along with a stronger influence of economic factors compared to cultural ones. Another previously undocumented finding is the extremely unequal moderate group sizes in Hungary, also commencing around 2015. Contrary to prior research suggesting a faster rate of issue alignment in Germany than in Hungary, </w:t>
+      </w:r>
+      <w:r>
+        <w:rPr>
+          <w:rFonts w:ascii="Times New Roman" w:hAnsi="Times New Roman" w:cs="Times New Roman"/>
+          <w:sz w:val="24"/>
+          <w:szCs w:val="24"/>
+          <w:lang w:val="en-US"/>
+        </w:rPr>
+        <w:t>the</w:t>
+      </w:r>
+      <w:r>
+        <w:rPr>
+          <w:rFonts w:ascii="Times New Roman" w:hAnsi="Times New Roman" w:cs="Times New Roman"/>
+          <w:sz w:val="24"/>
+          <w:szCs w:val="24"/>
+          <w:lang w:val="en-US"/>
+        </w:rPr>
+        <w:t xml:space="preserve"> findings indicate a similar pace of </w:t>
+      </w:r>
+      <w:r>
+        <w:rPr>
+          <w:rFonts w:ascii="Times New Roman" w:hAnsi="Times New Roman" w:cs="Times New Roman"/>
+          <w:sz w:val="24"/>
+          <w:szCs w:val="24"/>
+          <w:lang w:val="en-US"/>
+        </w:rPr>
+        <w:t>‘alignment of issues’</w:t>
+      </w:r>
+      <w:r>
+        <w:rPr>
+          <w:rFonts w:ascii="Times New Roman" w:hAnsi="Times New Roman" w:cs="Times New Roman"/>
+          <w:sz w:val="24"/>
+          <w:szCs w:val="24"/>
+          <w:lang w:val="en-US"/>
+        </w:rPr>
+        <w:t xml:space="preserve"> between the two countries. This could imply a closer ideological alignment regarding immigration than previously assumed, or that factors like political tolerance, European identity, and information access are less influential on the speed of issue alignment than other variables. Furthermore, while previous research suggests consistent immigration opinions in </w:t>
+      </w:r>
+      <w:r>
+        <w:rPr>
+          <w:rFonts w:ascii="Times New Roman" w:hAnsi="Times New Roman" w:cs="Times New Roman"/>
+          <w:sz w:val="24"/>
+          <w:szCs w:val="24"/>
+          <w:lang w:val="en-US"/>
+        </w:rPr>
         <w:lastRenderedPageBreak/>
-        <w:t>opinions in Hungary, our results indicate greater volatility than previously recognized, suggesting that significant portions of the Hungarian population may not be as entrenched in government-driven anti-immigration narratives as commonly believed. Lastly, our research reveals a decreasing trend in moderate group size equality across Europe since 2015 for "</w:t>
+        <w:t xml:space="preserve">Hungary, </w:t>
+      </w:r>
+      <w:r>
+        <w:rPr>
+          <w:rFonts w:ascii="Times New Roman" w:hAnsi="Times New Roman" w:cs="Times New Roman"/>
+          <w:sz w:val="24"/>
+          <w:szCs w:val="24"/>
+          <w:lang w:val="en-US"/>
+        </w:rPr>
+        <w:t>the</w:t>
+      </w:r>
+      <w:r>
+        <w:rPr>
+          <w:rFonts w:ascii="Times New Roman" w:hAnsi="Times New Roman" w:cs="Times New Roman"/>
+          <w:sz w:val="24"/>
+          <w:szCs w:val="24"/>
+          <w:lang w:val="en-US"/>
+        </w:rPr>
+        <w:t xml:space="preserve"> results indicate greater volatility than previously recognized, suggesting that significant portions of the Hungarian population may not be as entrenched in government-driven anti-immigration narratives as commonly believed. Lastly, </w:t>
+      </w:r>
+      <w:r>
+        <w:rPr>
+          <w:rFonts w:ascii="Times New Roman" w:hAnsi="Times New Roman" w:cs="Times New Roman"/>
+          <w:sz w:val="24"/>
+          <w:szCs w:val="24"/>
+          <w:lang w:val="en-US"/>
+        </w:rPr>
+        <w:t>the</w:t>
+      </w:r>
+      <w:r>
+        <w:rPr>
+          <w:rFonts w:ascii="Times New Roman" w:hAnsi="Times New Roman" w:cs="Times New Roman"/>
+          <w:sz w:val="24"/>
+          <w:szCs w:val="24"/>
+          <w:lang w:val="en-US"/>
+        </w:rPr>
+        <w:t xml:space="preserve"> research reveals a decreasing trend in moderate group size equality across Europe since 2015 for </w:t>
       </w:r>
       <w:proofErr w:type="spellStart"/>
       <w:r>
         <w:rPr>
           <w:rFonts w:ascii="Times New Roman" w:hAnsi="Times New Roman" w:cs="Times New Roman"/>
+          <w:i/>
+          <w:iCs/>
           <w:sz w:val="24"/>
           <w:szCs w:val="24"/>
           <w:lang w:val="en-US"/>
@@ -24115,12 +25077,13 @@
           <w:szCs w:val="24"/>
           <w:lang w:val="en-US"/>
         </w:rPr>
-        <w:t>" and "</w:t>
+        <w:t xml:space="preserve"> and </w:t>
       </w:r>
       <w:proofErr w:type="spellStart"/>
       <w:r>
         <w:rPr>
           <w:rFonts w:ascii="Times New Roman" w:hAnsi="Times New Roman" w:cs="Times New Roman"/>
+          <w:i/>
           <w:sz w:val="24"/>
           <w:szCs w:val="24"/>
           <w:lang w:val="en-US"/>
@@ -24135,7 +25098,16 @@
           <w:szCs w:val="24"/>
           <w:lang w:val="en-US"/>
         </w:rPr>
-        <w:t>," indicating depolarization, which contrasts with previous research reporting more stable patterns.</w:t>
+        <w:t>,</w:t>
+      </w:r>
+      <w:r>
+        <w:rPr>
+          <w:rFonts w:ascii="Times New Roman" w:hAnsi="Times New Roman" w:cs="Times New Roman"/>
+          <w:sz w:val="24"/>
+          <w:szCs w:val="24"/>
+          <w:lang w:val="en-US"/>
+        </w:rPr>
+        <w:t xml:space="preserve"> indicating depolarization, which contrasts with previous research reporting more stable patterns.</w:t>
       </w:r>
     </w:p>
     <w:p>
@@ -24151,7 +25123,7 @@
           <w:lang w:val="en-US"/>
         </w:rPr>
       </w:pPr>
-      <w:bookmarkStart w:id="27" w:name="_Toc198327649"/>
+      <w:bookmarkStart w:id="27" w:name="_Toc198330091"/>
       <w:r>
         <w:rPr>
           <w:rFonts w:ascii="Times New Roman" w:hAnsi="Times New Roman" w:cs="Times New Roman"/>
@@ -24193,7 +25165,25 @@
           <w:szCs w:val="24"/>
           <w:lang w:val="en-IE"/>
         </w:rPr>
-        <w:t>The continuous increase in the explained variance of PC1 across Europe suggests a trend toward a more binary perception of "the immigrant," consolidating concerns about the economy, culture, and overall quality of life into a singular overarching concern. This merging of previously distinct dimensions could potentially erode the nuances identified in our research, thereby increasing the risk of further polarization.</w:t>
+        <w:t xml:space="preserve">The continuous increase in the explained variance of PC1 across Europe suggests a trend toward a more binary perception of "the immigrant," consolidating concerns about the economy, culture, and overall quality of life into a singular overarching concern. This merging of previously distinct dimensions could potentially erode the nuances identified in </w:t>
+      </w:r>
+      <w:r>
+        <w:rPr>
+          <w:rFonts w:ascii="Times New Roman" w:hAnsi="Times New Roman" w:cs="Times New Roman"/>
+          <w:sz w:val="24"/>
+          <w:szCs w:val="24"/>
+          <w:lang w:val="en-IE"/>
+        </w:rPr>
+        <w:t>this study</w:t>
+      </w:r>
+      <w:r>
+        <w:rPr>
+          <w:rFonts w:ascii="Times New Roman" w:hAnsi="Times New Roman" w:cs="Times New Roman"/>
+          <w:sz w:val="24"/>
+          <w:szCs w:val="24"/>
+          <w:lang w:val="en-IE"/>
+        </w:rPr>
+        <w:t>, thereby increasing the risk of further polarization.</w:t>
       </w:r>
     </w:p>
     <w:p>
@@ -24213,7 +25203,34 @@
           <w:szCs w:val="24"/>
           <w:lang w:val="en-IE"/>
         </w:rPr>
-        <w:t xml:space="preserve">Our research has demonstrated the necessity of nuanced perspectives to pinpoint the underlying factors and geographical locations of immigration opinion polarization hotspots, also suggesting that the Hungarian population may not be the monolithic bastion of anti-immigrant sentiment it is sometimes portrayed as. However, our results also indicate that these nuances might be overshadowed by a more generalized perception of "the immigrant," at least concerning economic, cultural, and overall quality-of-life considerations. This process could be amplified by the increasing prominence of (far-)right parties across Europe. As of May 2025, Germany has a conservative leader in Friedrich Merz (CDU), while the AFD is gaining influence. Viktor </w:t>
+        <w:t>This</w:t>
+      </w:r>
+      <w:r>
+        <w:rPr>
+          <w:rFonts w:ascii="Times New Roman" w:hAnsi="Times New Roman" w:cs="Times New Roman"/>
+          <w:sz w:val="24"/>
+          <w:szCs w:val="24"/>
+          <w:lang w:val="en-IE"/>
+        </w:rPr>
+        <w:t xml:space="preserve"> research has demonstrated the necessity of nuanced perspectives to pinpoint the underlying factors and geographical locations of immigration opinion polarization hotspots, also suggesting that the Hungarian population may not be the monolithic bastion of anti-immigrant sentiment it is sometimes portrayed as. However, </w:t>
+      </w:r>
+      <w:r>
+        <w:rPr>
+          <w:rFonts w:ascii="Times New Roman" w:hAnsi="Times New Roman" w:cs="Times New Roman"/>
+          <w:sz w:val="24"/>
+          <w:szCs w:val="24"/>
+          <w:lang w:val="en-IE"/>
+        </w:rPr>
+        <w:t>the</w:t>
+      </w:r>
+      <w:r>
+        <w:rPr>
+          <w:rFonts w:ascii="Times New Roman" w:hAnsi="Times New Roman" w:cs="Times New Roman"/>
+          <w:sz w:val="24"/>
+          <w:szCs w:val="24"/>
+          <w:lang w:val="en-IE"/>
+        </w:rPr>
+        <w:t xml:space="preserve"> results also indicate that these nuances might be overshadowed by a more generalized perception of "the immigrant," at least concerning economic, cultural, and overall quality-of-life considerations. This process could be amplified by the increasing prominence of (far-)right parties across Europe. As of May 2025, Germany has a conservative leader in Friedrich Merz (CDU), while the AFD is gaining influence. Viktor </w:t>
       </w:r>
       <w:proofErr w:type="spellStart"/>
       <w:r>
@@ -24260,7 +25277,7 @@
           <w:lang w:val="en-IE"/>
         </w:rPr>
       </w:pPr>
-      <w:bookmarkStart w:id="28" w:name="_Toc198327650"/>
+      <w:bookmarkStart w:id="28" w:name="_Toc198330092"/>
       <w:r>
         <w:rPr>
           <w:rFonts w:ascii="Times New Roman" w:hAnsi="Times New Roman" w:cs="Times New Roman"/>
@@ -28614,7 +29631,7 @@
           <w:u w:val="single"/>
         </w:rPr>
       </w:pPr>
-      <w:bookmarkStart w:id="29" w:name="_Toc198327651"/>
+      <w:bookmarkStart w:id="29" w:name="_Toc198330093"/>
       <w:r>
         <w:rPr>
           <w:rFonts w:ascii="Times New Roman" w:hAnsi="Times New Roman" w:cs="Times New Roman"/>

</xml_diff>